<commit_message>
Update - Concept files
</commit_message>
<xml_diff>
--- a/ideas_ressources_files/initial_game_design_concept.docx
+++ b/ideas_ressources_files/initial_game_design_concept.docx
@@ -705,9 +705,25 @@
     </w:tbl>
     <w:p>
       <w:pPr>
+        <w:ind w:firstLine="0"/>
+        <w:jc w:val="left"/>
+        <w:rPr>
+          <w:rFonts w:asciiTheme="majorHAnsi" w:eastAsiaTheme="majorEastAsia" w:hAnsiTheme="majorHAnsi" w:cstheme="majorBidi"/>
+          <w:color w:val="000000" w:themeColor="text1"/>
+          <w:sz w:val="28"/>
+          <w:szCs w:val="40"/>
+        </w:rPr>
+      </w:pPr>
+      <w:r>
+        <w:br w:type="page"/>
+      </w:r>
+    </w:p>
+    <w:p>
+      <w:pPr>
         <w:pStyle w:val="Titre1"/>
       </w:pPr>
       <w:r>
+        <w:lastRenderedPageBreak/>
         <w:t>Fight System</w:t>
       </w:r>
     </w:p>
@@ -796,7 +812,19 @@
               <w:ind w:firstLine="0"/>
             </w:pPr>
             <w:r>
-              <w:t>5 column plant spawn area as reference to I, Zombie and because it’s the best arrangement</w:t>
+              <w:t xml:space="preserve">5 column plant spawn area as reference to </w:t>
+            </w:r>
+            <w:r>
+              <w:t>“</w:t>
+            </w:r>
+            <w:r>
+              <w:t>I, Zombie</w:t>
+            </w:r>
+            <w:r>
+              <w:t>”</w:t>
+            </w:r>
+            <w:r>
+              <w:t xml:space="preserve"> and because it’s the best arrangement</w:t>
             </w:r>
           </w:p>
         </w:tc>
@@ -1014,7 +1042,6 @@
               <w:rPr>
                 <w:noProof/>
               </w:rPr>
-              <w:lastRenderedPageBreak/>
               <w:drawing>
                 <wp:inline distT="0" distB="0" distL="0" distR="0" wp14:anchorId="616C51AC" wp14:editId="23F34663">
                   <wp:extent cx="2844774" cy="1600186"/>
@@ -1281,13 +1308,7 @@
               <w:jc w:val="left"/>
             </w:pPr>
             <w:r>
-              <w:t xml:space="preserve">Player can spawn </w:t>
-            </w:r>
-            <w:r>
-              <w:t>Spawnling</w:t>
-            </w:r>
-            <w:r>
-              <w:t>s</w:t>
+              <w:t>Player character acts</w:t>
             </w:r>
           </w:p>
           <w:p>
@@ -1300,10 +1321,20 @@
               <w:jc w:val="left"/>
             </w:pPr>
             <w:r>
-              <w:rPr>
-                <w:color w:val="FF0000"/>
-              </w:rPr>
-              <w:t>TBD</w:t>
+              <w:t>Player choses to perform action from one of the three kinds</w:t>
+            </w:r>
+          </w:p>
+          <w:p>
+            <w:pPr>
+              <w:pStyle w:val="Paragraphedeliste"/>
+              <w:numPr>
+                <w:ilvl w:val="0"/>
+                <w:numId w:val="7"/>
+              </w:numPr>
+              <w:jc w:val="left"/>
+            </w:pPr>
+            <w:r>
+              <w:t>Number of actions to be defined</w:t>
             </w:r>
           </w:p>
         </w:tc>
@@ -1320,33 +1351,39 @@
               <w:jc w:val="left"/>
             </w:pPr>
             <w:r>
-              <w:t>Player character acts</w:t>
-            </w:r>
-          </w:p>
-          <w:p>
-            <w:pPr>
-              <w:pStyle w:val="Paragraphedeliste"/>
-              <w:numPr>
-                <w:ilvl w:val="0"/>
-                <w:numId w:val="7"/>
+              <w:t>Plants act</w:t>
+            </w:r>
+          </w:p>
+          <w:p>
+            <w:pPr>
+              <w:pStyle w:val="Paragraphedeliste"/>
+              <w:numPr>
+                <w:ilvl w:val="0"/>
+                <w:numId w:val="8"/>
               </w:numPr>
               <w:jc w:val="left"/>
             </w:pPr>
             <w:r>
-              <w:t>Player choses to perform action from one of the three kinds</w:t>
-            </w:r>
-          </w:p>
-          <w:p>
-            <w:pPr>
-              <w:pStyle w:val="Paragraphedeliste"/>
-              <w:numPr>
-                <w:ilvl w:val="0"/>
-                <w:numId w:val="7"/>
+              <w:t xml:space="preserve">Plants perform their active ability </w:t>
+            </w:r>
+            <w:r>
+              <w:t>when possible</w:t>
+            </w:r>
+          </w:p>
+          <w:p>
+            <w:pPr>
+              <w:pStyle w:val="Paragraphedeliste"/>
+              <w:numPr>
+                <w:ilvl w:val="0"/>
+                <w:numId w:val="8"/>
               </w:numPr>
               <w:jc w:val="left"/>
             </w:pPr>
             <w:r>
-              <w:t>Number of actions to be defined</w:t>
+              <w:t xml:space="preserve">Plants act </w:t>
+            </w:r>
+            <w:r>
+              <w:t>column by column, right to left</w:t>
             </w:r>
           </w:p>
         </w:tc>
@@ -1366,39 +1403,41 @@
               <w:jc w:val="left"/>
             </w:pPr>
             <w:r>
-              <w:t>Plants act</w:t>
-            </w:r>
-          </w:p>
-          <w:p>
-            <w:pPr>
-              <w:pStyle w:val="Paragraphedeliste"/>
-              <w:numPr>
-                <w:ilvl w:val="0"/>
-                <w:numId w:val="8"/>
+              <w:t>Spawnling</w:t>
+            </w:r>
+            <w:r>
+              <w:t>s</w:t>
+            </w:r>
+            <w:r>
+              <w:t xml:space="preserve"> act</w:t>
+            </w:r>
+          </w:p>
+          <w:p>
+            <w:pPr>
+              <w:pStyle w:val="Paragraphedeliste"/>
+              <w:numPr>
+                <w:ilvl w:val="0"/>
+                <w:numId w:val="9"/>
               </w:numPr>
               <w:jc w:val="left"/>
             </w:pPr>
             <w:r>
-              <w:t xml:space="preserve">Plants perform their active ability </w:t>
-            </w:r>
-            <w:r>
-              <w:t>when possible</w:t>
-            </w:r>
-          </w:p>
-          <w:p>
-            <w:pPr>
-              <w:pStyle w:val="Paragraphedeliste"/>
-              <w:numPr>
-                <w:ilvl w:val="0"/>
-                <w:numId w:val="8"/>
-              </w:numPr>
-              <w:jc w:val="left"/>
-            </w:pPr>
-            <w:r>
-              <w:t xml:space="preserve">Plants act </w:t>
-            </w:r>
-            <w:r>
-              <w:t>column by column, right to left</w:t>
+              <w:t>Spawnling</w:t>
+            </w:r>
+            <w:r>
+              <w:t>s</w:t>
+            </w:r>
+            <w:r>
+              <w:t xml:space="preserve"> are also controlled by player but only have one </w:t>
+            </w:r>
+            <w:r>
+              <w:t xml:space="preserve">active </w:t>
+            </w:r>
+            <w:r>
+              <w:t>action they can perform</w:t>
+            </w:r>
+            <w:r>
+              <w:t xml:space="preserve"> so no need for extra menus or buttons</w:t>
             </w:r>
           </w:p>
         </w:tc>
@@ -1412,66 +1451,13 @@
           <w:p>
             <w:pPr>
               <w:ind w:firstLine="0"/>
-              <w:jc w:val="left"/>
-            </w:pPr>
-            <w:r>
-              <w:t>Spawnling</w:t>
-            </w:r>
-            <w:r>
-              <w:t>s</w:t>
-            </w:r>
-            <w:r>
-              <w:t xml:space="preserve"> act</w:t>
-            </w:r>
-          </w:p>
-          <w:p>
-            <w:pPr>
-              <w:pStyle w:val="Paragraphedeliste"/>
-              <w:numPr>
-                <w:ilvl w:val="0"/>
-                <w:numId w:val="9"/>
-              </w:numPr>
-              <w:jc w:val="left"/>
-            </w:pPr>
-            <w:r>
-              <w:t>Spawnling</w:t>
-            </w:r>
-            <w:r>
-              <w:t>s</w:t>
-            </w:r>
-            <w:r>
-              <w:t xml:space="preserve"> are also controlled by player but only have one </w:t>
-            </w:r>
-            <w:r>
-              <w:t xml:space="preserve">active </w:t>
-            </w:r>
-            <w:r>
-              <w:t>action they can perform</w:t>
-            </w:r>
-            <w:r>
-              <w:t xml:space="preserve"> so no need for extra menus or buttons</w:t>
-            </w:r>
-          </w:p>
-        </w:tc>
-      </w:tr>
-      <w:tr>
-        <w:trPr>
-          <w:cnfStyle w:val="000000100000" w:firstRow="0" w:lastRow="0" w:firstColumn="0" w:lastColumn="0" w:oddVBand="0" w:evenVBand="0" w:oddHBand="1" w:evenHBand="0" w:firstRowFirstColumn="0" w:firstRowLastColumn="0" w:lastRowFirstColumn="0" w:lastRowLastColumn="0"/>
-        </w:trPr>
-        <w:tc>
-          <w:tcPr>
-            <w:tcW w:w="10456" w:type="dxa"/>
-            <w:vAlign w:val="center"/>
-          </w:tcPr>
-          <w:p>
-            <w:pPr>
-              <w:ind w:firstLine="0"/>
               <w:jc w:val="center"/>
             </w:pPr>
             <w:r>
               <w:rPr>
                 <w:noProof/>
               </w:rPr>
+              <w:lastRenderedPageBreak/>
               <w:drawing>
                 <wp:inline distT="0" distB="0" distL="0" distR="0" wp14:anchorId="06D2B763" wp14:editId="51E12946">
                   <wp:extent cx="3127126" cy="1759008"/>
@@ -1524,6 +1510,9 @@
         </w:tc>
       </w:tr>
       <w:tr>
+        <w:trPr>
+          <w:cnfStyle w:val="000000100000" w:firstRow="0" w:lastRow="0" w:firstColumn="0" w:lastColumn="0" w:oddVBand="0" w:evenVBand="0" w:oddHBand="1" w:evenHBand="0" w:firstRowFirstColumn="0" w:firstRowLastColumn="0" w:lastRowFirstColumn="0" w:lastRowLastColumn="0"/>
+        </w:trPr>
         <w:tc>
           <w:tcPr>
             <w:tcW w:w="10456" w:type="dxa"/>
@@ -1548,6 +1537,91 @@
                 <w:noProof/>
               </w:rPr>
               <w:t>vanquished</w:t>
+            </w:r>
+          </w:p>
+        </w:tc>
+      </w:tr>
+    </w:tbl>
+    <w:p>
+      <w:pPr>
+        <w:pStyle w:val="Titre2"/>
+      </w:pPr>
+      <w:r>
+        <w:t>Spawnlings Score System</w:t>
+      </w:r>
+    </w:p>
+    <w:tbl>
+      <w:tblPr>
+        <w:tblStyle w:val="TableauListe2-Accentuation4"/>
+        <w:tblW w:w="0" w:type="auto"/>
+        <w:tblLayout w:type="fixed"/>
+        <w:tblLook w:val="0400" w:firstRow="0" w:lastRow="0" w:firstColumn="0" w:lastColumn="0" w:noHBand="0" w:noVBand="1"/>
+      </w:tblPr>
+      <w:tblGrid>
+        <w:gridCol w:w="10456"/>
+      </w:tblGrid>
+      <w:tr>
+        <w:trPr>
+          <w:cnfStyle w:val="000000100000" w:firstRow="0" w:lastRow="0" w:firstColumn="0" w:lastColumn="0" w:oddVBand="0" w:evenVBand="0" w:oddHBand="1" w:evenHBand="0" w:firstRowFirstColumn="0" w:firstRowLastColumn="0" w:lastRowFirstColumn="0" w:lastRowLastColumn="0"/>
+        </w:trPr>
+        <w:tc>
+          <w:tcPr>
+            <w:tcW w:w="10456" w:type="dxa"/>
+          </w:tcPr>
+          <w:p>
+            <w:pPr>
+              <w:ind w:firstLine="0"/>
+            </w:pPr>
+            <w:r>
+              <w:t>Spawnlings cost Score Points to be spawned</w:t>
+            </w:r>
+          </w:p>
+        </w:tc>
+      </w:tr>
+      <w:tr>
+        <w:tc>
+          <w:tcPr>
+            <w:tcW w:w="10456" w:type="dxa"/>
+          </w:tcPr>
+          <w:p>
+            <w:pPr>
+              <w:ind w:firstLine="0"/>
+            </w:pPr>
+            <w:r>
+              <w:t>You gain Score Points at the start of the turn, based on which turn it is</w:t>
+            </w:r>
+          </w:p>
+        </w:tc>
+      </w:tr>
+      <w:tr>
+        <w:trPr>
+          <w:cnfStyle w:val="000000100000" w:firstRow="0" w:lastRow="0" w:firstColumn="0" w:lastColumn="0" w:oddVBand="0" w:evenVBand="0" w:oddHBand="1" w:evenHBand="0" w:firstRowFirstColumn="0" w:firstRowLastColumn="0" w:lastRowFirstColumn="0" w:lastRowLastColumn="0"/>
+        </w:trPr>
+        <w:tc>
+          <w:tcPr>
+            <w:tcW w:w="10456" w:type="dxa"/>
+          </w:tcPr>
+          <w:p>
+            <w:pPr>
+              <w:ind w:firstLine="0"/>
+            </w:pPr>
+            <w:r>
+              <w:t>You gain Score Points for vanquishing plants</w:t>
+            </w:r>
+          </w:p>
+        </w:tc>
+      </w:tr>
+      <w:tr>
+        <w:tc>
+          <w:tcPr>
+            <w:tcW w:w="10456" w:type="dxa"/>
+          </w:tcPr>
+          <w:p>
+            <w:pPr>
+              <w:ind w:firstLine="0"/>
+            </w:pPr>
+            <w:r>
+              <w:t>There may be other miscellaneous sources of Score Points</w:t>
             </w:r>
           </w:p>
         </w:tc>
@@ -1605,34 +1679,7 @@
               <w:ind w:firstLine="0"/>
             </w:pPr>
             <w:r>
-              <w:t>Spawnling</w:t>
-            </w:r>
-            <w:r>
-              <w:t>s</w:t>
-            </w:r>
-            <w:r>
-              <w:t xml:space="preserve"> </w:t>
-            </w:r>
-            <w:r>
-              <w:t xml:space="preserve">vanquish </w:t>
-            </w:r>
-            <w:r>
-              <w:t xml:space="preserve">permanently but </w:t>
-            </w:r>
-            <w:r>
-              <w:t>health</w:t>
-            </w:r>
-            <w:r>
-              <w:t xml:space="preserve"> and items</w:t>
-            </w:r>
-            <w:r>
-              <w:t xml:space="preserve"> </w:t>
-            </w:r>
-            <w:r>
-              <w:t>reset</w:t>
-            </w:r>
-            <w:r>
-              <w:t xml:space="preserve"> if they survive a fight</w:t>
+              <w:t>Spawnlings vanquish permanently but health and items reset if they survive a fight</w:t>
             </w:r>
           </w:p>
         </w:tc>
@@ -1650,19 +1697,7 @@
               <w:ind w:firstLine="0"/>
             </w:pPr>
             <w:r>
-              <w:t xml:space="preserve">Player can connect multiple of each kind of </w:t>
-            </w:r>
-            <w:r>
-              <w:t>Spawnling</w:t>
-            </w:r>
-            <w:r>
-              <w:t xml:space="preserve">, when selecting loadout all copies are brought into the fight allowing the player to summon more than one </w:t>
-            </w:r>
-            <w:r>
-              <w:t>Spawnling</w:t>
-            </w:r>
-            <w:r>
-              <w:t xml:space="preserve"> of each kind</w:t>
+              <w:t>Player can connect multiple of each kind of Spawnling, when selecting loadout all copies are brought into the fight allowing the player to summon more than one Spawnling of each kind</w:t>
             </w:r>
           </w:p>
         </w:tc>
@@ -1786,7 +1821,6 @@
               </w:numPr>
             </w:pPr>
             <w:r>
-              <w:lastRenderedPageBreak/>
               <w:t>Gadget</w:t>
             </w:r>
           </w:p>
@@ -1802,7 +1836,6 @@
               <w:ind w:firstLine="0"/>
             </w:pPr>
             <w:r>
-              <w:lastRenderedPageBreak/>
               <w:t>Attacks</w:t>
             </w:r>
           </w:p>
@@ -2135,6 +2168,7 @@
               </w:numPr>
             </w:pPr>
             <w:r>
+              <w:lastRenderedPageBreak/>
               <w:t>Two types; passives and actives</w:t>
             </w:r>
           </w:p>
@@ -2147,10 +2181,13 @@
               </w:numPr>
             </w:pPr>
             <w:r>
-              <w:t xml:space="preserve">Passives are equipped, taking up either </w:t>
-            </w:r>
-            <w:r>
-              <w:t>your weapon or your armour slot</w:t>
+              <w:t>Passives are equipped</w:t>
+            </w:r>
+            <w:r>
+              <w:t>; more powerful ones take up your weapon slot, while weaker ones use the armour slot, which does not prevent you from wearing armour</w:t>
+            </w:r>
+            <w:r>
+              <w:t xml:space="preserve"> unless specified</w:t>
             </w:r>
           </w:p>
           <w:p>
@@ -2193,6 +2230,18 @@
             </w:r>
             <w:r>
               <w:t xml:space="preserve"> they have cooldowns before they can be used again in the same fight</w:t>
+            </w:r>
+          </w:p>
+          <w:p>
+            <w:pPr>
+              <w:pStyle w:val="Paragraphedeliste"/>
+              <w:numPr>
+                <w:ilvl w:val="0"/>
+                <w:numId w:val="13"/>
+              </w:numPr>
+            </w:pPr>
+            <w:r>
+              <w:t>Only one Gadget may be in use at any given time</w:t>
             </w:r>
           </w:p>
         </w:tc>
@@ -2203,6 +2252,7 @@
         <w:pStyle w:val="Titre2"/>
       </w:pPr>
       <w:r>
+        <w:lastRenderedPageBreak/>
         <w:t>Plant stats and actions</w:t>
       </w:r>
     </w:p>
@@ -2583,7 +2633,6 @@
               </w:numPr>
             </w:pPr>
             <w:r>
-              <w:lastRenderedPageBreak/>
               <w:t>Heals plant</w:t>
             </w:r>
             <w:r>
@@ -2620,7 +2669,6 @@
               <w:ind w:firstLine="0"/>
             </w:pPr>
             <w:r>
-              <w:lastRenderedPageBreak/>
               <w:t>Ground</w:t>
             </w:r>
           </w:p>
@@ -2682,79 +2730,76 @@
               <w:ind w:firstLine="0"/>
             </w:pPr>
             <w:r>
-              <w:t>Chill</w:t>
-            </w:r>
-          </w:p>
-          <w:p>
-            <w:pPr>
-              <w:pStyle w:val="Paragraphedeliste"/>
-              <w:numPr>
-                <w:ilvl w:val="0"/>
-                <w:numId w:val="25"/>
-              </w:numPr>
-            </w:pPr>
-            <w:r>
-              <w:t>Status condition inflicted if it hits the zombie or helmet</w:t>
-            </w:r>
-          </w:p>
-          <w:p>
-            <w:pPr>
-              <w:pStyle w:val="Paragraphedeliste"/>
-              <w:numPr>
-                <w:ilvl w:val="0"/>
-                <w:numId w:val="25"/>
-              </w:numPr>
-            </w:pPr>
-            <w:r>
-              <w:t>Causes the player zombie to act after the plants on the</w:t>
-            </w:r>
-            <w:r>
-              <w:t>ir</w:t>
-            </w:r>
-            <w:r>
-              <w:t xml:space="preserve"> next turn</w:t>
-            </w:r>
-          </w:p>
-          <w:p>
-            <w:pPr>
-              <w:pStyle w:val="Paragraphedeliste"/>
-              <w:numPr>
-                <w:ilvl w:val="0"/>
-                <w:numId w:val="25"/>
-              </w:numPr>
-            </w:pPr>
-            <w:r>
-              <w:t xml:space="preserve">Immobilizes </w:t>
-            </w:r>
-            <w:r>
-              <w:t>Spawnling</w:t>
-            </w:r>
-            <w:r>
-              <w:t>s</w:t>
+              <w:t>Vine</w:t>
+            </w:r>
+          </w:p>
+          <w:p>
+            <w:pPr>
+              <w:pStyle w:val="Paragraphedeliste"/>
+              <w:numPr>
+                <w:ilvl w:val="0"/>
+                <w:numId w:val="42"/>
+              </w:numPr>
+            </w:pPr>
+            <w:r>
+              <w:t>Allows plant to spawn in the same tile as another</w:t>
+            </w:r>
+          </w:p>
+          <w:p>
+            <w:pPr>
+              <w:pStyle w:val="Paragraphedeliste"/>
+              <w:numPr>
+                <w:ilvl w:val="0"/>
+                <w:numId w:val="42"/>
+              </w:numPr>
+            </w:pPr>
+            <w:r>
+              <w:t xml:space="preserve">Must be </w:t>
+            </w:r>
+            <w:r>
+              <w:t>vanquished</w:t>
+            </w:r>
+            <w:r>
+              <w:t xml:space="preserve"> before the plant inside</w:t>
+            </w:r>
+          </w:p>
+          <w:p>
+            <w:pPr>
+              <w:pStyle w:val="Paragraphedeliste"/>
+              <w:numPr>
+                <w:ilvl w:val="0"/>
+                <w:numId w:val="42"/>
+              </w:numPr>
+            </w:pPr>
+            <w:r>
+              <w:t>Pierce</w:t>
+            </w:r>
+            <w:r>
+              <w:t xml:space="preserve"> trait</w:t>
+            </w:r>
+            <w:r>
+              <w:t xml:space="preserve"> allows plant inside to be </w:t>
+            </w:r>
+            <w:r>
+              <w:t>attacked</w:t>
+            </w:r>
+            <w:r>
+              <w:t xml:space="preserve"> first if the Vine trait plant is a </w:t>
+            </w:r>
+            <w:r>
+              <w:t>R</w:t>
+            </w:r>
+            <w:r>
+              <w:t>egular</w:t>
             </w:r>
             <w:r>
               <w:t xml:space="preserve"> </w:t>
             </w:r>
             <w:r>
-              <w:t xml:space="preserve">on </w:t>
-            </w:r>
-            <w:r>
-              <w:t>their next</w:t>
-            </w:r>
-            <w:r>
-              <w:t xml:space="preserve"> turn</w:t>
-            </w:r>
-          </w:p>
-          <w:p>
-            <w:pPr>
-              <w:pStyle w:val="Paragraphedeliste"/>
-              <w:numPr>
-                <w:ilvl w:val="0"/>
-                <w:numId w:val="25"/>
-              </w:numPr>
-            </w:pPr>
-            <w:r>
-              <w:t>Ineffective against Ice Immune zombies / armours</w:t>
+              <w:t>type of</w:t>
+            </w:r>
+            <w:r>
+              <w:t xml:space="preserve"> plant</w:t>
             </w:r>
           </w:p>
         </w:tc>
@@ -2769,70 +2814,73 @@
               <w:ind w:firstLine="0"/>
             </w:pPr>
             <w:r>
-              <w:t>Freeze</w:t>
-            </w:r>
-          </w:p>
-          <w:p>
-            <w:pPr>
-              <w:pStyle w:val="Paragraphedeliste"/>
-              <w:numPr>
-                <w:ilvl w:val="0"/>
-                <w:numId w:val="33"/>
-              </w:numPr>
-            </w:pPr>
-            <w:r>
-              <w:t>Status condition inflicted if it hits the zombie or helmet</w:t>
-            </w:r>
-          </w:p>
-          <w:p>
-            <w:pPr>
-              <w:pStyle w:val="Paragraphedeliste"/>
-              <w:numPr>
-                <w:ilvl w:val="0"/>
-                <w:numId w:val="33"/>
-              </w:numPr>
-            </w:pPr>
-            <w:r>
-              <w:t xml:space="preserve">Immobilizes the player zombie on </w:t>
-            </w:r>
-            <w:r>
-              <w:t>their</w:t>
-            </w:r>
-            <w:r>
-              <w:t xml:space="preserve"> next turn</w:t>
-            </w:r>
-            <w:r>
-              <w:t xml:space="preserve"> and causes them to act after the plants</w:t>
-            </w:r>
-          </w:p>
-          <w:p>
-            <w:pPr>
-              <w:pStyle w:val="Paragraphedeliste"/>
-              <w:numPr>
-                <w:ilvl w:val="0"/>
-                <w:numId w:val="33"/>
-              </w:numPr>
-            </w:pPr>
-            <w:r>
-              <w:t xml:space="preserve">Prevents </w:t>
-            </w:r>
-            <w:r>
-              <w:t>Spawnling</w:t>
-            </w:r>
-            <w:r>
-              <w:t>s from moving or attacking all together on their next turn</w:t>
-            </w:r>
-          </w:p>
-          <w:p>
-            <w:pPr>
-              <w:pStyle w:val="Paragraphedeliste"/>
-              <w:numPr>
-                <w:ilvl w:val="0"/>
-                <w:numId w:val="27"/>
-              </w:numPr>
-            </w:pPr>
-            <w:r>
-              <w:t>Ineffective against Ice Immune zombies / armours</w:t>
+              <w:t>Pot</w:t>
+            </w:r>
+          </w:p>
+          <w:p>
+            <w:pPr>
+              <w:pStyle w:val="Paragraphedeliste"/>
+              <w:numPr>
+                <w:ilvl w:val="0"/>
+                <w:numId w:val="43"/>
+              </w:numPr>
+            </w:pPr>
+            <w:r>
+              <w:t>Allows plant to spawn in the same tile as another</w:t>
+            </w:r>
+          </w:p>
+          <w:p>
+            <w:pPr>
+              <w:pStyle w:val="Paragraphedeliste"/>
+              <w:numPr>
+                <w:ilvl w:val="0"/>
+                <w:numId w:val="43"/>
+              </w:numPr>
+            </w:pPr>
+            <w:r>
+              <w:t>Plant on top of it must be vanquished before it</w:t>
+            </w:r>
+          </w:p>
+          <w:p>
+            <w:pPr>
+              <w:pStyle w:val="Paragraphedeliste"/>
+              <w:numPr>
+                <w:ilvl w:val="0"/>
+                <w:numId w:val="43"/>
+              </w:numPr>
+            </w:pPr>
+            <w:r>
+              <w:t xml:space="preserve">Innate </w:t>
+            </w:r>
+            <w:r>
+              <w:t>Tiny</w:t>
+            </w:r>
+            <w:r>
+              <w:t xml:space="preserve"> trait</w:t>
+            </w:r>
+          </w:p>
+          <w:p>
+            <w:pPr>
+              <w:pStyle w:val="Paragraphedeliste"/>
+              <w:numPr>
+                <w:ilvl w:val="0"/>
+                <w:numId w:val="43"/>
+              </w:numPr>
+            </w:pPr>
+            <w:r>
+              <w:t xml:space="preserve">Ground </w:t>
+            </w:r>
+            <w:r>
+              <w:t xml:space="preserve">type </w:t>
+            </w:r>
+            <w:r>
+              <w:t>plants cannot spawn on Pot</w:t>
+            </w:r>
+            <w:r>
+              <w:t xml:space="preserve"> trait</w:t>
+            </w:r>
+            <w:r>
+              <w:t xml:space="preserve"> plants</w:t>
             </w:r>
           </w:p>
         </w:tc>
@@ -2850,37 +2898,19 @@
               <w:ind w:firstLine="0"/>
             </w:pPr>
             <w:r>
-              <w:t>Ice Immune</w:t>
-            </w:r>
-          </w:p>
-          <w:p>
-            <w:pPr>
-              <w:pStyle w:val="Paragraphedeliste"/>
-              <w:numPr>
-                <w:ilvl w:val="0"/>
-                <w:numId w:val="27"/>
-              </w:numPr>
-            </w:pPr>
-            <w:r>
-              <w:t xml:space="preserve">On </w:t>
-            </w:r>
-            <w:r>
-              <w:t>z</w:t>
-            </w:r>
-            <w:r>
-              <w:t>ombie: Immune to the effects of Chill or Freeze</w:t>
-            </w:r>
-          </w:p>
-          <w:p>
-            <w:pPr>
-              <w:pStyle w:val="Paragraphedeliste"/>
-              <w:numPr>
-                <w:ilvl w:val="0"/>
-                <w:numId w:val="27"/>
-              </w:numPr>
-            </w:pPr>
-            <w:r>
-              <w:t>On Helmet type armour: Negates the effects of Chill or Freeze</w:t>
+              <w:t>Amphibious</w:t>
+            </w:r>
+          </w:p>
+          <w:p>
+            <w:pPr>
+              <w:pStyle w:val="Paragraphedeliste"/>
+              <w:numPr>
+                <w:ilvl w:val="0"/>
+                <w:numId w:val="44"/>
+              </w:numPr>
+            </w:pPr>
+            <w:r>
+              <w:t>Can spawn and move through/into water tiles</w:t>
             </w:r>
           </w:p>
         </w:tc>
@@ -2895,52 +2925,19 @@
               <w:ind w:firstLine="0"/>
             </w:pPr>
             <w:r>
-              <w:t>Stall</w:t>
-            </w:r>
-          </w:p>
-          <w:p>
-            <w:pPr>
-              <w:pStyle w:val="Paragraphedeliste"/>
-              <w:numPr>
-                <w:ilvl w:val="0"/>
-                <w:numId w:val="32"/>
-              </w:numPr>
-            </w:pPr>
-            <w:r>
-              <w:t>Status condition inflicted if it hits the zombie or helmet</w:t>
-            </w:r>
-          </w:p>
-          <w:p>
-            <w:pPr>
-              <w:pStyle w:val="Paragraphedeliste"/>
-              <w:numPr>
-                <w:ilvl w:val="0"/>
-                <w:numId w:val="32"/>
-              </w:numPr>
-            </w:pPr>
-            <w:r>
-              <w:t>Causes the player zombie to act after the plants on their next turn</w:t>
-            </w:r>
-          </w:p>
-          <w:p>
-            <w:pPr>
-              <w:pStyle w:val="Paragraphedeliste"/>
-              <w:numPr>
-                <w:ilvl w:val="0"/>
-                <w:numId w:val="32"/>
-              </w:numPr>
-            </w:pPr>
-            <w:r>
-              <w:t>I</w:t>
-            </w:r>
-            <w:r>
-              <w:t xml:space="preserve">mmobilizes </w:t>
-            </w:r>
-            <w:r>
-              <w:t>Spawnling</w:t>
-            </w:r>
-            <w:r>
-              <w:t>s on their next turn</w:t>
+              <w:t>Aquatic</w:t>
+            </w:r>
+          </w:p>
+          <w:p>
+            <w:pPr>
+              <w:pStyle w:val="Paragraphedeliste"/>
+              <w:numPr>
+                <w:ilvl w:val="0"/>
+                <w:numId w:val="44"/>
+              </w:numPr>
+            </w:pPr>
+            <w:r>
+              <w:t>Can only spawn and move through/into water tiles</w:t>
             </w:r>
           </w:p>
         </w:tc>
@@ -2958,15 +2955,15 @@
               <w:ind w:firstLine="0"/>
             </w:pPr>
             <w:r>
-              <w:t>Stun</w:t>
-            </w:r>
-          </w:p>
-          <w:p>
-            <w:pPr>
-              <w:pStyle w:val="Paragraphedeliste"/>
-              <w:numPr>
-                <w:ilvl w:val="0"/>
-                <w:numId w:val="34"/>
+              <w:t>Chill</w:t>
+            </w:r>
+          </w:p>
+          <w:p>
+            <w:pPr>
+              <w:pStyle w:val="Paragraphedeliste"/>
+              <w:numPr>
+                <w:ilvl w:val="0"/>
+                <w:numId w:val="25"/>
               </w:numPr>
             </w:pPr>
             <w:r>
@@ -2978,29 +2975,59 @@
               <w:pStyle w:val="Paragraphedeliste"/>
               <w:numPr>
                 <w:ilvl w:val="0"/>
-                <w:numId w:val="34"/>
-              </w:numPr>
-            </w:pPr>
-            <w:r>
-              <w:t>Immobilizes the player zombie on their next turn and causes them to act after the plants</w:t>
-            </w:r>
-          </w:p>
-          <w:p>
-            <w:pPr>
-              <w:pStyle w:val="Paragraphedeliste"/>
-              <w:numPr>
-                <w:ilvl w:val="0"/>
-                <w:numId w:val="34"/>
-              </w:numPr>
-            </w:pPr>
-            <w:r>
-              <w:t xml:space="preserve">Prevents </w:t>
+                <w:numId w:val="25"/>
+              </w:numPr>
+            </w:pPr>
+            <w:r>
+              <w:t>Causes the player zombie to act after the plants on the</w:t>
+            </w:r>
+            <w:r>
+              <w:t>ir</w:t>
+            </w:r>
+            <w:r>
+              <w:t xml:space="preserve"> next turn</w:t>
+            </w:r>
+          </w:p>
+          <w:p>
+            <w:pPr>
+              <w:pStyle w:val="Paragraphedeliste"/>
+              <w:numPr>
+                <w:ilvl w:val="0"/>
+                <w:numId w:val="25"/>
+              </w:numPr>
+            </w:pPr>
+            <w:r>
+              <w:t xml:space="preserve">Immobilizes </w:t>
             </w:r>
             <w:r>
               <w:t>Spawnling</w:t>
             </w:r>
             <w:r>
-              <w:t>s from moving or attacking all together on their next turn</w:t>
+              <w:t>s</w:t>
+            </w:r>
+            <w:r>
+              <w:t xml:space="preserve"> </w:t>
+            </w:r>
+            <w:r>
+              <w:t xml:space="preserve">on </w:t>
+            </w:r>
+            <w:r>
+              <w:t>their next</w:t>
+            </w:r>
+            <w:r>
+              <w:t xml:space="preserve"> turn</w:t>
+            </w:r>
+          </w:p>
+          <w:p>
+            <w:pPr>
+              <w:pStyle w:val="Paragraphedeliste"/>
+              <w:numPr>
+                <w:ilvl w:val="0"/>
+                <w:numId w:val="25"/>
+              </w:numPr>
+            </w:pPr>
+            <w:r>
+              <w:t>Ineffective against Ice Immune zombies / armours</w:t>
             </w:r>
           </w:p>
         </w:tc>
@@ -3015,49 +3042,71 @@
               <w:ind w:firstLine="0"/>
             </w:pPr>
             <w:r>
-              <w:t>Butter</w:t>
-            </w:r>
-          </w:p>
-          <w:p>
-            <w:pPr>
-              <w:pStyle w:val="Paragraphedeliste"/>
-              <w:numPr>
-                <w:ilvl w:val="0"/>
-                <w:numId w:val="31"/>
-              </w:numPr>
-            </w:pPr>
-            <w:r>
-              <w:t>Status condition</w:t>
-            </w:r>
-            <w:r>
-              <w:t xml:space="preserve"> has ¼ chance of being</w:t>
-            </w:r>
-            <w:r>
-              <w:t xml:space="preserve"> inflicted if it hits the zombie or helmet</w:t>
-            </w:r>
-          </w:p>
-          <w:p>
-            <w:pPr>
-              <w:pStyle w:val="Paragraphedeliste"/>
-              <w:numPr>
-                <w:ilvl w:val="0"/>
-                <w:numId w:val="31"/>
+              <w:t>Freeze</w:t>
+            </w:r>
+          </w:p>
+          <w:p>
+            <w:pPr>
+              <w:pStyle w:val="Paragraphedeliste"/>
+              <w:numPr>
+                <w:ilvl w:val="0"/>
+                <w:numId w:val="33"/>
+              </w:numPr>
+            </w:pPr>
+            <w:r>
+              <w:lastRenderedPageBreak/>
+              <w:t>Status condition inflicted if it hits the zombie or helmet</w:t>
+            </w:r>
+          </w:p>
+          <w:p>
+            <w:pPr>
+              <w:pStyle w:val="Paragraphedeliste"/>
+              <w:numPr>
+                <w:ilvl w:val="0"/>
+                <w:numId w:val="33"/>
+              </w:numPr>
+            </w:pPr>
+            <w:r>
+              <w:t xml:space="preserve">Immobilizes the player zombie on </w:t>
+            </w:r>
+            <w:r>
+              <w:t>their</w:t>
+            </w:r>
+            <w:r>
+              <w:t xml:space="preserve"> next turn</w:t>
+            </w:r>
+            <w:r>
+              <w:t xml:space="preserve"> and causes them to act after the plants</w:t>
+            </w:r>
+          </w:p>
+          <w:p>
+            <w:pPr>
+              <w:pStyle w:val="Paragraphedeliste"/>
+              <w:numPr>
+                <w:ilvl w:val="0"/>
+                <w:numId w:val="33"/>
               </w:numPr>
             </w:pPr>
             <w:r>
               <w:t xml:space="preserve">Prevents </w:t>
             </w:r>
             <w:r>
-              <w:t xml:space="preserve">player zombie and </w:t>
-            </w:r>
-            <w:r>
               <w:t>Spawnling</w:t>
             </w:r>
             <w:r>
-              <w:t xml:space="preserve">s </w:t>
-            </w:r>
-            <w:r>
-              <w:t>from moving or attacking all together on their next turn</w:t>
+              <w:t>s from moving or attacking all together on their next turn</w:t>
+            </w:r>
+          </w:p>
+          <w:p>
+            <w:pPr>
+              <w:pStyle w:val="Paragraphedeliste"/>
+              <w:numPr>
+                <w:ilvl w:val="0"/>
+                <w:numId w:val="27"/>
+              </w:numPr>
+            </w:pPr>
+            <w:r>
+              <w:t>Ineffective against Ice Immune zombies / armours</w:t>
             </w:r>
           </w:p>
         </w:tc>
@@ -3075,19 +3124,38 @@
               <w:ind w:firstLine="0"/>
             </w:pPr>
             <w:r>
-              <w:t>Repeat</w:t>
-            </w:r>
-          </w:p>
-          <w:p>
-            <w:pPr>
-              <w:pStyle w:val="Paragraphedeliste"/>
-              <w:numPr>
-                <w:ilvl w:val="0"/>
-                <w:numId w:val="35"/>
-              </w:numPr>
-            </w:pPr>
-            <w:r>
-              <w:t>Attacks twice with the same action</w:t>
+              <w:lastRenderedPageBreak/>
+              <w:t>Ice Immune</w:t>
+            </w:r>
+          </w:p>
+          <w:p>
+            <w:pPr>
+              <w:pStyle w:val="Paragraphedeliste"/>
+              <w:numPr>
+                <w:ilvl w:val="0"/>
+                <w:numId w:val="27"/>
+              </w:numPr>
+            </w:pPr>
+            <w:r>
+              <w:t xml:space="preserve">On </w:t>
+            </w:r>
+            <w:r>
+              <w:t>z</w:t>
+            </w:r>
+            <w:r>
+              <w:t>ombie: Immune to the effects of Chill or Freeze</w:t>
+            </w:r>
+          </w:p>
+          <w:p>
+            <w:pPr>
+              <w:pStyle w:val="Paragraphedeliste"/>
+              <w:numPr>
+                <w:ilvl w:val="0"/>
+                <w:numId w:val="27"/>
+              </w:numPr>
+            </w:pPr>
+            <w:r>
+              <w:t>On Helmet type armour: Negates the effects of Chill or Freeze</w:t>
             </w:r>
           </w:p>
         </w:tc>
@@ -3102,73 +3170,52 @@
               <w:ind w:firstLine="0"/>
             </w:pPr>
             <w:r>
-              <w:t>Laser</w:t>
-            </w:r>
-          </w:p>
-          <w:p>
-            <w:pPr>
-              <w:pStyle w:val="Paragraphedeliste"/>
-              <w:numPr>
-                <w:ilvl w:val="0"/>
-                <w:numId w:val="35"/>
-              </w:numPr>
-            </w:pPr>
-            <w:r>
-              <w:t>Hits all available targets in range</w:t>
-            </w:r>
-          </w:p>
-          <w:p>
-            <w:pPr>
-              <w:pStyle w:val="Paragraphedeliste"/>
-              <w:numPr>
-                <w:ilvl w:val="0"/>
-                <w:numId w:val="35"/>
-              </w:numPr>
-            </w:pPr>
-            <w:r>
-              <w:t xml:space="preserve">On </w:t>
-            </w:r>
-            <w:r>
-              <w:t>plant</w:t>
-            </w:r>
-            <w:r>
-              <w:t xml:space="preserve">: </w:t>
-            </w:r>
-            <w:r>
-              <w:t>Does not pierce through Shield type armour</w:t>
-            </w:r>
-          </w:p>
-          <w:p>
-            <w:pPr>
-              <w:pStyle w:val="Paragraphedeliste"/>
-              <w:numPr>
-                <w:ilvl w:val="0"/>
-                <w:numId w:val="35"/>
-              </w:numPr>
-            </w:pPr>
-            <w:r>
-              <w:t xml:space="preserve">On </w:t>
-            </w:r>
-            <w:r>
-              <w:t>zombie</w:t>
-            </w:r>
-            <w:r>
-              <w:t xml:space="preserve">: Does not </w:t>
-            </w:r>
-            <w:r>
-              <w:t>pierce through Protector plants</w:t>
-            </w:r>
-          </w:p>
-          <w:p>
-            <w:pPr>
-              <w:pStyle w:val="Paragraphedeliste"/>
-              <w:numPr>
-                <w:ilvl w:val="0"/>
-                <w:numId w:val="35"/>
-              </w:numPr>
-            </w:pPr>
-            <w:r>
-              <w:t>Pierce trait allows Laser trait to continue</w:t>
+              <w:t>Stall</w:t>
+            </w:r>
+          </w:p>
+          <w:p>
+            <w:pPr>
+              <w:pStyle w:val="Paragraphedeliste"/>
+              <w:numPr>
+                <w:ilvl w:val="0"/>
+                <w:numId w:val="32"/>
+              </w:numPr>
+            </w:pPr>
+            <w:r>
+              <w:t>Status condition inflicted if it hits the zombie or helmet</w:t>
+            </w:r>
+          </w:p>
+          <w:p>
+            <w:pPr>
+              <w:pStyle w:val="Paragraphedeliste"/>
+              <w:numPr>
+                <w:ilvl w:val="0"/>
+                <w:numId w:val="32"/>
+              </w:numPr>
+            </w:pPr>
+            <w:r>
+              <w:t>Causes the player zombie to act after the plants on their next turn</w:t>
+            </w:r>
+          </w:p>
+          <w:p>
+            <w:pPr>
+              <w:pStyle w:val="Paragraphedeliste"/>
+              <w:numPr>
+                <w:ilvl w:val="0"/>
+                <w:numId w:val="32"/>
+              </w:numPr>
+            </w:pPr>
+            <w:r>
+              <w:t>I</w:t>
+            </w:r>
+            <w:r>
+              <w:t xml:space="preserve">mmobilizes </w:t>
+            </w:r>
+            <w:r>
+              <w:t>Spawnling</w:t>
+            </w:r>
+            <w:r>
+              <w:t>s on their next turn</w:t>
             </w:r>
           </w:p>
         </w:tc>
@@ -3186,31 +3233,49 @@
               <w:ind w:firstLine="0"/>
             </w:pPr>
             <w:r>
-              <w:t>Pierce</w:t>
-            </w:r>
-          </w:p>
-          <w:p>
-            <w:pPr>
-              <w:pStyle w:val="Paragraphedeliste"/>
-              <w:numPr>
-                <w:ilvl w:val="0"/>
-                <w:numId w:val="35"/>
-              </w:numPr>
-            </w:pPr>
-            <w:r>
-              <w:t>From zombie: Ignores Protector plants with the Pass-through trait</w:t>
-            </w:r>
-          </w:p>
-          <w:p>
-            <w:pPr>
-              <w:pStyle w:val="Paragraphedeliste"/>
-              <w:numPr>
-                <w:ilvl w:val="0"/>
-                <w:numId w:val="35"/>
-              </w:numPr>
-            </w:pPr>
-            <w:r>
-              <w:t>From plant: Ignores Shield type armour with the Pass-through Trait</w:t>
+              <w:t>Stun</w:t>
+            </w:r>
+          </w:p>
+          <w:p>
+            <w:pPr>
+              <w:pStyle w:val="Paragraphedeliste"/>
+              <w:numPr>
+                <w:ilvl w:val="0"/>
+                <w:numId w:val="34"/>
+              </w:numPr>
+            </w:pPr>
+            <w:r>
+              <w:t>Status condition inflicted if it hits the zombie or helmet</w:t>
+            </w:r>
+          </w:p>
+          <w:p>
+            <w:pPr>
+              <w:pStyle w:val="Paragraphedeliste"/>
+              <w:numPr>
+                <w:ilvl w:val="0"/>
+                <w:numId w:val="34"/>
+              </w:numPr>
+            </w:pPr>
+            <w:r>
+              <w:t>Immobilizes the player zombie on their next turn and causes them to act after the plants</w:t>
+            </w:r>
+          </w:p>
+          <w:p>
+            <w:pPr>
+              <w:pStyle w:val="Paragraphedeliste"/>
+              <w:numPr>
+                <w:ilvl w:val="0"/>
+                <w:numId w:val="34"/>
+              </w:numPr>
+            </w:pPr>
+            <w:r>
+              <w:t xml:space="preserve">Prevents </w:t>
+            </w:r>
+            <w:r>
+              <w:t>Spawnling</w:t>
+            </w:r>
+            <w:r>
+              <w:t>s from moving or attacking all together on their next turn</w:t>
             </w:r>
           </w:p>
         </w:tc>
@@ -3225,43 +3290,49 @@
               <w:ind w:firstLine="0"/>
             </w:pPr>
             <w:r>
-              <w:t>Pass-through</w:t>
-            </w:r>
-          </w:p>
-          <w:p>
-            <w:pPr>
-              <w:pStyle w:val="Paragraphedeliste"/>
-              <w:numPr>
-                <w:ilvl w:val="0"/>
-                <w:numId w:val="36"/>
-              </w:numPr>
-            </w:pPr>
-            <w:r>
-              <w:t>On Shield type armour: Doesn’t negate damage from Pierce attacks on zombie but still takes it</w:t>
-            </w:r>
-          </w:p>
-          <w:p>
-            <w:pPr>
-              <w:pStyle w:val="Paragraphedeliste"/>
-              <w:numPr>
-                <w:ilvl w:val="0"/>
-                <w:numId w:val="36"/>
-              </w:numPr>
-            </w:pPr>
-            <w:r>
-              <w:t>On Protector type plant: Doesn’t prevent Munch and Melee Pierce attacks from attacking plants behind it</w:t>
-            </w:r>
-          </w:p>
-          <w:p>
-            <w:pPr>
-              <w:pStyle w:val="Paragraphedeliste"/>
-              <w:numPr>
-                <w:ilvl w:val="0"/>
-                <w:numId w:val="36"/>
-              </w:numPr>
-            </w:pPr>
-            <w:r>
-              <w:t>On Protector type plant: Doesn’t prevent Ranged negate damage from Ranged Pierce attacks on the plant behind but still takes it</w:t>
+              <w:t>Butter</w:t>
+            </w:r>
+          </w:p>
+          <w:p>
+            <w:pPr>
+              <w:pStyle w:val="Paragraphedeliste"/>
+              <w:numPr>
+                <w:ilvl w:val="0"/>
+                <w:numId w:val="31"/>
+              </w:numPr>
+            </w:pPr>
+            <w:r>
+              <w:t>Status condition</w:t>
+            </w:r>
+            <w:r>
+              <w:t xml:space="preserve"> has ¼ chance of being</w:t>
+            </w:r>
+            <w:r>
+              <w:t xml:space="preserve"> inflicted if it hits the zombie or helmet</w:t>
+            </w:r>
+          </w:p>
+          <w:p>
+            <w:pPr>
+              <w:pStyle w:val="Paragraphedeliste"/>
+              <w:numPr>
+                <w:ilvl w:val="0"/>
+                <w:numId w:val="31"/>
+              </w:numPr>
+            </w:pPr>
+            <w:r>
+              <w:t xml:space="preserve">Prevents </w:t>
+            </w:r>
+            <w:r>
+              <w:t xml:space="preserve">player zombie and </w:t>
+            </w:r>
+            <w:r>
+              <w:t>Spawnling</w:t>
+            </w:r>
+            <w:r>
+              <w:t xml:space="preserve">s </w:t>
+            </w:r>
+            <w:r>
+              <w:t>from moving or attacking all together on their next turn</w:t>
             </w:r>
           </w:p>
         </w:tc>
@@ -3279,19 +3350,55 @@
               <w:ind w:firstLine="0"/>
             </w:pPr>
             <w:r>
-              <w:t>Fire</w:t>
-            </w:r>
-          </w:p>
-          <w:p>
-            <w:pPr>
-              <w:pStyle w:val="Paragraphedeliste"/>
-              <w:numPr>
-                <w:ilvl w:val="0"/>
-                <w:numId w:val="37"/>
-              </w:numPr>
-            </w:pPr>
-            <w:r>
-              <w:t>Deals double damage to Protector type plants and Helmet type armours with the Fire Weak trait</w:t>
+              <w:t>Poison</w:t>
+            </w:r>
+          </w:p>
+          <w:p>
+            <w:pPr>
+              <w:pStyle w:val="Paragraphedeliste"/>
+              <w:numPr>
+                <w:ilvl w:val="0"/>
+                <w:numId w:val="47"/>
+              </w:numPr>
+            </w:pPr>
+            <w:r>
+              <w:t>Status condition inflicted if it hits the zombie or helmet</w:t>
+            </w:r>
+          </w:p>
+          <w:p>
+            <w:pPr>
+              <w:pStyle w:val="Paragraphedeliste"/>
+              <w:numPr>
+                <w:ilvl w:val="0"/>
+                <w:numId w:val="47"/>
+              </w:numPr>
+            </w:pPr>
+            <w:r>
+              <w:t>Causes damage to zombie every turn</w:t>
+            </w:r>
+          </w:p>
+          <w:p>
+            <w:pPr>
+              <w:pStyle w:val="Paragraphedeliste"/>
+              <w:numPr>
+                <w:ilvl w:val="0"/>
+                <w:numId w:val="47"/>
+              </w:numPr>
+            </w:pPr>
+            <w:r>
+              <w:t>Does not damage armour</w:t>
+            </w:r>
+          </w:p>
+          <w:p>
+            <w:pPr>
+              <w:pStyle w:val="Paragraphedeliste"/>
+              <w:numPr>
+                <w:ilvl w:val="0"/>
+                <w:numId w:val="47"/>
+              </w:numPr>
+            </w:pPr>
+            <w:r>
+              <w:t>Wears off after 3 turns or if another status condition is applied</w:t>
             </w:r>
           </w:p>
         </w:tc>
@@ -3306,31 +3413,19 @@
               <w:ind w:firstLine="0"/>
             </w:pPr>
             <w:r>
-              <w:t>Fire Weak</w:t>
-            </w:r>
-          </w:p>
-          <w:p>
-            <w:pPr>
-              <w:pStyle w:val="Paragraphedeliste"/>
-              <w:numPr>
-                <w:ilvl w:val="0"/>
-                <w:numId w:val="37"/>
-              </w:numPr>
-            </w:pPr>
-            <w:r>
-              <w:t>Takes double damage from Fire attacks</w:t>
-            </w:r>
-          </w:p>
-          <w:p>
-            <w:pPr>
-              <w:pStyle w:val="Paragraphedeliste"/>
-              <w:numPr>
-                <w:ilvl w:val="0"/>
-                <w:numId w:val="37"/>
-              </w:numPr>
-            </w:pPr>
-            <w:r>
-              <w:t>Double damage is not carried over to protected plant or zombie</w:t>
+              <w:t>Repeat</w:t>
+            </w:r>
+          </w:p>
+          <w:p>
+            <w:pPr>
+              <w:pStyle w:val="Paragraphedeliste"/>
+              <w:numPr>
+                <w:ilvl w:val="0"/>
+                <w:numId w:val="35"/>
+              </w:numPr>
+            </w:pPr>
+            <w:r>
+              <w:t>Attacks twice with the same action</w:t>
             </w:r>
           </w:p>
         </w:tc>
@@ -3348,22 +3443,19 @@
               <w:ind w:firstLine="0"/>
             </w:pPr>
             <w:r>
-              <w:t>Magnetising</w:t>
-            </w:r>
-          </w:p>
-          <w:p>
-            <w:pPr>
-              <w:pStyle w:val="Paragraphedeliste"/>
-              <w:numPr>
-                <w:ilvl w:val="0"/>
-                <w:numId w:val="24"/>
-              </w:numPr>
-            </w:pPr>
-            <w:r>
-              <w:rPr>
-                <w:color w:val="FF0000"/>
-              </w:rPr>
-              <w:t>TBD</w:t>
+              <w:t>Spread</w:t>
+            </w:r>
+          </w:p>
+          <w:p>
+            <w:pPr>
+              <w:pStyle w:val="Paragraphedeliste"/>
+              <w:numPr>
+                <w:ilvl w:val="0"/>
+                <w:numId w:val="41"/>
+              </w:numPr>
+            </w:pPr>
+            <w:r>
+              <w:t>Attacks given number of times with the same action</w:t>
             </w:r>
           </w:p>
         </w:tc>
@@ -3378,19 +3470,73 @@
               <w:ind w:firstLine="0"/>
             </w:pPr>
             <w:r>
-              <w:t>Magnetisable</w:t>
-            </w:r>
-          </w:p>
-          <w:p>
-            <w:pPr>
-              <w:pStyle w:val="Paragraphedeliste"/>
-              <w:numPr>
-                <w:ilvl w:val="0"/>
-                <w:numId w:val="24"/>
-              </w:numPr>
-            </w:pPr>
-            <w:r>
-              <w:t>Affected by the Magnetising debuff</w:t>
+              <w:t>Laser</w:t>
+            </w:r>
+          </w:p>
+          <w:p>
+            <w:pPr>
+              <w:pStyle w:val="Paragraphedeliste"/>
+              <w:numPr>
+                <w:ilvl w:val="0"/>
+                <w:numId w:val="35"/>
+              </w:numPr>
+            </w:pPr>
+            <w:r>
+              <w:t>Hits all available targets in range</w:t>
+            </w:r>
+          </w:p>
+          <w:p>
+            <w:pPr>
+              <w:pStyle w:val="Paragraphedeliste"/>
+              <w:numPr>
+                <w:ilvl w:val="0"/>
+                <w:numId w:val="35"/>
+              </w:numPr>
+            </w:pPr>
+            <w:r>
+              <w:t xml:space="preserve">On </w:t>
+            </w:r>
+            <w:r>
+              <w:t>plant</w:t>
+            </w:r>
+            <w:r>
+              <w:t xml:space="preserve">: </w:t>
+            </w:r>
+            <w:r>
+              <w:t>Does not pierce through Shield type armour</w:t>
+            </w:r>
+          </w:p>
+          <w:p>
+            <w:pPr>
+              <w:pStyle w:val="Paragraphedeliste"/>
+              <w:numPr>
+                <w:ilvl w:val="0"/>
+                <w:numId w:val="35"/>
+              </w:numPr>
+            </w:pPr>
+            <w:r>
+              <w:t xml:space="preserve">On </w:t>
+            </w:r>
+            <w:r>
+              <w:t>zombie</w:t>
+            </w:r>
+            <w:r>
+              <w:t xml:space="preserve">: Does not </w:t>
+            </w:r>
+            <w:r>
+              <w:t>pierce through Protector plants</w:t>
+            </w:r>
+          </w:p>
+          <w:p>
+            <w:pPr>
+              <w:pStyle w:val="Paragraphedeliste"/>
+              <w:numPr>
+                <w:ilvl w:val="0"/>
+                <w:numId w:val="35"/>
+              </w:numPr>
+            </w:pPr>
+            <w:r>
+              <w:t>Pierce trait allows Laser trait to continue</w:t>
             </w:r>
           </w:p>
         </w:tc>
@@ -3408,19 +3554,31 @@
               <w:ind w:firstLine="0"/>
             </w:pPr>
             <w:r>
-              <w:t>Shielded</w:t>
-            </w:r>
-          </w:p>
-          <w:p>
-            <w:pPr>
-              <w:pStyle w:val="Paragraphedeliste"/>
-              <w:numPr>
-                <w:ilvl w:val="0"/>
-                <w:numId w:val="24"/>
-              </w:numPr>
-            </w:pPr>
-            <w:r>
-              <w:t>Disables Pass-through and Fire Weak traits while Shielded is active</w:t>
+              <w:t>Pierce</w:t>
+            </w:r>
+          </w:p>
+          <w:p>
+            <w:pPr>
+              <w:pStyle w:val="Paragraphedeliste"/>
+              <w:numPr>
+                <w:ilvl w:val="0"/>
+                <w:numId w:val="35"/>
+              </w:numPr>
+            </w:pPr>
+            <w:r>
+              <w:t>From zombie: Ignores Protector plants with the Pass-through trait</w:t>
+            </w:r>
+          </w:p>
+          <w:p>
+            <w:pPr>
+              <w:pStyle w:val="Paragraphedeliste"/>
+              <w:numPr>
+                <w:ilvl w:val="0"/>
+                <w:numId w:val="35"/>
+              </w:numPr>
+            </w:pPr>
+            <w:r>
+              <w:t>From plant: Ignores Shield type armour with the Pass-through Trait</w:t>
             </w:r>
           </w:p>
         </w:tc>
@@ -3435,19 +3593,43 @@
               <w:ind w:firstLine="0"/>
             </w:pPr>
             <w:r>
-              <w:t>Grounded</w:t>
-            </w:r>
-          </w:p>
-          <w:p>
-            <w:pPr>
-              <w:pStyle w:val="Paragraphedeliste"/>
-              <w:numPr>
-                <w:ilvl w:val="0"/>
-                <w:numId w:val="38"/>
-              </w:numPr>
-            </w:pPr>
-            <w:r>
-              <w:t>Can only be targeted by attacks that specify it</w:t>
+              <w:t>Pass-through</w:t>
+            </w:r>
+          </w:p>
+          <w:p>
+            <w:pPr>
+              <w:pStyle w:val="Paragraphedeliste"/>
+              <w:numPr>
+                <w:ilvl w:val="0"/>
+                <w:numId w:val="36"/>
+              </w:numPr>
+            </w:pPr>
+            <w:r>
+              <w:t>On Shield type armour: Doesn’t negate damage from Pierce attacks on zombie but still takes it</w:t>
+            </w:r>
+          </w:p>
+          <w:p>
+            <w:pPr>
+              <w:pStyle w:val="Paragraphedeliste"/>
+              <w:numPr>
+                <w:ilvl w:val="0"/>
+                <w:numId w:val="36"/>
+              </w:numPr>
+            </w:pPr>
+            <w:r>
+              <w:t>On Protector type plant: Doesn’t prevent Munch and Melee Pierce attacks from attacking plants behind it</w:t>
+            </w:r>
+          </w:p>
+          <w:p>
+            <w:pPr>
+              <w:pStyle w:val="Paragraphedeliste"/>
+              <w:numPr>
+                <w:ilvl w:val="0"/>
+                <w:numId w:val="36"/>
+              </w:numPr>
+            </w:pPr>
+            <w:r>
+              <w:t>On Protector type plant: Doesn’t prevent Ranged negate damage from Ranged Pierce attacks on the plant behind but still takes it</w:t>
             </w:r>
           </w:p>
         </w:tc>
@@ -3465,20 +3647,19 @@
               <w:ind w:firstLine="0"/>
             </w:pPr>
             <w:r>
-              <w:lastRenderedPageBreak/>
-              <w:t>Tiny</w:t>
-            </w:r>
-          </w:p>
-          <w:p>
-            <w:pPr>
-              <w:pStyle w:val="Paragraphedeliste"/>
-              <w:numPr>
-                <w:ilvl w:val="0"/>
-                <w:numId w:val="38"/>
-              </w:numPr>
-            </w:pPr>
-            <w:r>
-              <w:t>Avoids Ranged type attacks due to being small</w:t>
+              <w:t>Fire</w:t>
+            </w:r>
+          </w:p>
+          <w:p>
+            <w:pPr>
+              <w:pStyle w:val="Paragraphedeliste"/>
+              <w:numPr>
+                <w:ilvl w:val="0"/>
+                <w:numId w:val="37"/>
+              </w:numPr>
+            </w:pPr>
+            <w:r>
+              <w:t>Deals double damage to Protector type plants and Helmet type armours with the Fire Weak trait</w:t>
             </w:r>
           </w:p>
         </w:tc>
@@ -3493,6 +3674,222 @@
               <w:ind w:firstLine="0"/>
             </w:pPr>
             <w:r>
+              <w:t>Fire Weak</w:t>
+            </w:r>
+          </w:p>
+          <w:p>
+            <w:pPr>
+              <w:pStyle w:val="Paragraphedeliste"/>
+              <w:numPr>
+                <w:ilvl w:val="0"/>
+                <w:numId w:val="37"/>
+              </w:numPr>
+            </w:pPr>
+            <w:r>
+              <w:t>Takes double damage from Fire attacks</w:t>
+            </w:r>
+          </w:p>
+          <w:p>
+            <w:pPr>
+              <w:pStyle w:val="Paragraphedeliste"/>
+              <w:numPr>
+                <w:ilvl w:val="0"/>
+                <w:numId w:val="37"/>
+              </w:numPr>
+            </w:pPr>
+            <w:r>
+              <w:t>Double damage is not carried over to protected plant or zombie</w:t>
+            </w:r>
+          </w:p>
+        </w:tc>
+      </w:tr>
+      <w:tr>
+        <w:trPr>
+          <w:cnfStyle w:val="000000100000" w:firstRow="0" w:lastRow="0" w:firstColumn="0" w:lastColumn="0" w:oddVBand="0" w:evenVBand="0" w:oddHBand="1" w:evenHBand="0" w:firstRowFirstColumn="0" w:firstRowLastColumn="0" w:lastRowFirstColumn="0" w:lastRowLastColumn="0"/>
+        </w:trPr>
+        <w:tc>
+          <w:tcPr>
+            <w:tcW w:w="10456" w:type="dxa"/>
+          </w:tcPr>
+          <w:p>
+            <w:pPr>
+              <w:ind w:firstLine="0"/>
+            </w:pPr>
+            <w:r>
+              <w:t>Magnetising</w:t>
+            </w:r>
+          </w:p>
+          <w:p>
+            <w:pPr>
+              <w:pStyle w:val="Paragraphedeliste"/>
+              <w:numPr>
+                <w:ilvl w:val="0"/>
+                <w:numId w:val="24"/>
+              </w:numPr>
+            </w:pPr>
+            <w:r>
+              <w:rPr>
+                <w:color w:val="FF0000"/>
+              </w:rPr>
+              <w:t>TBD</w:t>
+            </w:r>
+          </w:p>
+        </w:tc>
+      </w:tr>
+      <w:tr>
+        <w:tc>
+          <w:tcPr>
+            <w:tcW w:w="10456" w:type="dxa"/>
+          </w:tcPr>
+          <w:p>
+            <w:pPr>
+              <w:ind w:firstLine="0"/>
+            </w:pPr>
+            <w:r>
+              <w:t>Magnetisable</w:t>
+            </w:r>
+          </w:p>
+          <w:p>
+            <w:pPr>
+              <w:pStyle w:val="Paragraphedeliste"/>
+              <w:numPr>
+                <w:ilvl w:val="0"/>
+                <w:numId w:val="24"/>
+              </w:numPr>
+            </w:pPr>
+            <w:r>
+              <w:t>Affected by the Magnetising debuff</w:t>
+            </w:r>
+          </w:p>
+        </w:tc>
+      </w:tr>
+      <w:tr>
+        <w:trPr>
+          <w:cnfStyle w:val="000000100000" w:firstRow="0" w:lastRow="0" w:firstColumn="0" w:lastColumn="0" w:oddVBand="0" w:evenVBand="0" w:oddHBand="1" w:evenHBand="0" w:firstRowFirstColumn="0" w:firstRowLastColumn="0" w:lastRowFirstColumn="0" w:lastRowLastColumn="0"/>
+        </w:trPr>
+        <w:tc>
+          <w:tcPr>
+            <w:tcW w:w="10456" w:type="dxa"/>
+          </w:tcPr>
+          <w:p>
+            <w:pPr>
+              <w:ind w:firstLine="0"/>
+            </w:pPr>
+            <w:r>
+              <w:t>Shielded</w:t>
+            </w:r>
+          </w:p>
+          <w:p>
+            <w:pPr>
+              <w:pStyle w:val="Paragraphedeliste"/>
+              <w:numPr>
+                <w:ilvl w:val="0"/>
+                <w:numId w:val="24"/>
+              </w:numPr>
+            </w:pPr>
+            <w:r>
+              <w:t>Disables Pass-through and Fire Weak traits while Shielded is active</w:t>
+            </w:r>
+          </w:p>
+        </w:tc>
+      </w:tr>
+      <w:tr>
+        <w:tc>
+          <w:tcPr>
+            <w:tcW w:w="10456" w:type="dxa"/>
+          </w:tcPr>
+          <w:p>
+            <w:pPr>
+              <w:ind w:firstLine="0"/>
+            </w:pPr>
+            <w:r>
+              <w:t>Grounded</w:t>
+            </w:r>
+          </w:p>
+          <w:p>
+            <w:pPr>
+              <w:pStyle w:val="Paragraphedeliste"/>
+              <w:numPr>
+                <w:ilvl w:val="0"/>
+                <w:numId w:val="38"/>
+              </w:numPr>
+            </w:pPr>
+            <w:r>
+              <w:t>Can only be targeted by attacks that specify it</w:t>
+            </w:r>
+          </w:p>
+        </w:tc>
+      </w:tr>
+      <w:tr>
+        <w:trPr>
+          <w:cnfStyle w:val="000000100000" w:firstRow="0" w:lastRow="0" w:firstColumn="0" w:lastColumn="0" w:oddVBand="0" w:evenVBand="0" w:oddHBand="1" w:evenHBand="0" w:firstRowFirstColumn="0" w:firstRowLastColumn="0" w:lastRowFirstColumn="0" w:lastRowLastColumn="0"/>
+        </w:trPr>
+        <w:tc>
+          <w:tcPr>
+            <w:tcW w:w="10456" w:type="dxa"/>
+          </w:tcPr>
+          <w:p>
+            <w:pPr>
+              <w:ind w:firstLine="0"/>
+            </w:pPr>
+            <w:r>
+              <w:t>Tiny</w:t>
+            </w:r>
+          </w:p>
+          <w:p>
+            <w:pPr>
+              <w:pStyle w:val="Paragraphedeliste"/>
+              <w:numPr>
+                <w:ilvl w:val="0"/>
+                <w:numId w:val="38"/>
+              </w:numPr>
+            </w:pPr>
+            <w:r>
+              <w:t xml:space="preserve">On plants: </w:t>
+            </w:r>
+            <w:r>
+              <w:t>Avoids Ranged type attacks due to being smal</w:t>
+            </w:r>
+            <w:r>
+              <w:t>l</w:t>
+            </w:r>
+          </w:p>
+          <w:p>
+            <w:pPr>
+              <w:pStyle w:val="Paragraphedeliste"/>
+              <w:numPr>
+                <w:ilvl w:val="0"/>
+                <w:numId w:val="38"/>
+              </w:numPr>
+            </w:pPr>
+            <w:r>
+              <w:t>On zombies: Max HP and damage is reduced</w:t>
+            </w:r>
+          </w:p>
+          <w:p>
+            <w:pPr>
+              <w:pStyle w:val="Paragraphedeliste"/>
+              <w:numPr>
+                <w:ilvl w:val="0"/>
+                <w:numId w:val="38"/>
+              </w:numPr>
+            </w:pPr>
+            <w:r>
+              <w:t>On zombies: Movement speed is increased by 1 tile</w:t>
+            </w:r>
+          </w:p>
+        </w:tc>
+      </w:tr>
+      <w:tr>
+        <w:tc>
+          <w:tcPr>
+            <w:tcW w:w="10456" w:type="dxa"/>
+          </w:tcPr>
+          <w:p>
+            <w:pPr>
+              <w:ind w:firstLine="0"/>
+            </w:pPr>
+            <w:r>
               <w:t>Flammable</w:t>
             </w:r>
           </w:p>
@@ -3505,7 +3902,39 @@
               </w:numPr>
             </w:pPr>
             <w:r>
+              <w:lastRenderedPageBreak/>
               <w:t>Projectile from straight attack can be buffed by Torchwood</w:t>
+            </w:r>
+          </w:p>
+        </w:tc>
+      </w:tr>
+      <w:tr>
+        <w:trPr>
+          <w:cnfStyle w:val="000000100000" w:firstRow="0" w:lastRow="0" w:firstColumn="0" w:lastColumn="0" w:oddVBand="0" w:evenVBand="0" w:oddHBand="1" w:evenHBand="0" w:firstRowFirstColumn="0" w:firstRowLastColumn="0" w:lastRowFirstColumn="0" w:lastRowLastColumn="0"/>
+        </w:trPr>
+        <w:tc>
+          <w:tcPr>
+            <w:tcW w:w="10456" w:type="dxa"/>
+          </w:tcPr>
+          <w:p>
+            <w:pPr>
+              <w:ind w:firstLine="0"/>
+            </w:pPr>
+            <w:r>
+              <w:lastRenderedPageBreak/>
+              <w:t>Knockback</w:t>
+            </w:r>
+          </w:p>
+          <w:p>
+            <w:pPr>
+              <w:pStyle w:val="Paragraphedeliste"/>
+              <w:numPr>
+                <w:ilvl w:val="0"/>
+                <w:numId w:val="45"/>
+              </w:numPr>
+            </w:pPr>
+            <w:r>
+              <w:t>½ chance of pushing zombie back 1 tile</w:t>
             </w:r>
           </w:p>
         </w:tc>
@@ -3513,9 +3942,25 @@
     </w:tbl>
     <w:p>
       <w:pPr>
+        <w:ind w:firstLine="0"/>
+        <w:jc w:val="left"/>
+        <w:rPr>
+          <w:rFonts w:asciiTheme="majorHAnsi" w:eastAsiaTheme="majorEastAsia" w:hAnsiTheme="majorHAnsi" w:cstheme="majorBidi"/>
+          <w:color w:val="000000" w:themeColor="text1"/>
+          <w:sz w:val="28"/>
+          <w:szCs w:val="40"/>
+        </w:rPr>
+      </w:pPr>
+      <w:r>
+        <w:br w:type="page"/>
+      </w:r>
+    </w:p>
+    <w:p>
+      <w:pPr>
         <w:pStyle w:val="Titre1"/>
       </w:pPr>
       <w:r>
+        <w:lastRenderedPageBreak/>
         <w:t>Dungeon Crawling</w:t>
       </w:r>
     </w:p>
@@ -3869,10 +4314,34 @@
               <w:t>P</w:t>
             </w:r>
             <w:r>
-              <w:t>lants reminiscent of I, Zombie and uses its plant pool</w:t>
-            </w:r>
-            <w:r>
-              <w:t xml:space="preserve"> from both I, Zombie Endless (image) but also including:</w:t>
+              <w:t xml:space="preserve">lants reminiscent of </w:t>
+            </w:r>
+            <w:r>
+              <w:t>“</w:t>
+            </w:r>
+            <w:r>
+              <w:t>I, Zombie</w:t>
+            </w:r>
+            <w:r>
+              <w:t>”</w:t>
+            </w:r>
+            <w:r>
+              <w:t xml:space="preserve"> and uses its plant pool</w:t>
+            </w:r>
+            <w:r>
+              <w:t xml:space="preserve"> from both </w:t>
+            </w:r>
+            <w:r>
+              <w:t>“</w:t>
+            </w:r>
+            <w:r>
+              <w:t>I, Zombie Endless</w:t>
+            </w:r>
+            <w:r>
+              <w:t>”</w:t>
+            </w:r>
+            <w:r>
+              <w:t xml:space="preserve"> (image) but also including:</w:t>
             </w:r>
           </w:p>
           <w:p>
@@ -4188,6 +4657,76 @@
           </w:p>
         </w:tc>
       </w:tr>
+      <w:tr>
+        <w:tc>
+          <w:tcPr>
+            <w:tcW w:w="10456" w:type="dxa"/>
+          </w:tcPr>
+          <w:p>
+            <w:pPr>
+              <w:ind w:firstLine="0"/>
+            </w:pPr>
+            <w:r>
+              <w:t>Every Mint will be turned into a Boss fight (at most one per area)</w:t>
+            </w:r>
+          </w:p>
+        </w:tc>
+      </w:tr>
+    </w:tbl>
+    <w:p>
+      <w:pPr>
+        <w:pStyle w:val="Titre2"/>
+      </w:pPr>
+      <w:r>
+        <w:t>Brainiac Coins</w:t>
+      </w:r>
+    </w:p>
+    <w:tbl>
+      <w:tblPr>
+        <w:tblStyle w:val="TableauListe2-Accentuation4"/>
+        <w:tblW w:w="0" w:type="auto"/>
+        <w:tblLayout w:type="fixed"/>
+        <w:tblLook w:val="0400" w:firstRow="0" w:lastRow="0" w:firstColumn="0" w:lastColumn="0" w:noHBand="0" w:noVBand="1"/>
+      </w:tblPr>
+      <w:tblGrid>
+        <w:gridCol w:w="10456"/>
+      </w:tblGrid>
+      <w:tr>
+        <w:trPr>
+          <w:cnfStyle w:val="000000100000" w:firstRow="0" w:lastRow="0" w:firstColumn="0" w:lastColumn="0" w:oddVBand="0" w:evenVBand="0" w:oddHBand="1" w:evenHBand="0" w:firstRowFirstColumn="0" w:firstRowLastColumn="0" w:lastRowFirstColumn="0" w:lastRowLastColumn="0"/>
+        </w:trPr>
+        <w:tc>
+          <w:tcPr>
+            <w:tcW w:w="10456" w:type="dxa"/>
+          </w:tcPr>
+          <w:p>
+            <w:pPr>
+              <w:ind w:firstLine="0"/>
+            </w:pPr>
+            <w:r>
+              <w:t>You earn Brainiac Coins for beating Fighting Gardens as well as from some Non-Fight Gardens</w:t>
+            </w:r>
+          </w:p>
+        </w:tc>
+      </w:tr>
+      <w:tr>
+        <w:tc>
+          <w:tcPr>
+            <w:tcW w:w="10456" w:type="dxa"/>
+          </w:tcPr>
+          <w:p>
+            <w:pPr>
+              <w:ind w:firstLine="0"/>
+            </w:pPr>
+            <w:r>
+              <w:t xml:space="preserve">Brainiac Coins are the currency used outside of </w:t>
+            </w:r>
+            <w:r>
+              <w:t>fights</w:t>
+            </w:r>
+          </w:p>
+        </w:tc>
+      </w:tr>
     </w:tbl>
     <w:p/>
     <w:sectPr>
@@ -4881,6 +5420,119 @@
     </w:lvl>
   </w:abstractNum>
   <w:abstractNum w:abstractNumId="6" w15:restartNumberingAfterBreak="0">
+    <w:nsid w:val="07AF7CB4"/>
+    <w:multiLevelType w:val="hybridMultilevel"/>
+    <w:tmpl w:val="8A0A15A0"/>
+    <w:lvl w:ilvl="0" w:tplc="100C0005">
+      <w:start w:val="1"/>
+      <w:numFmt w:val="bullet"/>
+      <w:lvlText w:val=""/>
+      <w:lvlJc w:val="left"/>
+      <w:pPr>
+        <w:ind w:left="720" w:hanging="360"/>
+      </w:pPr>
+      <w:rPr>
+        <w:rFonts w:ascii="Wingdings" w:hAnsi="Wingdings" w:hint="default"/>
+      </w:rPr>
+    </w:lvl>
+    <w:lvl w:ilvl="1" w:tplc="100C0003" w:tentative="1">
+      <w:start w:val="1"/>
+      <w:numFmt w:val="bullet"/>
+      <w:lvlText w:val="o"/>
+      <w:lvlJc w:val="left"/>
+      <w:pPr>
+        <w:ind w:left="1440" w:hanging="360"/>
+      </w:pPr>
+      <w:rPr>
+        <w:rFonts w:ascii="Courier New" w:hAnsi="Courier New" w:cs="Courier New" w:hint="default"/>
+      </w:rPr>
+    </w:lvl>
+    <w:lvl w:ilvl="2" w:tplc="100C0005" w:tentative="1">
+      <w:start w:val="1"/>
+      <w:numFmt w:val="bullet"/>
+      <w:lvlText w:val=""/>
+      <w:lvlJc w:val="left"/>
+      <w:pPr>
+        <w:ind w:left="2160" w:hanging="360"/>
+      </w:pPr>
+      <w:rPr>
+        <w:rFonts w:ascii="Wingdings" w:hAnsi="Wingdings" w:hint="default"/>
+      </w:rPr>
+    </w:lvl>
+    <w:lvl w:ilvl="3" w:tplc="100C0001" w:tentative="1">
+      <w:start w:val="1"/>
+      <w:numFmt w:val="bullet"/>
+      <w:lvlText w:val=""/>
+      <w:lvlJc w:val="left"/>
+      <w:pPr>
+        <w:ind w:left="2880" w:hanging="360"/>
+      </w:pPr>
+      <w:rPr>
+        <w:rFonts w:ascii="Symbol" w:hAnsi="Symbol" w:hint="default"/>
+      </w:rPr>
+    </w:lvl>
+    <w:lvl w:ilvl="4" w:tplc="100C0003" w:tentative="1">
+      <w:start w:val="1"/>
+      <w:numFmt w:val="bullet"/>
+      <w:lvlText w:val="o"/>
+      <w:lvlJc w:val="left"/>
+      <w:pPr>
+        <w:ind w:left="3600" w:hanging="360"/>
+      </w:pPr>
+      <w:rPr>
+        <w:rFonts w:ascii="Courier New" w:hAnsi="Courier New" w:cs="Courier New" w:hint="default"/>
+      </w:rPr>
+    </w:lvl>
+    <w:lvl w:ilvl="5" w:tplc="100C0005" w:tentative="1">
+      <w:start w:val="1"/>
+      <w:numFmt w:val="bullet"/>
+      <w:lvlText w:val=""/>
+      <w:lvlJc w:val="left"/>
+      <w:pPr>
+        <w:ind w:left="4320" w:hanging="360"/>
+      </w:pPr>
+      <w:rPr>
+        <w:rFonts w:ascii="Wingdings" w:hAnsi="Wingdings" w:hint="default"/>
+      </w:rPr>
+    </w:lvl>
+    <w:lvl w:ilvl="6" w:tplc="100C0001" w:tentative="1">
+      <w:start w:val="1"/>
+      <w:numFmt w:val="bullet"/>
+      <w:lvlText w:val=""/>
+      <w:lvlJc w:val="left"/>
+      <w:pPr>
+        <w:ind w:left="5040" w:hanging="360"/>
+      </w:pPr>
+      <w:rPr>
+        <w:rFonts w:ascii="Symbol" w:hAnsi="Symbol" w:hint="default"/>
+      </w:rPr>
+    </w:lvl>
+    <w:lvl w:ilvl="7" w:tplc="100C0003" w:tentative="1">
+      <w:start w:val="1"/>
+      <w:numFmt w:val="bullet"/>
+      <w:lvlText w:val="o"/>
+      <w:lvlJc w:val="left"/>
+      <w:pPr>
+        <w:ind w:left="5760" w:hanging="360"/>
+      </w:pPr>
+      <w:rPr>
+        <w:rFonts w:ascii="Courier New" w:hAnsi="Courier New" w:cs="Courier New" w:hint="default"/>
+      </w:rPr>
+    </w:lvl>
+    <w:lvl w:ilvl="8" w:tplc="100C0005" w:tentative="1">
+      <w:start w:val="1"/>
+      <w:numFmt w:val="bullet"/>
+      <w:lvlText w:val=""/>
+      <w:lvlJc w:val="left"/>
+      <w:pPr>
+        <w:ind w:left="6480" w:hanging="360"/>
+      </w:pPr>
+      <w:rPr>
+        <w:rFonts w:ascii="Wingdings" w:hAnsi="Wingdings" w:hint="default"/>
+      </w:rPr>
+    </w:lvl>
+  </w:abstractNum>
+  <w:abstractNum w:abstractNumId="7" w15:restartNumberingAfterBreak="0">
     <w:nsid w:val="0C5018F1"/>
     <w:multiLevelType w:val="hybridMultilevel"/>
     <w:tmpl w:val="8B14F4A2"/>
@@ -4993,7 +5645,7 @@
       </w:rPr>
     </w:lvl>
   </w:abstractNum>
-  <w:abstractNum w:abstractNumId="7" w15:restartNumberingAfterBreak="0">
+  <w:abstractNum w:abstractNumId="8" w15:restartNumberingAfterBreak="0">
     <w:nsid w:val="0D47049F"/>
     <w:multiLevelType w:val="hybridMultilevel"/>
     <w:tmpl w:val="EB8ACBB8"/>
@@ -5106,7 +5758,7 @@
       </w:rPr>
     </w:lvl>
   </w:abstractNum>
-  <w:abstractNum w:abstractNumId="8" w15:restartNumberingAfterBreak="0">
+  <w:abstractNum w:abstractNumId="9" w15:restartNumberingAfterBreak="0">
     <w:nsid w:val="0DD25719"/>
     <w:multiLevelType w:val="hybridMultilevel"/>
     <w:tmpl w:val="1F845610"/>
@@ -5219,7 +5871,7 @@
       </w:rPr>
     </w:lvl>
   </w:abstractNum>
-  <w:abstractNum w:abstractNumId="9" w15:restartNumberingAfterBreak="0">
+  <w:abstractNum w:abstractNumId="10" w15:restartNumberingAfterBreak="0">
     <w:nsid w:val="192F5A0E"/>
     <w:multiLevelType w:val="hybridMultilevel"/>
     <w:tmpl w:val="D534E9C4"/>
@@ -5332,7 +5984,7 @@
       </w:rPr>
     </w:lvl>
   </w:abstractNum>
-  <w:abstractNum w:abstractNumId="10" w15:restartNumberingAfterBreak="0">
+  <w:abstractNum w:abstractNumId="11" w15:restartNumberingAfterBreak="0">
     <w:nsid w:val="1BD6147E"/>
     <w:multiLevelType w:val="hybridMultilevel"/>
     <w:tmpl w:val="D9E84EA6"/>
@@ -5445,7 +6097,7 @@
       </w:rPr>
     </w:lvl>
   </w:abstractNum>
-  <w:abstractNum w:abstractNumId="11" w15:restartNumberingAfterBreak="0">
+  <w:abstractNum w:abstractNumId="12" w15:restartNumberingAfterBreak="0">
     <w:nsid w:val="24674EAA"/>
     <w:multiLevelType w:val="hybridMultilevel"/>
     <w:tmpl w:val="4B86C3B8"/>
@@ -5558,7 +6210,7 @@
       </w:rPr>
     </w:lvl>
   </w:abstractNum>
-  <w:abstractNum w:abstractNumId="12" w15:restartNumberingAfterBreak="0">
+  <w:abstractNum w:abstractNumId="13" w15:restartNumberingAfterBreak="0">
     <w:nsid w:val="2601411C"/>
     <w:multiLevelType w:val="hybridMultilevel"/>
     <w:tmpl w:val="B40E0766"/>
@@ -5671,7 +6323,7 @@
       </w:rPr>
     </w:lvl>
   </w:abstractNum>
-  <w:abstractNum w:abstractNumId="13" w15:restartNumberingAfterBreak="0">
+  <w:abstractNum w:abstractNumId="14" w15:restartNumberingAfterBreak="0">
     <w:nsid w:val="264D0508"/>
     <w:multiLevelType w:val="hybridMultilevel"/>
     <w:tmpl w:val="4A7CEFA0"/>
@@ -5784,7 +6436,120 @@
       </w:rPr>
     </w:lvl>
   </w:abstractNum>
-  <w:abstractNum w:abstractNumId="14" w15:restartNumberingAfterBreak="0">
+  <w:abstractNum w:abstractNumId="15" w15:restartNumberingAfterBreak="0">
+    <w:nsid w:val="27C7461D"/>
+    <w:multiLevelType w:val="hybridMultilevel"/>
+    <w:tmpl w:val="92703C28"/>
+    <w:lvl w:ilvl="0" w:tplc="100C0005">
+      <w:start w:val="1"/>
+      <w:numFmt w:val="bullet"/>
+      <w:lvlText w:val=""/>
+      <w:lvlJc w:val="left"/>
+      <w:pPr>
+        <w:ind w:left="720" w:hanging="360"/>
+      </w:pPr>
+      <w:rPr>
+        <w:rFonts w:ascii="Wingdings" w:hAnsi="Wingdings" w:hint="default"/>
+      </w:rPr>
+    </w:lvl>
+    <w:lvl w:ilvl="1" w:tplc="100C0003" w:tentative="1">
+      <w:start w:val="1"/>
+      <w:numFmt w:val="bullet"/>
+      <w:lvlText w:val="o"/>
+      <w:lvlJc w:val="left"/>
+      <w:pPr>
+        <w:ind w:left="1440" w:hanging="360"/>
+      </w:pPr>
+      <w:rPr>
+        <w:rFonts w:ascii="Courier New" w:hAnsi="Courier New" w:cs="Courier New" w:hint="default"/>
+      </w:rPr>
+    </w:lvl>
+    <w:lvl w:ilvl="2" w:tplc="100C0005" w:tentative="1">
+      <w:start w:val="1"/>
+      <w:numFmt w:val="bullet"/>
+      <w:lvlText w:val=""/>
+      <w:lvlJc w:val="left"/>
+      <w:pPr>
+        <w:ind w:left="2160" w:hanging="360"/>
+      </w:pPr>
+      <w:rPr>
+        <w:rFonts w:ascii="Wingdings" w:hAnsi="Wingdings" w:hint="default"/>
+      </w:rPr>
+    </w:lvl>
+    <w:lvl w:ilvl="3" w:tplc="100C0001" w:tentative="1">
+      <w:start w:val="1"/>
+      <w:numFmt w:val="bullet"/>
+      <w:lvlText w:val=""/>
+      <w:lvlJc w:val="left"/>
+      <w:pPr>
+        <w:ind w:left="2880" w:hanging="360"/>
+      </w:pPr>
+      <w:rPr>
+        <w:rFonts w:ascii="Symbol" w:hAnsi="Symbol" w:hint="default"/>
+      </w:rPr>
+    </w:lvl>
+    <w:lvl w:ilvl="4" w:tplc="100C0003" w:tentative="1">
+      <w:start w:val="1"/>
+      <w:numFmt w:val="bullet"/>
+      <w:lvlText w:val="o"/>
+      <w:lvlJc w:val="left"/>
+      <w:pPr>
+        <w:ind w:left="3600" w:hanging="360"/>
+      </w:pPr>
+      <w:rPr>
+        <w:rFonts w:ascii="Courier New" w:hAnsi="Courier New" w:cs="Courier New" w:hint="default"/>
+      </w:rPr>
+    </w:lvl>
+    <w:lvl w:ilvl="5" w:tplc="100C0005" w:tentative="1">
+      <w:start w:val="1"/>
+      <w:numFmt w:val="bullet"/>
+      <w:lvlText w:val=""/>
+      <w:lvlJc w:val="left"/>
+      <w:pPr>
+        <w:ind w:left="4320" w:hanging="360"/>
+      </w:pPr>
+      <w:rPr>
+        <w:rFonts w:ascii="Wingdings" w:hAnsi="Wingdings" w:hint="default"/>
+      </w:rPr>
+    </w:lvl>
+    <w:lvl w:ilvl="6" w:tplc="100C0001" w:tentative="1">
+      <w:start w:val="1"/>
+      <w:numFmt w:val="bullet"/>
+      <w:lvlText w:val=""/>
+      <w:lvlJc w:val="left"/>
+      <w:pPr>
+        <w:ind w:left="5040" w:hanging="360"/>
+      </w:pPr>
+      <w:rPr>
+        <w:rFonts w:ascii="Symbol" w:hAnsi="Symbol" w:hint="default"/>
+      </w:rPr>
+    </w:lvl>
+    <w:lvl w:ilvl="7" w:tplc="100C0003" w:tentative="1">
+      <w:start w:val="1"/>
+      <w:numFmt w:val="bullet"/>
+      <w:lvlText w:val="o"/>
+      <w:lvlJc w:val="left"/>
+      <w:pPr>
+        <w:ind w:left="5760" w:hanging="360"/>
+      </w:pPr>
+      <w:rPr>
+        <w:rFonts w:ascii="Courier New" w:hAnsi="Courier New" w:cs="Courier New" w:hint="default"/>
+      </w:rPr>
+    </w:lvl>
+    <w:lvl w:ilvl="8" w:tplc="100C0005" w:tentative="1">
+      <w:start w:val="1"/>
+      <w:numFmt w:val="bullet"/>
+      <w:lvlText w:val=""/>
+      <w:lvlJc w:val="left"/>
+      <w:pPr>
+        <w:ind w:left="6480" w:hanging="360"/>
+      </w:pPr>
+      <w:rPr>
+        <w:rFonts w:ascii="Wingdings" w:hAnsi="Wingdings" w:hint="default"/>
+      </w:rPr>
+    </w:lvl>
+  </w:abstractNum>
+  <w:abstractNum w:abstractNumId="16" w15:restartNumberingAfterBreak="0">
     <w:nsid w:val="2BDD0AE7"/>
     <w:multiLevelType w:val="hybridMultilevel"/>
     <w:tmpl w:val="D9C610F6"/>
@@ -5897,7 +6662,7 @@
       </w:rPr>
     </w:lvl>
   </w:abstractNum>
-  <w:abstractNum w:abstractNumId="15" w15:restartNumberingAfterBreak="0">
+  <w:abstractNum w:abstractNumId="17" w15:restartNumberingAfterBreak="0">
     <w:nsid w:val="2C96228F"/>
     <w:multiLevelType w:val="hybridMultilevel"/>
     <w:tmpl w:val="E1C84FA8"/>
@@ -6010,7 +6775,7 @@
       </w:rPr>
     </w:lvl>
   </w:abstractNum>
-  <w:abstractNum w:abstractNumId="16" w15:restartNumberingAfterBreak="0">
+  <w:abstractNum w:abstractNumId="18" w15:restartNumberingAfterBreak="0">
     <w:nsid w:val="2DC806FC"/>
     <w:multiLevelType w:val="hybridMultilevel"/>
     <w:tmpl w:val="63645CA8"/>
@@ -6123,7 +6888,7 @@
       </w:rPr>
     </w:lvl>
   </w:abstractNum>
-  <w:abstractNum w:abstractNumId="17" w15:restartNumberingAfterBreak="0">
+  <w:abstractNum w:abstractNumId="19" w15:restartNumberingAfterBreak="0">
     <w:nsid w:val="2F1E539A"/>
     <w:multiLevelType w:val="hybridMultilevel"/>
     <w:tmpl w:val="7534BF44"/>
@@ -6236,7 +7001,7 @@
       </w:rPr>
     </w:lvl>
   </w:abstractNum>
-  <w:abstractNum w:abstractNumId="18" w15:restartNumberingAfterBreak="0">
+  <w:abstractNum w:abstractNumId="20" w15:restartNumberingAfterBreak="0">
     <w:nsid w:val="309D2606"/>
     <w:multiLevelType w:val="hybridMultilevel"/>
     <w:tmpl w:val="7F125134"/>
@@ -6349,7 +7114,7 @@
       </w:rPr>
     </w:lvl>
   </w:abstractNum>
-  <w:abstractNum w:abstractNumId="19" w15:restartNumberingAfterBreak="0">
+  <w:abstractNum w:abstractNumId="21" w15:restartNumberingAfterBreak="0">
     <w:nsid w:val="32E9583D"/>
     <w:multiLevelType w:val="hybridMultilevel"/>
     <w:tmpl w:val="58647E7C"/>
@@ -6462,7 +7227,7 @@
       </w:rPr>
     </w:lvl>
   </w:abstractNum>
-  <w:abstractNum w:abstractNumId="20" w15:restartNumberingAfterBreak="0">
+  <w:abstractNum w:abstractNumId="22" w15:restartNumberingAfterBreak="0">
     <w:nsid w:val="396F19AD"/>
     <w:multiLevelType w:val="hybridMultilevel"/>
     <w:tmpl w:val="520E6BE6"/>
@@ -6575,7 +7340,120 @@
       </w:rPr>
     </w:lvl>
   </w:abstractNum>
-  <w:abstractNum w:abstractNumId="21" w15:restartNumberingAfterBreak="0">
+  <w:abstractNum w:abstractNumId="23" w15:restartNumberingAfterBreak="0">
+    <w:nsid w:val="3E492F1C"/>
+    <w:multiLevelType w:val="hybridMultilevel"/>
+    <w:tmpl w:val="08E80938"/>
+    <w:lvl w:ilvl="0" w:tplc="100C0005">
+      <w:start w:val="1"/>
+      <w:numFmt w:val="bullet"/>
+      <w:lvlText w:val=""/>
+      <w:lvlJc w:val="left"/>
+      <w:pPr>
+        <w:ind w:left="720" w:hanging="360"/>
+      </w:pPr>
+      <w:rPr>
+        <w:rFonts w:ascii="Wingdings" w:hAnsi="Wingdings" w:hint="default"/>
+      </w:rPr>
+    </w:lvl>
+    <w:lvl w:ilvl="1" w:tplc="100C0003" w:tentative="1">
+      <w:start w:val="1"/>
+      <w:numFmt w:val="bullet"/>
+      <w:lvlText w:val="o"/>
+      <w:lvlJc w:val="left"/>
+      <w:pPr>
+        <w:ind w:left="1440" w:hanging="360"/>
+      </w:pPr>
+      <w:rPr>
+        <w:rFonts w:ascii="Courier New" w:hAnsi="Courier New" w:cs="Courier New" w:hint="default"/>
+      </w:rPr>
+    </w:lvl>
+    <w:lvl w:ilvl="2" w:tplc="100C0005" w:tentative="1">
+      <w:start w:val="1"/>
+      <w:numFmt w:val="bullet"/>
+      <w:lvlText w:val=""/>
+      <w:lvlJc w:val="left"/>
+      <w:pPr>
+        <w:ind w:left="2160" w:hanging="360"/>
+      </w:pPr>
+      <w:rPr>
+        <w:rFonts w:ascii="Wingdings" w:hAnsi="Wingdings" w:hint="default"/>
+      </w:rPr>
+    </w:lvl>
+    <w:lvl w:ilvl="3" w:tplc="100C0001" w:tentative="1">
+      <w:start w:val="1"/>
+      <w:numFmt w:val="bullet"/>
+      <w:lvlText w:val=""/>
+      <w:lvlJc w:val="left"/>
+      <w:pPr>
+        <w:ind w:left="2880" w:hanging="360"/>
+      </w:pPr>
+      <w:rPr>
+        <w:rFonts w:ascii="Symbol" w:hAnsi="Symbol" w:hint="default"/>
+      </w:rPr>
+    </w:lvl>
+    <w:lvl w:ilvl="4" w:tplc="100C0003" w:tentative="1">
+      <w:start w:val="1"/>
+      <w:numFmt w:val="bullet"/>
+      <w:lvlText w:val="o"/>
+      <w:lvlJc w:val="left"/>
+      <w:pPr>
+        <w:ind w:left="3600" w:hanging="360"/>
+      </w:pPr>
+      <w:rPr>
+        <w:rFonts w:ascii="Courier New" w:hAnsi="Courier New" w:cs="Courier New" w:hint="default"/>
+      </w:rPr>
+    </w:lvl>
+    <w:lvl w:ilvl="5" w:tplc="100C0005" w:tentative="1">
+      <w:start w:val="1"/>
+      <w:numFmt w:val="bullet"/>
+      <w:lvlText w:val=""/>
+      <w:lvlJc w:val="left"/>
+      <w:pPr>
+        <w:ind w:left="4320" w:hanging="360"/>
+      </w:pPr>
+      <w:rPr>
+        <w:rFonts w:ascii="Wingdings" w:hAnsi="Wingdings" w:hint="default"/>
+      </w:rPr>
+    </w:lvl>
+    <w:lvl w:ilvl="6" w:tplc="100C0001" w:tentative="1">
+      <w:start w:val="1"/>
+      <w:numFmt w:val="bullet"/>
+      <w:lvlText w:val=""/>
+      <w:lvlJc w:val="left"/>
+      <w:pPr>
+        <w:ind w:left="5040" w:hanging="360"/>
+      </w:pPr>
+      <w:rPr>
+        <w:rFonts w:ascii="Symbol" w:hAnsi="Symbol" w:hint="default"/>
+      </w:rPr>
+    </w:lvl>
+    <w:lvl w:ilvl="7" w:tplc="100C0003" w:tentative="1">
+      <w:start w:val="1"/>
+      <w:numFmt w:val="bullet"/>
+      <w:lvlText w:val="o"/>
+      <w:lvlJc w:val="left"/>
+      <w:pPr>
+        <w:ind w:left="5760" w:hanging="360"/>
+      </w:pPr>
+      <w:rPr>
+        <w:rFonts w:ascii="Courier New" w:hAnsi="Courier New" w:cs="Courier New" w:hint="default"/>
+      </w:rPr>
+    </w:lvl>
+    <w:lvl w:ilvl="8" w:tplc="100C0005" w:tentative="1">
+      <w:start w:val="1"/>
+      <w:numFmt w:val="bullet"/>
+      <w:lvlText w:val=""/>
+      <w:lvlJc w:val="left"/>
+      <w:pPr>
+        <w:ind w:left="6480" w:hanging="360"/>
+      </w:pPr>
+      <w:rPr>
+        <w:rFonts w:ascii="Wingdings" w:hAnsi="Wingdings" w:hint="default"/>
+      </w:rPr>
+    </w:lvl>
+  </w:abstractNum>
+  <w:abstractNum w:abstractNumId="24" w15:restartNumberingAfterBreak="0">
     <w:nsid w:val="3EB32D02"/>
     <w:multiLevelType w:val="hybridMultilevel"/>
     <w:tmpl w:val="D5B88524"/>
@@ -6688,7 +7566,7 @@
       </w:rPr>
     </w:lvl>
   </w:abstractNum>
-  <w:abstractNum w:abstractNumId="22" w15:restartNumberingAfterBreak="0">
+  <w:abstractNum w:abstractNumId="25" w15:restartNumberingAfterBreak="0">
     <w:nsid w:val="42C5401F"/>
     <w:multiLevelType w:val="hybridMultilevel"/>
     <w:tmpl w:val="B64C2028"/>
@@ -6801,7 +7679,7 @@
       </w:rPr>
     </w:lvl>
   </w:abstractNum>
-  <w:abstractNum w:abstractNumId="23" w15:restartNumberingAfterBreak="0">
+  <w:abstractNum w:abstractNumId="26" w15:restartNumberingAfterBreak="0">
     <w:nsid w:val="48F05F53"/>
     <w:multiLevelType w:val="hybridMultilevel"/>
     <w:tmpl w:val="B6C89250"/>
@@ -6914,7 +7792,120 @@
       </w:rPr>
     </w:lvl>
   </w:abstractNum>
-  <w:abstractNum w:abstractNumId="24" w15:restartNumberingAfterBreak="0">
+  <w:abstractNum w:abstractNumId="27" w15:restartNumberingAfterBreak="0">
+    <w:nsid w:val="4ECF2B31"/>
+    <w:multiLevelType w:val="hybridMultilevel"/>
+    <w:tmpl w:val="83724E82"/>
+    <w:lvl w:ilvl="0" w:tplc="100C0005">
+      <w:start w:val="1"/>
+      <w:numFmt w:val="bullet"/>
+      <w:lvlText w:val=""/>
+      <w:lvlJc w:val="left"/>
+      <w:pPr>
+        <w:ind w:left="720" w:hanging="360"/>
+      </w:pPr>
+      <w:rPr>
+        <w:rFonts w:ascii="Wingdings" w:hAnsi="Wingdings" w:hint="default"/>
+      </w:rPr>
+    </w:lvl>
+    <w:lvl w:ilvl="1" w:tplc="100C0003" w:tentative="1">
+      <w:start w:val="1"/>
+      <w:numFmt w:val="bullet"/>
+      <w:lvlText w:val="o"/>
+      <w:lvlJc w:val="left"/>
+      <w:pPr>
+        <w:ind w:left="1440" w:hanging="360"/>
+      </w:pPr>
+      <w:rPr>
+        <w:rFonts w:ascii="Courier New" w:hAnsi="Courier New" w:cs="Courier New" w:hint="default"/>
+      </w:rPr>
+    </w:lvl>
+    <w:lvl w:ilvl="2" w:tplc="100C0005" w:tentative="1">
+      <w:start w:val="1"/>
+      <w:numFmt w:val="bullet"/>
+      <w:lvlText w:val=""/>
+      <w:lvlJc w:val="left"/>
+      <w:pPr>
+        <w:ind w:left="2160" w:hanging="360"/>
+      </w:pPr>
+      <w:rPr>
+        <w:rFonts w:ascii="Wingdings" w:hAnsi="Wingdings" w:hint="default"/>
+      </w:rPr>
+    </w:lvl>
+    <w:lvl w:ilvl="3" w:tplc="100C0001" w:tentative="1">
+      <w:start w:val="1"/>
+      <w:numFmt w:val="bullet"/>
+      <w:lvlText w:val=""/>
+      <w:lvlJc w:val="left"/>
+      <w:pPr>
+        <w:ind w:left="2880" w:hanging="360"/>
+      </w:pPr>
+      <w:rPr>
+        <w:rFonts w:ascii="Symbol" w:hAnsi="Symbol" w:hint="default"/>
+      </w:rPr>
+    </w:lvl>
+    <w:lvl w:ilvl="4" w:tplc="100C0003" w:tentative="1">
+      <w:start w:val="1"/>
+      <w:numFmt w:val="bullet"/>
+      <w:lvlText w:val="o"/>
+      <w:lvlJc w:val="left"/>
+      <w:pPr>
+        <w:ind w:left="3600" w:hanging="360"/>
+      </w:pPr>
+      <w:rPr>
+        <w:rFonts w:ascii="Courier New" w:hAnsi="Courier New" w:cs="Courier New" w:hint="default"/>
+      </w:rPr>
+    </w:lvl>
+    <w:lvl w:ilvl="5" w:tplc="100C0005" w:tentative="1">
+      <w:start w:val="1"/>
+      <w:numFmt w:val="bullet"/>
+      <w:lvlText w:val=""/>
+      <w:lvlJc w:val="left"/>
+      <w:pPr>
+        <w:ind w:left="4320" w:hanging="360"/>
+      </w:pPr>
+      <w:rPr>
+        <w:rFonts w:ascii="Wingdings" w:hAnsi="Wingdings" w:hint="default"/>
+      </w:rPr>
+    </w:lvl>
+    <w:lvl w:ilvl="6" w:tplc="100C0001" w:tentative="1">
+      <w:start w:val="1"/>
+      <w:numFmt w:val="bullet"/>
+      <w:lvlText w:val=""/>
+      <w:lvlJc w:val="left"/>
+      <w:pPr>
+        <w:ind w:left="5040" w:hanging="360"/>
+      </w:pPr>
+      <w:rPr>
+        <w:rFonts w:ascii="Symbol" w:hAnsi="Symbol" w:hint="default"/>
+      </w:rPr>
+    </w:lvl>
+    <w:lvl w:ilvl="7" w:tplc="100C0003" w:tentative="1">
+      <w:start w:val="1"/>
+      <w:numFmt w:val="bullet"/>
+      <w:lvlText w:val="o"/>
+      <w:lvlJc w:val="left"/>
+      <w:pPr>
+        <w:ind w:left="5760" w:hanging="360"/>
+      </w:pPr>
+      <w:rPr>
+        <w:rFonts w:ascii="Courier New" w:hAnsi="Courier New" w:cs="Courier New" w:hint="default"/>
+      </w:rPr>
+    </w:lvl>
+    <w:lvl w:ilvl="8" w:tplc="100C0005" w:tentative="1">
+      <w:start w:val="1"/>
+      <w:numFmt w:val="bullet"/>
+      <w:lvlText w:val=""/>
+      <w:lvlJc w:val="left"/>
+      <w:pPr>
+        <w:ind w:left="6480" w:hanging="360"/>
+      </w:pPr>
+      <w:rPr>
+        <w:rFonts w:ascii="Wingdings" w:hAnsi="Wingdings" w:hint="default"/>
+      </w:rPr>
+    </w:lvl>
+  </w:abstractNum>
+  <w:abstractNum w:abstractNumId="28" w15:restartNumberingAfterBreak="0">
     <w:nsid w:val="50504257"/>
     <w:multiLevelType w:val="hybridMultilevel"/>
     <w:tmpl w:val="C88AEAE6"/>
@@ -7000,7 +7991,120 @@
       </w:pPr>
     </w:lvl>
   </w:abstractNum>
-  <w:abstractNum w:abstractNumId="25" w15:restartNumberingAfterBreak="0">
+  <w:abstractNum w:abstractNumId="29" w15:restartNumberingAfterBreak="0">
+    <w:nsid w:val="532D2674"/>
+    <w:multiLevelType w:val="hybridMultilevel"/>
+    <w:tmpl w:val="3A009CFA"/>
+    <w:lvl w:ilvl="0" w:tplc="100C0005">
+      <w:start w:val="1"/>
+      <w:numFmt w:val="bullet"/>
+      <w:lvlText w:val=""/>
+      <w:lvlJc w:val="left"/>
+      <w:pPr>
+        <w:ind w:left="720" w:hanging="360"/>
+      </w:pPr>
+      <w:rPr>
+        <w:rFonts w:ascii="Wingdings" w:hAnsi="Wingdings" w:hint="default"/>
+      </w:rPr>
+    </w:lvl>
+    <w:lvl w:ilvl="1" w:tplc="100C0003" w:tentative="1">
+      <w:start w:val="1"/>
+      <w:numFmt w:val="bullet"/>
+      <w:lvlText w:val="o"/>
+      <w:lvlJc w:val="left"/>
+      <w:pPr>
+        <w:ind w:left="1440" w:hanging="360"/>
+      </w:pPr>
+      <w:rPr>
+        <w:rFonts w:ascii="Courier New" w:hAnsi="Courier New" w:cs="Courier New" w:hint="default"/>
+      </w:rPr>
+    </w:lvl>
+    <w:lvl w:ilvl="2" w:tplc="100C0005" w:tentative="1">
+      <w:start w:val="1"/>
+      <w:numFmt w:val="bullet"/>
+      <w:lvlText w:val=""/>
+      <w:lvlJc w:val="left"/>
+      <w:pPr>
+        <w:ind w:left="2160" w:hanging="360"/>
+      </w:pPr>
+      <w:rPr>
+        <w:rFonts w:ascii="Wingdings" w:hAnsi="Wingdings" w:hint="default"/>
+      </w:rPr>
+    </w:lvl>
+    <w:lvl w:ilvl="3" w:tplc="100C0001" w:tentative="1">
+      <w:start w:val="1"/>
+      <w:numFmt w:val="bullet"/>
+      <w:lvlText w:val=""/>
+      <w:lvlJc w:val="left"/>
+      <w:pPr>
+        <w:ind w:left="2880" w:hanging="360"/>
+      </w:pPr>
+      <w:rPr>
+        <w:rFonts w:ascii="Symbol" w:hAnsi="Symbol" w:hint="default"/>
+      </w:rPr>
+    </w:lvl>
+    <w:lvl w:ilvl="4" w:tplc="100C0003" w:tentative="1">
+      <w:start w:val="1"/>
+      <w:numFmt w:val="bullet"/>
+      <w:lvlText w:val="o"/>
+      <w:lvlJc w:val="left"/>
+      <w:pPr>
+        <w:ind w:left="3600" w:hanging="360"/>
+      </w:pPr>
+      <w:rPr>
+        <w:rFonts w:ascii="Courier New" w:hAnsi="Courier New" w:cs="Courier New" w:hint="default"/>
+      </w:rPr>
+    </w:lvl>
+    <w:lvl w:ilvl="5" w:tplc="100C0005" w:tentative="1">
+      <w:start w:val="1"/>
+      <w:numFmt w:val="bullet"/>
+      <w:lvlText w:val=""/>
+      <w:lvlJc w:val="left"/>
+      <w:pPr>
+        <w:ind w:left="4320" w:hanging="360"/>
+      </w:pPr>
+      <w:rPr>
+        <w:rFonts w:ascii="Wingdings" w:hAnsi="Wingdings" w:hint="default"/>
+      </w:rPr>
+    </w:lvl>
+    <w:lvl w:ilvl="6" w:tplc="100C0001" w:tentative="1">
+      <w:start w:val="1"/>
+      <w:numFmt w:val="bullet"/>
+      <w:lvlText w:val=""/>
+      <w:lvlJc w:val="left"/>
+      <w:pPr>
+        <w:ind w:left="5040" w:hanging="360"/>
+      </w:pPr>
+      <w:rPr>
+        <w:rFonts w:ascii="Symbol" w:hAnsi="Symbol" w:hint="default"/>
+      </w:rPr>
+    </w:lvl>
+    <w:lvl w:ilvl="7" w:tplc="100C0003" w:tentative="1">
+      <w:start w:val="1"/>
+      <w:numFmt w:val="bullet"/>
+      <w:lvlText w:val="o"/>
+      <w:lvlJc w:val="left"/>
+      <w:pPr>
+        <w:ind w:left="5760" w:hanging="360"/>
+      </w:pPr>
+      <w:rPr>
+        <w:rFonts w:ascii="Courier New" w:hAnsi="Courier New" w:cs="Courier New" w:hint="default"/>
+      </w:rPr>
+    </w:lvl>
+    <w:lvl w:ilvl="8" w:tplc="100C0005" w:tentative="1">
+      <w:start w:val="1"/>
+      <w:numFmt w:val="bullet"/>
+      <w:lvlText w:val=""/>
+      <w:lvlJc w:val="left"/>
+      <w:pPr>
+        <w:ind w:left="6480" w:hanging="360"/>
+      </w:pPr>
+      <w:rPr>
+        <w:rFonts w:ascii="Wingdings" w:hAnsi="Wingdings" w:hint="default"/>
+      </w:rPr>
+    </w:lvl>
+  </w:abstractNum>
+  <w:abstractNum w:abstractNumId="30" w15:restartNumberingAfterBreak="0">
     <w:nsid w:val="61FB2B7B"/>
     <w:multiLevelType w:val="hybridMultilevel"/>
     <w:tmpl w:val="BB4E5644"/>
@@ -7113,7 +8217,7 @@
       </w:rPr>
     </w:lvl>
   </w:abstractNum>
-  <w:abstractNum w:abstractNumId="26" w15:restartNumberingAfterBreak="0">
+  <w:abstractNum w:abstractNumId="31" w15:restartNumberingAfterBreak="0">
     <w:nsid w:val="62E94C94"/>
     <w:multiLevelType w:val="hybridMultilevel"/>
     <w:tmpl w:val="3CB0ABF2"/>
@@ -7226,7 +8330,120 @@
       </w:rPr>
     </w:lvl>
   </w:abstractNum>
-  <w:abstractNum w:abstractNumId="27" w15:restartNumberingAfterBreak="0">
+  <w:abstractNum w:abstractNumId="32" w15:restartNumberingAfterBreak="0">
+    <w:nsid w:val="65280ABD"/>
+    <w:multiLevelType w:val="hybridMultilevel"/>
+    <w:tmpl w:val="4F5AA236"/>
+    <w:lvl w:ilvl="0" w:tplc="100C0001">
+      <w:start w:val="1"/>
+      <w:numFmt w:val="bullet"/>
+      <w:lvlText w:val=""/>
+      <w:lvlJc w:val="left"/>
+      <w:pPr>
+        <w:ind w:left="720" w:hanging="360"/>
+      </w:pPr>
+      <w:rPr>
+        <w:rFonts w:ascii="Symbol" w:hAnsi="Symbol" w:hint="default"/>
+      </w:rPr>
+    </w:lvl>
+    <w:lvl w:ilvl="1" w:tplc="100C0003" w:tentative="1">
+      <w:start w:val="1"/>
+      <w:numFmt w:val="bullet"/>
+      <w:lvlText w:val="o"/>
+      <w:lvlJc w:val="left"/>
+      <w:pPr>
+        <w:ind w:left="1440" w:hanging="360"/>
+      </w:pPr>
+      <w:rPr>
+        <w:rFonts w:ascii="Courier New" w:hAnsi="Courier New" w:cs="Courier New" w:hint="default"/>
+      </w:rPr>
+    </w:lvl>
+    <w:lvl w:ilvl="2" w:tplc="100C0005" w:tentative="1">
+      <w:start w:val="1"/>
+      <w:numFmt w:val="bullet"/>
+      <w:lvlText w:val=""/>
+      <w:lvlJc w:val="left"/>
+      <w:pPr>
+        <w:ind w:left="2160" w:hanging="360"/>
+      </w:pPr>
+      <w:rPr>
+        <w:rFonts w:ascii="Wingdings" w:hAnsi="Wingdings" w:hint="default"/>
+      </w:rPr>
+    </w:lvl>
+    <w:lvl w:ilvl="3" w:tplc="100C0001" w:tentative="1">
+      <w:start w:val="1"/>
+      <w:numFmt w:val="bullet"/>
+      <w:lvlText w:val=""/>
+      <w:lvlJc w:val="left"/>
+      <w:pPr>
+        <w:ind w:left="2880" w:hanging="360"/>
+      </w:pPr>
+      <w:rPr>
+        <w:rFonts w:ascii="Symbol" w:hAnsi="Symbol" w:hint="default"/>
+      </w:rPr>
+    </w:lvl>
+    <w:lvl w:ilvl="4" w:tplc="100C0003" w:tentative="1">
+      <w:start w:val="1"/>
+      <w:numFmt w:val="bullet"/>
+      <w:lvlText w:val="o"/>
+      <w:lvlJc w:val="left"/>
+      <w:pPr>
+        <w:ind w:left="3600" w:hanging="360"/>
+      </w:pPr>
+      <w:rPr>
+        <w:rFonts w:ascii="Courier New" w:hAnsi="Courier New" w:cs="Courier New" w:hint="default"/>
+      </w:rPr>
+    </w:lvl>
+    <w:lvl w:ilvl="5" w:tplc="100C0005" w:tentative="1">
+      <w:start w:val="1"/>
+      <w:numFmt w:val="bullet"/>
+      <w:lvlText w:val=""/>
+      <w:lvlJc w:val="left"/>
+      <w:pPr>
+        <w:ind w:left="4320" w:hanging="360"/>
+      </w:pPr>
+      <w:rPr>
+        <w:rFonts w:ascii="Wingdings" w:hAnsi="Wingdings" w:hint="default"/>
+      </w:rPr>
+    </w:lvl>
+    <w:lvl w:ilvl="6" w:tplc="100C0001" w:tentative="1">
+      <w:start w:val="1"/>
+      <w:numFmt w:val="bullet"/>
+      <w:lvlText w:val=""/>
+      <w:lvlJc w:val="left"/>
+      <w:pPr>
+        <w:ind w:left="5040" w:hanging="360"/>
+      </w:pPr>
+      <w:rPr>
+        <w:rFonts w:ascii="Symbol" w:hAnsi="Symbol" w:hint="default"/>
+      </w:rPr>
+    </w:lvl>
+    <w:lvl w:ilvl="7" w:tplc="100C0003" w:tentative="1">
+      <w:start w:val="1"/>
+      <w:numFmt w:val="bullet"/>
+      <w:lvlText w:val="o"/>
+      <w:lvlJc w:val="left"/>
+      <w:pPr>
+        <w:ind w:left="5760" w:hanging="360"/>
+      </w:pPr>
+      <w:rPr>
+        <w:rFonts w:ascii="Courier New" w:hAnsi="Courier New" w:cs="Courier New" w:hint="default"/>
+      </w:rPr>
+    </w:lvl>
+    <w:lvl w:ilvl="8" w:tplc="100C0005" w:tentative="1">
+      <w:start w:val="1"/>
+      <w:numFmt w:val="bullet"/>
+      <w:lvlText w:val=""/>
+      <w:lvlJc w:val="left"/>
+      <w:pPr>
+        <w:ind w:left="6480" w:hanging="360"/>
+      </w:pPr>
+      <w:rPr>
+        <w:rFonts w:ascii="Wingdings" w:hAnsi="Wingdings" w:hint="default"/>
+      </w:rPr>
+    </w:lvl>
+  </w:abstractNum>
+  <w:abstractNum w:abstractNumId="33" w15:restartNumberingAfterBreak="0">
     <w:nsid w:val="6B0A1CF4"/>
     <w:multiLevelType w:val="hybridMultilevel"/>
     <w:tmpl w:val="D62E4A3E"/>
@@ -7339,7 +8556,7 @@
       </w:rPr>
     </w:lvl>
   </w:abstractNum>
-  <w:abstractNum w:abstractNumId="28" w15:restartNumberingAfterBreak="0">
+  <w:abstractNum w:abstractNumId="34" w15:restartNumberingAfterBreak="0">
     <w:nsid w:val="6B672C9B"/>
     <w:multiLevelType w:val="hybridMultilevel"/>
     <w:tmpl w:val="C834F2DE"/>
@@ -7452,7 +8669,7 @@
       </w:rPr>
     </w:lvl>
   </w:abstractNum>
-  <w:abstractNum w:abstractNumId="29" w15:restartNumberingAfterBreak="0">
+  <w:abstractNum w:abstractNumId="35" w15:restartNumberingAfterBreak="0">
     <w:nsid w:val="6BC54328"/>
     <w:multiLevelType w:val="hybridMultilevel"/>
     <w:tmpl w:val="18FAB376"/>
@@ -7565,7 +8782,7 @@
       </w:rPr>
     </w:lvl>
   </w:abstractNum>
-  <w:abstractNum w:abstractNumId="30" w15:restartNumberingAfterBreak="0">
+  <w:abstractNum w:abstractNumId="36" w15:restartNumberingAfterBreak="0">
     <w:nsid w:val="6BF74246"/>
     <w:multiLevelType w:val="hybridMultilevel"/>
     <w:tmpl w:val="68609A1A"/>
@@ -7678,7 +8895,7 @@
       </w:rPr>
     </w:lvl>
   </w:abstractNum>
-  <w:abstractNum w:abstractNumId="31" w15:restartNumberingAfterBreak="0">
+  <w:abstractNum w:abstractNumId="37" w15:restartNumberingAfterBreak="0">
     <w:nsid w:val="6C9554C1"/>
     <w:multiLevelType w:val="hybridMultilevel"/>
     <w:tmpl w:val="7A9E7F6C"/>
@@ -7791,7 +9008,120 @@
       </w:rPr>
     </w:lvl>
   </w:abstractNum>
-  <w:abstractNum w:abstractNumId="32" w15:restartNumberingAfterBreak="0">
+  <w:abstractNum w:abstractNumId="38" w15:restartNumberingAfterBreak="0">
+    <w:nsid w:val="6F0D075D"/>
+    <w:multiLevelType w:val="hybridMultilevel"/>
+    <w:tmpl w:val="742C440A"/>
+    <w:lvl w:ilvl="0" w:tplc="100C0005">
+      <w:start w:val="1"/>
+      <w:numFmt w:val="bullet"/>
+      <w:lvlText w:val=""/>
+      <w:lvlJc w:val="left"/>
+      <w:pPr>
+        <w:ind w:left="720" w:hanging="360"/>
+      </w:pPr>
+      <w:rPr>
+        <w:rFonts w:ascii="Wingdings" w:hAnsi="Wingdings" w:hint="default"/>
+      </w:rPr>
+    </w:lvl>
+    <w:lvl w:ilvl="1" w:tplc="100C0003" w:tentative="1">
+      <w:start w:val="1"/>
+      <w:numFmt w:val="bullet"/>
+      <w:lvlText w:val="o"/>
+      <w:lvlJc w:val="left"/>
+      <w:pPr>
+        <w:ind w:left="1440" w:hanging="360"/>
+      </w:pPr>
+      <w:rPr>
+        <w:rFonts w:ascii="Courier New" w:hAnsi="Courier New" w:cs="Courier New" w:hint="default"/>
+      </w:rPr>
+    </w:lvl>
+    <w:lvl w:ilvl="2" w:tplc="100C0005" w:tentative="1">
+      <w:start w:val="1"/>
+      <w:numFmt w:val="bullet"/>
+      <w:lvlText w:val=""/>
+      <w:lvlJc w:val="left"/>
+      <w:pPr>
+        <w:ind w:left="2160" w:hanging="360"/>
+      </w:pPr>
+      <w:rPr>
+        <w:rFonts w:ascii="Wingdings" w:hAnsi="Wingdings" w:hint="default"/>
+      </w:rPr>
+    </w:lvl>
+    <w:lvl w:ilvl="3" w:tplc="100C0001" w:tentative="1">
+      <w:start w:val="1"/>
+      <w:numFmt w:val="bullet"/>
+      <w:lvlText w:val=""/>
+      <w:lvlJc w:val="left"/>
+      <w:pPr>
+        <w:ind w:left="2880" w:hanging="360"/>
+      </w:pPr>
+      <w:rPr>
+        <w:rFonts w:ascii="Symbol" w:hAnsi="Symbol" w:hint="default"/>
+      </w:rPr>
+    </w:lvl>
+    <w:lvl w:ilvl="4" w:tplc="100C0003" w:tentative="1">
+      <w:start w:val="1"/>
+      <w:numFmt w:val="bullet"/>
+      <w:lvlText w:val="o"/>
+      <w:lvlJc w:val="left"/>
+      <w:pPr>
+        <w:ind w:left="3600" w:hanging="360"/>
+      </w:pPr>
+      <w:rPr>
+        <w:rFonts w:ascii="Courier New" w:hAnsi="Courier New" w:cs="Courier New" w:hint="default"/>
+      </w:rPr>
+    </w:lvl>
+    <w:lvl w:ilvl="5" w:tplc="100C0005" w:tentative="1">
+      <w:start w:val="1"/>
+      <w:numFmt w:val="bullet"/>
+      <w:lvlText w:val=""/>
+      <w:lvlJc w:val="left"/>
+      <w:pPr>
+        <w:ind w:left="4320" w:hanging="360"/>
+      </w:pPr>
+      <w:rPr>
+        <w:rFonts w:ascii="Wingdings" w:hAnsi="Wingdings" w:hint="default"/>
+      </w:rPr>
+    </w:lvl>
+    <w:lvl w:ilvl="6" w:tplc="100C0001" w:tentative="1">
+      <w:start w:val="1"/>
+      <w:numFmt w:val="bullet"/>
+      <w:lvlText w:val=""/>
+      <w:lvlJc w:val="left"/>
+      <w:pPr>
+        <w:ind w:left="5040" w:hanging="360"/>
+      </w:pPr>
+      <w:rPr>
+        <w:rFonts w:ascii="Symbol" w:hAnsi="Symbol" w:hint="default"/>
+      </w:rPr>
+    </w:lvl>
+    <w:lvl w:ilvl="7" w:tplc="100C0003" w:tentative="1">
+      <w:start w:val="1"/>
+      <w:numFmt w:val="bullet"/>
+      <w:lvlText w:val="o"/>
+      <w:lvlJc w:val="left"/>
+      <w:pPr>
+        <w:ind w:left="5760" w:hanging="360"/>
+      </w:pPr>
+      <w:rPr>
+        <w:rFonts w:ascii="Courier New" w:hAnsi="Courier New" w:cs="Courier New" w:hint="default"/>
+      </w:rPr>
+    </w:lvl>
+    <w:lvl w:ilvl="8" w:tplc="100C0005" w:tentative="1">
+      <w:start w:val="1"/>
+      <w:numFmt w:val="bullet"/>
+      <w:lvlText w:val=""/>
+      <w:lvlJc w:val="left"/>
+      <w:pPr>
+        <w:ind w:left="6480" w:hanging="360"/>
+      </w:pPr>
+      <w:rPr>
+        <w:rFonts w:ascii="Wingdings" w:hAnsi="Wingdings" w:hint="default"/>
+      </w:rPr>
+    </w:lvl>
+  </w:abstractNum>
+  <w:abstractNum w:abstractNumId="39" w15:restartNumberingAfterBreak="0">
     <w:nsid w:val="6F793C9C"/>
     <w:multiLevelType w:val="hybridMultilevel"/>
     <w:tmpl w:val="C12C6DE6"/>
@@ -7904,7 +9234,7 @@
       </w:rPr>
     </w:lvl>
   </w:abstractNum>
-  <w:abstractNum w:abstractNumId="33" w15:restartNumberingAfterBreak="0">
+  <w:abstractNum w:abstractNumId="40" w15:restartNumberingAfterBreak="0">
     <w:nsid w:val="77D57755"/>
     <w:multiLevelType w:val="hybridMultilevel"/>
     <w:tmpl w:val="A51A6BC6"/>
@@ -8017,7 +9347,7 @@
       </w:rPr>
     </w:lvl>
   </w:abstractNum>
-  <w:abstractNum w:abstractNumId="34" w15:restartNumberingAfterBreak="0">
+  <w:abstractNum w:abstractNumId="41" w15:restartNumberingAfterBreak="0">
     <w:nsid w:val="79295DBD"/>
     <w:multiLevelType w:val="hybridMultilevel"/>
     <w:tmpl w:val="BA04A042"/>
@@ -8130,7 +9460,7 @@
       </w:rPr>
     </w:lvl>
   </w:abstractNum>
-  <w:abstractNum w:abstractNumId="35" w15:restartNumberingAfterBreak="0">
+  <w:abstractNum w:abstractNumId="42" w15:restartNumberingAfterBreak="0">
     <w:nsid w:val="7A5A2055"/>
     <w:multiLevelType w:val="hybridMultilevel"/>
     <w:tmpl w:val="1564F6BC"/>
@@ -8243,7 +9573,7 @@
       </w:rPr>
     </w:lvl>
   </w:abstractNum>
-  <w:abstractNum w:abstractNumId="36" w15:restartNumberingAfterBreak="0">
+  <w:abstractNum w:abstractNumId="43" w15:restartNumberingAfterBreak="0">
     <w:nsid w:val="7C227CAA"/>
     <w:multiLevelType w:val="hybridMultilevel"/>
     <w:tmpl w:val="9314E872"/>
@@ -8356,7 +9686,7 @@
       </w:rPr>
     </w:lvl>
   </w:abstractNum>
-  <w:abstractNum w:abstractNumId="37" w15:restartNumberingAfterBreak="0">
+  <w:abstractNum w:abstractNumId="44" w15:restartNumberingAfterBreak="0">
     <w:nsid w:val="7D9343C5"/>
     <w:multiLevelType w:val="hybridMultilevel"/>
     <w:tmpl w:val="D3202046"/>
@@ -8469,7 +9799,7 @@
       </w:rPr>
     </w:lvl>
   </w:abstractNum>
-  <w:abstractNum w:abstractNumId="38" w15:restartNumberingAfterBreak="0">
+  <w:abstractNum w:abstractNumId="45" w15:restartNumberingAfterBreak="0">
     <w:nsid w:val="7DB26D65"/>
     <w:multiLevelType w:val="hybridMultilevel"/>
     <w:tmpl w:val="1B68B04A"/>
@@ -8582,7 +9912,7 @@
       </w:rPr>
     </w:lvl>
   </w:abstractNum>
-  <w:abstractNum w:abstractNumId="39" w15:restartNumberingAfterBreak="0">
+  <w:abstractNum w:abstractNumId="46" w15:restartNumberingAfterBreak="0">
     <w:nsid w:val="7E3918A7"/>
     <w:multiLevelType w:val="hybridMultilevel"/>
     <w:tmpl w:val="70C4886E"/>
@@ -8702,118 +10032,139 @@
     <w:abstractNumId w:val="0"/>
   </w:num>
   <w:num w:numId="3" w16cid:durableId="334260068">
-    <w:abstractNumId w:val="18"/>
+    <w:abstractNumId w:val="20"/>
   </w:num>
   <w:num w:numId="4" w16cid:durableId="475949874">
-    <w:abstractNumId w:val="10"/>
+    <w:abstractNumId w:val="11"/>
   </w:num>
   <w:num w:numId="5" w16cid:durableId="1114329038">
-    <w:abstractNumId w:val="24"/>
+    <w:abstractNumId w:val="28"/>
   </w:num>
   <w:num w:numId="6" w16cid:durableId="544756074">
-    <w:abstractNumId w:val="8"/>
+    <w:abstractNumId w:val="9"/>
   </w:num>
   <w:num w:numId="7" w16cid:durableId="1288271554">
-    <w:abstractNumId w:val="17"/>
+    <w:abstractNumId w:val="19"/>
   </w:num>
   <w:num w:numId="8" w16cid:durableId="719284378">
-    <w:abstractNumId w:val="14"/>
+    <w:abstractNumId w:val="16"/>
   </w:num>
   <w:num w:numId="9" w16cid:durableId="1889685086">
-    <w:abstractNumId w:val="12"/>
+    <w:abstractNumId w:val="13"/>
   </w:num>
   <w:num w:numId="10" w16cid:durableId="1251236846">
     <w:abstractNumId w:val="2"/>
   </w:num>
   <w:num w:numId="11" w16cid:durableId="128087661">
-    <w:abstractNumId w:val="38"/>
+    <w:abstractNumId w:val="45"/>
   </w:num>
   <w:num w:numId="12" w16cid:durableId="1258708927">
-    <w:abstractNumId w:val="33"/>
+    <w:abstractNumId w:val="40"/>
   </w:num>
   <w:num w:numId="13" w16cid:durableId="1257593861">
+    <w:abstractNumId w:val="36"/>
+  </w:num>
+  <w:num w:numId="14" w16cid:durableId="2063477088">
+    <w:abstractNumId w:val="41"/>
+  </w:num>
+  <w:num w:numId="15" w16cid:durableId="425733116">
+    <w:abstractNumId w:val="18"/>
+  </w:num>
+  <w:num w:numId="16" w16cid:durableId="1549296923">
+    <w:abstractNumId w:val="7"/>
+  </w:num>
+  <w:num w:numId="17" w16cid:durableId="1442795995">
+    <w:abstractNumId w:val="42"/>
+  </w:num>
+  <w:num w:numId="18" w16cid:durableId="1620911405">
+    <w:abstractNumId w:val="37"/>
+  </w:num>
+  <w:num w:numId="19" w16cid:durableId="2013292399">
+    <w:abstractNumId w:val="34"/>
+  </w:num>
+  <w:num w:numId="20" w16cid:durableId="1024209668">
     <w:abstractNumId w:val="30"/>
   </w:num>
-  <w:num w:numId="14" w16cid:durableId="2063477088">
-    <w:abstractNumId w:val="34"/>
+  <w:num w:numId="21" w16cid:durableId="942959176">
+    <w:abstractNumId w:val="10"/>
   </w:num>
-  <w:num w:numId="15" w16cid:durableId="425733116">
-    <w:abstractNumId w:val="16"/>
+  <w:num w:numId="22" w16cid:durableId="586766341">
+    <w:abstractNumId w:val="46"/>
   </w:num>
-  <w:num w:numId="16" w16cid:durableId="1549296923">
-    <w:abstractNumId w:val="6"/>
+  <w:num w:numId="23" w16cid:durableId="1170758352">
+    <w:abstractNumId w:val="12"/>
   </w:num>
-  <w:num w:numId="17" w16cid:durableId="1442795995">
+  <w:num w:numId="24" w16cid:durableId="163594817">
+    <w:abstractNumId w:val="43"/>
+  </w:num>
+  <w:num w:numId="25" w16cid:durableId="1951085053">
+    <w:abstractNumId w:val="31"/>
+  </w:num>
+  <w:num w:numId="26" w16cid:durableId="1319386520">
+    <w:abstractNumId w:val="24"/>
+  </w:num>
+  <w:num w:numId="27" w16cid:durableId="634221934">
+    <w:abstractNumId w:val="25"/>
+  </w:num>
+  <w:num w:numId="28" w16cid:durableId="1320772970">
     <w:abstractNumId w:val="35"/>
   </w:num>
-  <w:num w:numId="18" w16cid:durableId="1620911405">
-    <w:abstractNumId w:val="31"/>
-  </w:num>
-  <w:num w:numId="19" w16cid:durableId="2013292399">
-    <w:abstractNumId w:val="28"/>
-  </w:num>
-  <w:num w:numId="20" w16cid:durableId="1024209668">
-    <w:abstractNumId w:val="25"/>
-  </w:num>
-  <w:num w:numId="21" w16cid:durableId="942959176">
-    <w:abstractNumId w:val="9"/>
-  </w:num>
-  <w:num w:numId="22" w16cid:durableId="586766341">
-    <w:abstractNumId w:val="39"/>
-  </w:num>
-  <w:num w:numId="23" w16cid:durableId="1170758352">
-    <w:abstractNumId w:val="11"/>
-  </w:num>
-  <w:num w:numId="24" w16cid:durableId="163594817">
-    <w:abstractNumId w:val="36"/>
-  </w:num>
-  <w:num w:numId="25" w16cid:durableId="1951085053">
-    <w:abstractNumId w:val="26"/>
-  </w:num>
-  <w:num w:numId="26" w16cid:durableId="1319386520">
-    <w:abstractNumId w:val="21"/>
-  </w:num>
-  <w:num w:numId="27" w16cid:durableId="634221934">
+  <w:num w:numId="29" w16cid:durableId="1268274516">
     <w:abstractNumId w:val="22"/>
   </w:num>
-  <w:num w:numId="28" w16cid:durableId="1320772970">
-    <w:abstractNumId w:val="29"/>
-  </w:num>
-  <w:num w:numId="29" w16cid:durableId="1268274516">
-    <w:abstractNumId w:val="20"/>
-  </w:num>
   <w:num w:numId="30" w16cid:durableId="2075732831">
-    <w:abstractNumId w:val="13"/>
+    <w:abstractNumId w:val="14"/>
   </w:num>
   <w:num w:numId="31" w16cid:durableId="332805899">
-    <w:abstractNumId w:val="37"/>
+    <w:abstractNumId w:val="44"/>
   </w:num>
   <w:num w:numId="32" w16cid:durableId="678847254">
     <w:abstractNumId w:val="1"/>
   </w:num>
   <w:num w:numId="33" w16cid:durableId="1852335413">
-    <w:abstractNumId w:val="32"/>
+    <w:abstractNumId w:val="39"/>
   </w:num>
   <w:num w:numId="34" w16cid:durableId="1230194582">
     <w:abstractNumId w:val="5"/>
   </w:num>
   <w:num w:numId="35" w16cid:durableId="2139377530">
-    <w:abstractNumId w:val="23"/>
+    <w:abstractNumId w:val="26"/>
   </w:num>
   <w:num w:numId="36" w16cid:durableId="311982604">
-    <w:abstractNumId w:val="27"/>
+    <w:abstractNumId w:val="33"/>
   </w:num>
   <w:num w:numId="37" w16cid:durableId="398795272">
-    <w:abstractNumId w:val="19"/>
+    <w:abstractNumId w:val="21"/>
   </w:num>
   <w:num w:numId="38" w16cid:durableId="943346896">
     <w:abstractNumId w:val="4"/>
   </w:num>
   <w:num w:numId="39" w16cid:durableId="1213691502">
+    <w:abstractNumId w:val="17"/>
+  </w:num>
+  <w:num w:numId="40" w16cid:durableId="1264916638">
+    <w:abstractNumId w:val="8"/>
+  </w:num>
+  <w:num w:numId="41" w16cid:durableId="845704161">
+    <w:abstractNumId w:val="29"/>
+  </w:num>
+  <w:num w:numId="42" w16cid:durableId="1264874397">
     <w:abstractNumId w:val="15"/>
   </w:num>
-  <w:num w:numId="40" w16cid:durableId="1264916638">
-    <w:abstractNumId w:val="7"/>
+  <w:num w:numId="43" w16cid:durableId="1446651140">
+    <w:abstractNumId w:val="23"/>
+  </w:num>
+  <w:num w:numId="44" w16cid:durableId="745542443">
+    <w:abstractNumId w:val="6"/>
+  </w:num>
+  <w:num w:numId="45" w16cid:durableId="1734573687">
+    <w:abstractNumId w:val="38"/>
+  </w:num>
+  <w:num w:numId="46" w16cid:durableId="551190148">
+    <w:abstractNumId w:val="32"/>
+  </w:num>
+  <w:num w:numId="47" w16cid:durableId="2136943296">
+    <w:abstractNumId w:val="27"/>
   </w:num>
 </w:numbering>
 </file>
@@ -9216,7 +10567,7 @@
   <w:style w:type="paragraph" w:default="1" w:styleId="Normal">
     <w:name w:val="Normal"/>
     <w:qFormat/>
-    <w:rsid w:val="003537D9"/>
+    <w:rsid w:val="00A56F98"/>
     <w:pPr>
       <w:ind w:firstLine="284"/>
       <w:jc w:val="both"/>

</xml_diff>

<commit_message>
Added - GameMaker file
</commit_message>
<xml_diff>
--- a/ideas_ressources_files/initial_game_design_concept.docx
+++ b/ideas_ressources_files/initial_game_design_concept.docx
@@ -6,8 +6,13 @@
       <w:pPr>
         <w:pStyle w:val="Titre"/>
       </w:pPr>
+      <w:proofErr w:type="spellStart"/>
       <w:r>
-        <w:t>PvZ RPG – The Zombie-Playing Game</w:t>
+        <w:t>PvZ</w:t>
+      </w:r>
+      <w:proofErr w:type="spellEnd"/>
+      <w:r>
+        <w:t xml:space="preserve"> RPG – The Zombie-Playing Game</w:t>
       </w:r>
     </w:p>
     <w:p>
@@ -696,8 +701,13 @@
                 </wp:inline>
               </w:drawing>
             </w:r>
-            <w:r>
-              <w:t>ZCorp design (coatless + badge)</w:t>
+            <w:proofErr w:type="spellStart"/>
+            <w:r>
+              <w:t>ZCorp</w:t>
+            </w:r>
+            <w:proofErr w:type="spellEnd"/>
+            <w:r>
+              <w:t xml:space="preserve"> design (coatless + badge)</w:t>
             </w:r>
           </w:p>
         </w:tc>
@@ -1194,12 +1204,14 @@
             <w:r>
               <w:t xml:space="preserve">Player can spawn </w:t>
             </w:r>
+            <w:proofErr w:type="spellStart"/>
             <w:r>
               <w:t>Spawnling</w:t>
             </w:r>
             <w:r>
               <w:t>s</w:t>
             </w:r>
+            <w:proofErr w:type="spellEnd"/>
           </w:p>
           <w:p>
             <w:pPr>
@@ -1238,12 +1250,14 @@
               </w:numPr>
               <w:jc w:val="left"/>
             </w:pPr>
+            <w:proofErr w:type="spellStart"/>
             <w:r>
               <w:t>Spawnling</w:t>
             </w:r>
             <w:r>
               <w:t>s</w:t>
             </w:r>
+            <w:proofErr w:type="spellEnd"/>
             <w:r>
               <w:t xml:space="preserve"> act</w:t>
             </w:r>
@@ -1402,12 +1416,14 @@
               <w:ind w:firstLine="0"/>
               <w:jc w:val="left"/>
             </w:pPr>
+            <w:proofErr w:type="spellStart"/>
             <w:r>
               <w:t>Spawnling</w:t>
             </w:r>
             <w:r>
               <w:t>s</w:t>
             </w:r>
+            <w:proofErr w:type="spellEnd"/>
             <w:r>
               <w:t xml:space="preserve"> act</w:t>
             </w:r>
@@ -1421,12 +1437,14 @@
               </w:numPr>
               <w:jc w:val="left"/>
             </w:pPr>
+            <w:proofErr w:type="spellStart"/>
             <w:r>
               <w:t>Spawnling</w:t>
             </w:r>
             <w:r>
               <w:t>s</w:t>
             </w:r>
+            <w:proofErr w:type="spellEnd"/>
             <w:r>
               <w:t xml:space="preserve"> are also controlled by player but only have one </w:t>
             </w:r>
@@ -1546,8 +1564,13 @@
       <w:pPr>
         <w:pStyle w:val="Titre2"/>
       </w:pPr>
+      <w:proofErr w:type="spellStart"/>
       <w:r>
-        <w:t>Spawnlings Score System</w:t>
+        <w:t>Spawnlings</w:t>
+      </w:r>
+      <w:proofErr w:type="spellEnd"/>
+      <w:r>
+        <w:t xml:space="preserve"> Score System</w:t>
       </w:r>
     </w:p>
     <w:tbl>
@@ -1572,8 +1595,13 @@
             <w:pPr>
               <w:ind w:firstLine="0"/>
             </w:pPr>
-            <w:r>
-              <w:t>Spawnlings cost Score Points to be spawned</w:t>
+            <w:proofErr w:type="spellStart"/>
+            <w:r>
+              <w:t>Spawnlings</w:t>
+            </w:r>
+            <w:proofErr w:type="spellEnd"/>
+            <w:r>
+              <w:t xml:space="preserve"> cost Score Points to be spawned</w:t>
             </w:r>
           </w:p>
         </w:tc>
@@ -1678,8 +1706,13 @@
             <w:pPr>
               <w:ind w:firstLine="0"/>
             </w:pPr>
-            <w:r>
-              <w:t>Spawnlings vanquish permanently but health and items reset if they survive a fight</w:t>
+            <w:proofErr w:type="spellStart"/>
+            <w:r>
+              <w:t>Spawnlings</w:t>
+            </w:r>
+            <w:proofErr w:type="spellEnd"/>
+            <w:r>
+              <w:t xml:space="preserve"> vanquish permanently but health and items reset if they survive a fight</w:t>
             </w:r>
           </w:p>
         </w:tc>
@@ -1697,7 +1730,23 @@
               <w:ind w:firstLine="0"/>
             </w:pPr>
             <w:r>
-              <w:t>Player can connect multiple of each kind of Spawnling, when selecting loadout all copies are brought into the fight allowing the player to summon more than one Spawnling of each kind</w:t>
+              <w:t xml:space="preserve">Player can connect multiple of each kind of </w:t>
+            </w:r>
+            <w:proofErr w:type="spellStart"/>
+            <w:r>
+              <w:t>Spawnling</w:t>
+            </w:r>
+            <w:proofErr w:type="spellEnd"/>
+            <w:r>
+              <w:t xml:space="preserve">, when selecting loadout all copies are brought into the fight allowing the player to summon more than one </w:t>
+            </w:r>
+            <w:proofErr w:type="spellStart"/>
+            <w:r>
+              <w:t>Spawnling</w:t>
+            </w:r>
+            <w:proofErr w:type="spellEnd"/>
+            <w:r>
+              <w:t xml:space="preserve"> of each kind</w:t>
             </w:r>
           </w:p>
         </w:tc>
@@ -1736,9 +1785,11 @@
             <w:r>
               <w:t xml:space="preserve">, the player or </w:t>
             </w:r>
+            <w:proofErr w:type="spellStart"/>
             <w:r>
               <w:t>Spawnling</w:t>
             </w:r>
+            <w:proofErr w:type="spellEnd"/>
             <w:r>
               <w:t xml:space="preserve"> can move 1 tile non-diagonally</w:t>
             </w:r>
@@ -1850,12 +1901,14 @@
             <w:r>
               <w:t xml:space="preserve">Work the same way for player and </w:t>
             </w:r>
+            <w:proofErr w:type="spellStart"/>
             <w:r>
               <w:t>Spawnling</w:t>
             </w:r>
             <w:r>
               <w:t>s</w:t>
             </w:r>
+            <w:proofErr w:type="spellEnd"/>
           </w:p>
           <w:p>
             <w:pPr>
@@ -1975,11 +2028,16 @@
             <w:r>
               <w:t xml:space="preserve">Some </w:t>
             </w:r>
+            <w:proofErr w:type="spellStart"/>
             <w:r>
               <w:t>Spawnling</w:t>
             </w:r>
             <w:r>
-              <w:t>s spawn with armours, such as coneheads</w:t>
+              <w:t>s</w:t>
+            </w:r>
+            <w:proofErr w:type="spellEnd"/>
+            <w:r>
+              <w:t xml:space="preserve"> spawn with armours, such as coneheads</w:t>
             </w:r>
           </w:p>
           <w:p>
@@ -1993,11 +2051,16 @@
             <w:r>
               <w:t xml:space="preserve">Much like </w:t>
             </w:r>
+            <w:proofErr w:type="spellStart"/>
             <w:r>
               <w:t>Spawnling</w:t>
             </w:r>
             <w:r>
-              <w:t>s, armours</w:t>
+              <w:t>s</w:t>
+            </w:r>
+            <w:proofErr w:type="spellEnd"/>
+            <w:r>
+              <w:t>, armours</w:t>
             </w:r>
             <w:r>
               <w:t xml:space="preserve"> </w:t>
@@ -2026,11 +2089,16 @@
             <w:r>
               <w:t xml:space="preserve">Unlike weapons and gadgets, much like </w:t>
             </w:r>
+            <w:proofErr w:type="spellStart"/>
             <w:r>
               <w:t>Spawnling</w:t>
             </w:r>
             <w:r>
-              <w:t>s, the player can gather more than one of each</w:t>
+              <w:t>s</w:t>
+            </w:r>
+            <w:proofErr w:type="spellEnd"/>
+            <w:r>
+              <w:t>, the player can gather more than one of each</w:t>
             </w:r>
             <w:r>
               <w:t xml:space="preserve"> armour</w:t>
@@ -2999,12 +3067,14 @@
             <w:r>
               <w:t xml:space="preserve">Immobilizes </w:t>
             </w:r>
+            <w:proofErr w:type="spellStart"/>
             <w:r>
               <w:t>Spawnling</w:t>
             </w:r>
             <w:r>
               <w:t>s</w:t>
             </w:r>
+            <w:proofErr w:type="spellEnd"/>
             <w:r>
               <w:t xml:space="preserve"> </w:t>
             </w:r>
@@ -3090,11 +3160,16 @@
             <w:r>
               <w:t xml:space="preserve">Prevents </w:t>
             </w:r>
+            <w:proofErr w:type="spellStart"/>
             <w:r>
               <w:t>Spawnling</w:t>
             </w:r>
             <w:r>
-              <w:t>s from moving or attacking all together on their next turn</w:t>
+              <w:t>s</w:t>
+            </w:r>
+            <w:proofErr w:type="spellEnd"/>
+            <w:r>
+              <w:t xml:space="preserve"> from moving or attacking all together on their next turn</w:t>
             </w:r>
           </w:p>
           <w:p>
@@ -3211,11 +3286,16 @@
             <w:r>
               <w:t xml:space="preserve">mmobilizes </w:t>
             </w:r>
+            <w:proofErr w:type="spellStart"/>
             <w:r>
               <w:t>Spawnling</w:t>
             </w:r>
             <w:r>
-              <w:t>s on their next turn</w:t>
+              <w:t>s</w:t>
+            </w:r>
+            <w:proofErr w:type="spellEnd"/>
+            <w:r>
+              <w:t xml:space="preserve"> on their next turn</w:t>
             </w:r>
           </w:p>
         </w:tc>
@@ -3271,11 +3351,16 @@
             <w:r>
               <w:t xml:space="preserve">Prevents </w:t>
             </w:r>
+            <w:proofErr w:type="spellStart"/>
             <w:r>
               <w:t>Spawnling</w:t>
             </w:r>
             <w:r>
-              <w:t>s from moving or attacking all together on their next turn</w:t>
+              <w:t>s</w:t>
+            </w:r>
+            <w:proofErr w:type="spellEnd"/>
+            <w:r>
+              <w:t xml:space="preserve"> from moving or attacking all together on their next turn</w:t>
             </w:r>
           </w:p>
         </w:tc>
@@ -3325,11 +3410,16 @@
             <w:r>
               <w:t xml:space="preserve">player zombie and </w:t>
             </w:r>
+            <w:proofErr w:type="spellStart"/>
             <w:r>
               <w:t>Spawnling</w:t>
             </w:r>
             <w:r>
-              <w:t xml:space="preserve">s </w:t>
+              <w:t>s</w:t>
+            </w:r>
+            <w:proofErr w:type="spellEnd"/>
+            <w:r>
+              <w:t xml:space="preserve"> </w:t>
             </w:r>
             <w:r>
               <w:t>from moving or attacking all together on their next turn</w:t>
@@ -4078,7 +4168,15 @@
               <w:ind w:firstLine="0"/>
             </w:pPr>
             <w:r>
-              <w:t>Various areas based on different areas from the entire PvZ franchise</w:t>
+              <w:t xml:space="preserve">Various areas based on different areas from the entire </w:t>
+            </w:r>
+            <w:proofErr w:type="spellStart"/>
+            <w:r>
+              <w:t>PvZ</w:t>
+            </w:r>
+            <w:proofErr w:type="spellEnd"/>
+            <w:r>
+              <w:t xml:space="preserve"> franchise</w:t>
             </w:r>
           </w:p>
         </w:tc>
@@ -4098,11 +4196,16 @@
             <w:r>
               <w:t xml:space="preserve"> </w:t>
             </w:r>
+            <w:proofErr w:type="spellStart"/>
             <w:r>
               <w:t>Spawnling</w:t>
             </w:r>
             <w:r>
-              <w:t>s,</w:t>
+              <w:t>s</w:t>
+            </w:r>
+            <w:proofErr w:type="spellEnd"/>
+            <w:r>
+              <w:t>,</w:t>
             </w:r>
             <w:r>
               <w:t xml:space="preserve"> plants and </w:t>
@@ -4468,8 +4571,21 @@
               </w:numPr>
               <w:jc w:val="left"/>
             </w:pPr>
-            <w:r>
-              <w:t xml:space="preserve">Tall-nut (All Your Brainz </w:t>
+            <w:proofErr w:type="gramStart"/>
+            <w:r>
+              <w:t>Tall-nut</w:t>
+            </w:r>
+            <w:proofErr w:type="gramEnd"/>
+            <w:r>
+              <w:t xml:space="preserve"> (All Your </w:t>
+            </w:r>
+            <w:proofErr w:type="spellStart"/>
+            <w:r>
+              <w:t>Brainz</w:t>
+            </w:r>
+            <w:proofErr w:type="spellEnd"/>
+            <w:r>
+              <w:t xml:space="preserve"> </w:t>
             </w:r>
             <w:r>
               <w:t>r</w:t>
@@ -4564,11 +4680,16 @@
             <w:r>
               <w:t xml:space="preserve">Non-Fight Gardens are bonus rooms where players can earn items and </w:t>
             </w:r>
+            <w:proofErr w:type="spellStart"/>
             <w:r>
               <w:t>Spawnling</w:t>
             </w:r>
             <w:r>
-              <w:t>s, upgrade these, heal and hopefully more</w:t>
+              <w:t>s</w:t>
+            </w:r>
+            <w:proofErr w:type="spellEnd"/>
+            <w:r>
+              <w:t>, upgrade these, heal and hopefully more</w:t>
             </w:r>
           </w:p>
         </w:tc>
@@ -4812,6 +4933,192 @@
       </w:tr>
     </w:tbl>
     <w:p/>
+    <w:p>
+      <w:pPr>
+        <w:ind w:firstLine="0"/>
+        <w:jc w:val="left"/>
+      </w:pPr>
+      <w:r>
+        <w:br w:type="page"/>
+      </w:r>
+    </w:p>
+    <w:p>
+      <w:pPr>
+        <w:pStyle w:val="Titre1"/>
+      </w:pPr>
+      <w:r>
+        <w:lastRenderedPageBreak/>
+        <w:t>Minimal Viable Product</w:t>
+      </w:r>
+    </w:p>
+    <w:p>
+      <w:r>
+        <w:t xml:space="preserve">The Minimal Viable Product (MVP) is the bare minimum required for the game to be playable, in the case of </w:t>
+      </w:r>
+      <w:proofErr w:type="spellStart"/>
+      <w:r>
+        <w:t>PvZ</w:t>
+      </w:r>
+      <w:proofErr w:type="spellEnd"/>
+      <w:r>
+        <w:t xml:space="preserve"> RPG</w:t>
+      </w:r>
+      <w:r>
+        <w:t xml:space="preserve"> –</w:t>
+      </w:r>
+      <w:r>
+        <w:t xml:space="preserve"> The Zombie-Playing Game, this would be:</w:t>
+      </w:r>
+    </w:p>
+    <w:p>
+      <w:pPr>
+        <w:pStyle w:val="Paragraphedeliste"/>
+        <w:numPr>
+          <w:ilvl w:val="0"/>
+          <w:numId w:val="50"/>
+        </w:numPr>
+      </w:pPr>
+      <w:r>
+        <w:t>Player enters an Area</w:t>
+      </w:r>
+    </w:p>
+    <w:p>
+      <w:pPr>
+        <w:pStyle w:val="Paragraphedeliste"/>
+        <w:numPr>
+          <w:ilvl w:val="0"/>
+          <w:numId w:val="50"/>
+        </w:numPr>
+      </w:pPr>
+      <w:r>
+        <w:t>Player enters a Fighting Garden</w:t>
+      </w:r>
+    </w:p>
+    <w:p>
+      <w:pPr>
+        <w:pStyle w:val="Paragraphedeliste"/>
+        <w:numPr>
+          <w:ilvl w:val="0"/>
+          <w:numId w:val="50"/>
+        </w:numPr>
+      </w:pPr>
+      <w:r>
+        <w:t>Player wins/loses and proceeds</w:t>
+      </w:r>
+    </w:p>
+    <w:p>
+      <w:pPr>
+        <w:pStyle w:val="Paragraphedeliste"/>
+        <w:numPr>
+          <w:ilvl w:val="0"/>
+          <w:numId w:val="50"/>
+        </w:numPr>
+      </w:pPr>
+      <w:r>
+        <w:t>Player collects loot from the Fighting Garden</w:t>
+      </w:r>
+    </w:p>
+    <w:p>
+      <w:pPr>
+        <w:pStyle w:val="Paragraphedeliste"/>
+        <w:numPr>
+          <w:ilvl w:val="0"/>
+          <w:numId w:val="50"/>
+        </w:numPr>
+      </w:pPr>
+      <w:r>
+        <w:t>Player leaves the Fighting Garden to go back to the Area</w:t>
+      </w:r>
+    </w:p>
+    <w:p>
+      <w:r>
+        <w:t>The minimum required things would be:</w:t>
+      </w:r>
+    </w:p>
+    <w:p>
+      <w:pPr>
+        <w:pStyle w:val="Paragraphedeliste"/>
+        <w:numPr>
+          <w:ilvl w:val="0"/>
+          <w:numId w:val="51"/>
+        </w:numPr>
+      </w:pPr>
+      <w:r>
+        <w:t>The player character (Player Zombie) with 1 costume</w:t>
+      </w:r>
+    </w:p>
+    <w:p>
+      <w:pPr>
+        <w:pStyle w:val="Paragraphedeliste"/>
+        <w:numPr>
+          <w:ilvl w:val="0"/>
+          <w:numId w:val="51"/>
+        </w:numPr>
+      </w:pPr>
+      <w:r>
+        <w:t>A plant</w:t>
+      </w:r>
+    </w:p>
+    <w:p>
+      <w:pPr>
+        <w:pStyle w:val="Paragraphedeliste"/>
+        <w:numPr>
+          <w:ilvl w:val="0"/>
+          <w:numId w:val="51"/>
+        </w:numPr>
+      </w:pPr>
+      <w:r>
+        <w:t>The Bite item</w:t>
+      </w:r>
+    </w:p>
+    <w:p>
+      <w:pPr>
+        <w:pStyle w:val="Paragraphedeliste"/>
+        <w:numPr>
+          <w:ilvl w:val="0"/>
+          <w:numId w:val="51"/>
+        </w:numPr>
+      </w:pPr>
+      <w:r>
+        <w:t>An Area</w:t>
+      </w:r>
+    </w:p>
+    <w:p>
+      <w:pPr>
+        <w:pStyle w:val="Paragraphedeliste"/>
+        <w:numPr>
+          <w:ilvl w:val="0"/>
+          <w:numId w:val="51"/>
+        </w:numPr>
+      </w:pPr>
+      <w:r>
+        <w:t>A Fighting Garden</w:t>
+      </w:r>
+    </w:p>
+    <w:p>
+      <w:pPr>
+        <w:pStyle w:val="Paragraphedeliste"/>
+        <w:numPr>
+          <w:ilvl w:val="0"/>
+          <w:numId w:val="51"/>
+        </w:numPr>
+      </w:pPr>
+      <w:r>
+        <w:t>Working movement and selection system within the Area</w:t>
+      </w:r>
+    </w:p>
+    <w:p>
+      <w:pPr>
+        <w:pStyle w:val="Paragraphedeliste"/>
+        <w:numPr>
+          <w:ilvl w:val="0"/>
+          <w:numId w:val="51"/>
+        </w:numPr>
+      </w:pPr>
+      <w:r>
+        <w:t>Working turn-based combat within the Fighting Garden</w:t>
+      </w:r>
+    </w:p>
     <w:sectPr>
       <w:pgSz w:w="11906" w:h="16838"/>
       <w:pgMar w:top="720" w:right="720" w:bottom="720" w:left="720" w:header="708" w:footer="708" w:gutter="0"/>
@@ -6181,6 +6488,119 @@
     </w:lvl>
   </w:abstractNum>
   <w:abstractNum w:abstractNumId="12" w15:restartNumberingAfterBreak="0">
+    <w:nsid w:val="1B566039"/>
+    <w:multiLevelType w:val="hybridMultilevel"/>
+    <w:tmpl w:val="332EB258"/>
+    <w:lvl w:ilvl="0" w:tplc="100C0005">
+      <w:start w:val="1"/>
+      <w:numFmt w:val="bullet"/>
+      <w:lvlText w:val=""/>
+      <w:lvlJc w:val="left"/>
+      <w:pPr>
+        <w:ind w:left="1004" w:hanging="360"/>
+      </w:pPr>
+      <w:rPr>
+        <w:rFonts w:ascii="Wingdings" w:hAnsi="Wingdings" w:hint="default"/>
+      </w:rPr>
+    </w:lvl>
+    <w:lvl w:ilvl="1" w:tplc="100C0003" w:tentative="1">
+      <w:start w:val="1"/>
+      <w:numFmt w:val="bullet"/>
+      <w:lvlText w:val="o"/>
+      <w:lvlJc w:val="left"/>
+      <w:pPr>
+        <w:ind w:left="1724" w:hanging="360"/>
+      </w:pPr>
+      <w:rPr>
+        <w:rFonts w:ascii="Courier New" w:hAnsi="Courier New" w:cs="Courier New" w:hint="default"/>
+      </w:rPr>
+    </w:lvl>
+    <w:lvl w:ilvl="2" w:tplc="100C0005" w:tentative="1">
+      <w:start w:val="1"/>
+      <w:numFmt w:val="bullet"/>
+      <w:lvlText w:val=""/>
+      <w:lvlJc w:val="left"/>
+      <w:pPr>
+        <w:ind w:left="2444" w:hanging="360"/>
+      </w:pPr>
+      <w:rPr>
+        <w:rFonts w:ascii="Wingdings" w:hAnsi="Wingdings" w:hint="default"/>
+      </w:rPr>
+    </w:lvl>
+    <w:lvl w:ilvl="3" w:tplc="100C0001" w:tentative="1">
+      <w:start w:val="1"/>
+      <w:numFmt w:val="bullet"/>
+      <w:lvlText w:val=""/>
+      <w:lvlJc w:val="left"/>
+      <w:pPr>
+        <w:ind w:left="3164" w:hanging="360"/>
+      </w:pPr>
+      <w:rPr>
+        <w:rFonts w:ascii="Symbol" w:hAnsi="Symbol" w:hint="default"/>
+      </w:rPr>
+    </w:lvl>
+    <w:lvl w:ilvl="4" w:tplc="100C0003" w:tentative="1">
+      <w:start w:val="1"/>
+      <w:numFmt w:val="bullet"/>
+      <w:lvlText w:val="o"/>
+      <w:lvlJc w:val="left"/>
+      <w:pPr>
+        <w:ind w:left="3884" w:hanging="360"/>
+      </w:pPr>
+      <w:rPr>
+        <w:rFonts w:ascii="Courier New" w:hAnsi="Courier New" w:cs="Courier New" w:hint="default"/>
+      </w:rPr>
+    </w:lvl>
+    <w:lvl w:ilvl="5" w:tplc="100C0005" w:tentative="1">
+      <w:start w:val="1"/>
+      <w:numFmt w:val="bullet"/>
+      <w:lvlText w:val=""/>
+      <w:lvlJc w:val="left"/>
+      <w:pPr>
+        <w:ind w:left="4604" w:hanging="360"/>
+      </w:pPr>
+      <w:rPr>
+        <w:rFonts w:ascii="Wingdings" w:hAnsi="Wingdings" w:hint="default"/>
+      </w:rPr>
+    </w:lvl>
+    <w:lvl w:ilvl="6" w:tplc="100C0001" w:tentative="1">
+      <w:start w:val="1"/>
+      <w:numFmt w:val="bullet"/>
+      <w:lvlText w:val=""/>
+      <w:lvlJc w:val="left"/>
+      <w:pPr>
+        <w:ind w:left="5324" w:hanging="360"/>
+      </w:pPr>
+      <w:rPr>
+        <w:rFonts w:ascii="Symbol" w:hAnsi="Symbol" w:hint="default"/>
+      </w:rPr>
+    </w:lvl>
+    <w:lvl w:ilvl="7" w:tplc="100C0003" w:tentative="1">
+      <w:start w:val="1"/>
+      <w:numFmt w:val="bullet"/>
+      <w:lvlText w:val="o"/>
+      <w:lvlJc w:val="left"/>
+      <w:pPr>
+        <w:ind w:left="6044" w:hanging="360"/>
+      </w:pPr>
+      <w:rPr>
+        <w:rFonts w:ascii="Courier New" w:hAnsi="Courier New" w:cs="Courier New" w:hint="default"/>
+      </w:rPr>
+    </w:lvl>
+    <w:lvl w:ilvl="8" w:tplc="100C0005" w:tentative="1">
+      <w:start w:val="1"/>
+      <w:numFmt w:val="bullet"/>
+      <w:lvlText w:val=""/>
+      <w:lvlJc w:val="left"/>
+      <w:pPr>
+        <w:ind w:left="6764" w:hanging="360"/>
+      </w:pPr>
+      <w:rPr>
+        <w:rFonts w:ascii="Wingdings" w:hAnsi="Wingdings" w:hint="default"/>
+      </w:rPr>
+    </w:lvl>
+  </w:abstractNum>
+  <w:abstractNum w:abstractNumId="13" w15:restartNumberingAfterBreak="0">
     <w:nsid w:val="1BD6147E"/>
     <w:multiLevelType w:val="hybridMultilevel"/>
     <w:tmpl w:val="D9E84EA6"/>
@@ -6293,7 +6713,7 @@
       </w:rPr>
     </w:lvl>
   </w:abstractNum>
-  <w:abstractNum w:abstractNumId="13" w15:restartNumberingAfterBreak="0">
+  <w:abstractNum w:abstractNumId="14" w15:restartNumberingAfterBreak="0">
     <w:nsid w:val="24674EAA"/>
     <w:multiLevelType w:val="hybridMultilevel"/>
     <w:tmpl w:val="4B86C3B8"/>
@@ -6406,7 +6826,7 @@
       </w:rPr>
     </w:lvl>
   </w:abstractNum>
-  <w:abstractNum w:abstractNumId="14" w15:restartNumberingAfterBreak="0">
+  <w:abstractNum w:abstractNumId="15" w15:restartNumberingAfterBreak="0">
     <w:nsid w:val="2601411C"/>
     <w:multiLevelType w:val="hybridMultilevel"/>
     <w:tmpl w:val="B40E0766"/>
@@ -6519,7 +6939,7 @@
       </w:rPr>
     </w:lvl>
   </w:abstractNum>
-  <w:abstractNum w:abstractNumId="15" w15:restartNumberingAfterBreak="0">
+  <w:abstractNum w:abstractNumId="16" w15:restartNumberingAfterBreak="0">
     <w:nsid w:val="264D0508"/>
     <w:multiLevelType w:val="hybridMultilevel"/>
     <w:tmpl w:val="4A7CEFA0"/>
@@ -6632,7 +7052,7 @@
       </w:rPr>
     </w:lvl>
   </w:abstractNum>
-  <w:abstractNum w:abstractNumId="16" w15:restartNumberingAfterBreak="0">
+  <w:abstractNum w:abstractNumId="17" w15:restartNumberingAfterBreak="0">
     <w:nsid w:val="27C7461D"/>
     <w:multiLevelType w:val="hybridMultilevel"/>
     <w:tmpl w:val="92703C28"/>
@@ -6745,7 +7165,7 @@
       </w:rPr>
     </w:lvl>
   </w:abstractNum>
-  <w:abstractNum w:abstractNumId="17" w15:restartNumberingAfterBreak="0">
+  <w:abstractNum w:abstractNumId="18" w15:restartNumberingAfterBreak="0">
     <w:nsid w:val="2BDD0AE7"/>
     <w:multiLevelType w:val="hybridMultilevel"/>
     <w:tmpl w:val="D9C610F6"/>
@@ -6858,7 +7278,7 @@
       </w:rPr>
     </w:lvl>
   </w:abstractNum>
-  <w:abstractNum w:abstractNumId="18" w15:restartNumberingAfterBreak="0">
+  <w:abstractNum w:abstractNumId="19" w15:restartNumberingAfterBreak="0">
     <w:nsid w:val="2C96228F"/>
     <w:multiLevelType w:val="hybridMultilevel"/>
     <w:tmpl w:val="E1C84FA8"/>
@@ -6971,7 +7391,7 @@
       </w:rPr>
     </w:lvl>
   </w:abstractNum>
-  <w:abstractNum w:abstractNumId="19" w15:restartNumberingAfterBreak="0">
+  <w:abstractNum w:abstractNumId="20" w15:restartNumberingAfterBreak="0">
     <w:nsid w:val="2DC806FC"/>
     <w:multiLevelType w:val="hybridMultilevel"/>
     <w:tmpl w:val="63645CA8"/>
@@ -7084,7 +7504,7 @@
       </w:rPr>
     </w:lvl>
   </w:abstractNum>
-  <w:abstractNum w:abstractNumId="20" w15:restartNumberingAfterBreak="0">
+  <w:abstractNum w:abstractNumId="21" w15:restartNumberingAfterBreak="0">
     <w:nsid w:val="2F1E539A"/>
     <w:multiLevelType w:val="hybridMultilevel"/>
     <w:tmpl w:val="7534BF44"/>
@@ -7197,7 +7617,7 @@
       </w:rPr>
     </w:lvl>
   </w:abstractNum>
-  <w:abstractNum w:abstractNumId="21" w15:restartNumberingAfterBreak="0">
+  <w:abstractNum w:abstractNumId="22" w15:restartNumberingAfterBreak="0">
     <w:nsid w:val="309D2606"/>
     <w:multiLevelType w:val="hybridMultilevel"/>
     <w:tmpl w:val="7F125134"/>
@@ -7310,7 +7730,7 @@
       </w:rPr>
     </w:lvl>
   </w:abstractNum>
-  <w:abstractNum w:abstractNumId="22" w15:restartNumberingAfterBreak="0">
+  <w:abstractNum w:abstractNumId="23" w15:restartNumberingAfterBreak="0">
     <w:nsid w:val="32E9583D"/>
     <w:multiLevelType w:val="hybridMultilevel"/>
     <w:tmpl w:val="58647E7C"/>
@@ -7423,7 +7843,7 @@
       </w:rPr>
     </w:lvl>
   </w:abstractNum>
-  <w:abstractNum w:abstractNumId="23" w15:restartNumberingAfterBreak="0">
+  <w:abstractNum w:abstractNumId="24" w15:restartNumberingAfterBreak="0">
     <w:nsid w:val="396F19AD"/>
     <w:multiLevelType w:val="hybridMultilevel"/>
     <w:tmpl w:val="520E6BE6"/>
@@ -7536,7 +7956,7 @@
       </w:rPr>
     </w:lvl>
   </w:abstractNum>
-  <w:abstractNum w:abstractNumId="24" w15:restartNumberingAfterBreak="0">
+  <w:abstractNum w:abstractNumId="25" w15:restartNumberingAfterBreak="0">
     <w:nsid w:val="3E492F1C"/>
     <w:multiLevelType w:val="hybridMultilevel"/>
     <w:tmpl w:val="08E80938"/>
@@ -7649,7 +8069,7 @@
       </w:rPr>
     </w:lvl>
   </w:abstractNum>
-  <w:abstractNum w:abstractNumId="25" w15:restartNumberingAfterBreak="0">
+  <w:abstractNum w:abstractNumId="26" w15:restartNumberingAfterBreak="0">
     <w:nsid w:val="3EB32D02"/>
     <w:multiLevelType w:val="hybridMultilevel"/>
     <w:tmpl w:val="D5B88524"/>
@@ -7762,7 +8182,120 @@
       </w:rPr>
     </w:lvl>
   </w:abstractNum>
-  <w:abstractNum w:abstractNumId="26" w15:restartNumberingAfterBreak="0">
+  <w:abstractNum w:abstractNumId="27" w15:restartNumberingAfterBreak="0">
+    <w:nsid w:val="40EC5F21"/>
+    <w:multiLevelType w:val="hybridMultilevel"/>
+    <w:tmpl w:val="5CF21F70"/>
+    <w:lvl w:ilvl="0" w:tplc="100C0005">
+      <w:start w:val="1"/>
+      <w:numFmt w:val="bullet"/>
+      <w:lvlText w:val=""/>
+      <w:lvlJc w:val="left"/>
+      <w:pPr>
+        <w:ind w:left="1004" w:hanging="360"/>
+      </w:pPr>
+      <w:rPr>
+        <w:rFonts w:ascii="Wingdings" w:hAnsi="Wingdings" w:hint="default"/>
+      </w:rPr>
+    </w:lvl>
+    <w:lvl w:ilvl="1" w:tplc="100C0003" w:tentative="1">
+      <w:start w:val="1"/>
+      <w:numFmt w:val="bullet"/>
+      <w:lvlText w:val="o"/>
+      <w:lvlJc w:val="left"/>
+      <w:pPr>
+        <w:ind w:left="1724" w:hanging="360"/>
+      </w:pPr>
+      <w:rPr>
+        <w:rFonts w:ascii="Courier New" w:hAnsi="Courier New" w:cs="Courier New" w:hint="default"/>
+      </w:rPr>
+    </w:lvl>
+    <w:lvl w:ilvl="2" w:tplc="100C0005" w:tentative="1">
+      <w:start w:val="1"/>
+      <w:numFmt w:val="bullet"/>
+      <w:lvlText w:val=""/>
+      <w:lvlJc w:val="left"/>
+      <w:pPr>
+        <w:ind w:left="2444" w:hanging="360"/>
+      </w:pPr>
+      <w:rPr>
+        <w:rFonts w:ascii="Wingdings" w:hAnsi="Wingdings" w:hint="default"/>
+      </w:rPr>
+    </w:lvl>
+    <w:lvl w:ilvl="3" w:tplc="100C0001" w:tentative="1">
+      <w:start w:val="1"/>
+      <w:numFmt w:val="bullet"/>
+      <w:lvlText w:val=""/>
+      <w:lvlJc w:val="left"/>
+      <w:pPr>
+        <w:ind w:left="3164" w:hanging="360"/>
+      </w:pPr>
+      <w:rPr>
+        <w:rFonts w:ascii="Symbol" w:hAnsi="Symbol" w:hint="default"/>
+      </w:rPr>
+    </w:lvl>
+    <w:lvl w:ilvl="4" w:tplc="100C0003" w:tentative="1">
+      <w:start w:val="1"/>
+      <w:numFmt w:val="bullet"/>
+      <w:lvlText w:val="o"/>
+      <w:lvlJc w:val="left"/>
+      <w:pPr>
+        <w:ind w:left="3884" w:hanging="360"/>
+      </w:pPr>
+      <w:rPr>
+        <w:rFonts w:ascii="Courier New" w:hAnsi="Courier New" w:cs="Courier New" w:hint="default"/>
+      </w:rPr>
+    </w:lvl>
+    <w:lvl w:ilvl="5" w:tplc="100C0005" w:tentative="1">
+      <w:start w:val="1"/>
+      <w:numFmt w:val="bullet"/>
+      <w:lvlText w:val=""/>
+      <w:lvlJc w:val="left"/>
+      <w:pPr>
+        <w:ind w:left="4604" w:hanging="360"/>
+      </w:pPr>
+      <w:rPr>
+        <w:rFonts w:ascii="Wingdings" w:hAnsi="Wingdings" w:hint="default"/>
+      </w:rPr>
+    </w:lvl>
+    <w:lvl w:ilvl="6" w:tplc="100C0001" w:tentative="1">
+      <w:start w:val="1"/>
+      <w:numFmt w:val="bullet"/>
+      <w:lvlText w:val=""/>
+      <w:lvlJc w:val="left"/>
+      <w:pPr>
+        <w:ind w:left="5324" w:hanging="360"/>
+      </w:pPr>
+      <w:rPr>
+        <w:rFonts w:ascii="Symbol" w:hAnsi="Symbol" w:hint="default"/>
+      </w:rPr>
+    </w:lvl>
+    <w:lvl w:ilvl="7" w:tplc="100C0003" w:tentative="1">
+      <w:start w:val="1"/>
+      <w:numFmt w:val="bullet"/>
+      <w:lvlText w:val="o"/>
+      <w:lvlJc w:val="left"/>
+      <w:pPr>
+        <w:ind w:left="6044" w:hanging="360"/>
+      </w:pPr>
+      <w:rPr>
+        <w:rFonts w:ascii="Courier New" w:hAnsi="Courier New" w:cs="Courier New" w:hint="default"/>
+      </w:rPr>
+    </w:lvl>
+    <w:lvl w:ilvl="8" w:tplc="100C0005" w:tentative="1">
+      <w:start w:val="1"/>
+      <w:numFmt w:val="bullet"/>
+      <w:lvlText w:val=""/>
+      <w:lvlJc w:val="left"/>
+      <w:pPr>
+        <w:ind w:left="6764" w:hanging="360"/>
+      </w:pPr>
+      <w:rPr>
+        <w:rFonts w:ascii="Wingdings" w:hAnsi="Wingdings" w:hint="default"/>
+      </w:rPr>
+    </w:lvl>
+  </w:abstractNum>
+  <w:abstractNum w:abstractNumId="28" w15:restartNumberingAfterBreak="0">
     <w:nsid w:val="42C5401F"/>
     <w:multiLevelType w:val="hybridMultilevel"/>
     <w:tmpl w:val="B64C2028"/>
@@ -7875,7 +8408,7 @@
       </w:rPr>
     </w:lvl>
   </w:abstractNum>
-  <w:abstractNum w:abstractNumId="27" w15:restartNumberingAfterBreak="0">
+  <w:abstractNum w:abstractNumId="29" w15:restartNumberingAfterBreak="0">
     <w:nsid w:val="48F05F53"/>
     <w:multiLevelType w:val="hybridMultilevel"/>
     <w:tmpl w:val="B6C89250"/>
@@ -7988,7 +8521,7 @@
       </w:rPr>
     </w:lvl>
   </w:abstractNum>
-  <w:abstractNum w:abstractNumId="28" w15:restartNumberingAfterBreak="0">
+  <w:abstractNum w:abstractNumId="30" w15:restartNumberingAfterBreak="0">
     <w:nsid w:val="4ECF2B31"/>
     <w:multiLevelType w:val="hybridMultilevel"/>
     <w:tmpl w:val="83724E82"/>
@@ -8101,7 +8634,7 @@
       </w:rPr>
     </w:lvl>
   </w:abstractNum>
-  <w:abstractNum w:abstractNumId="29" w15:restartNumberingAfterBreak="0">
+  <w:abstractNum w:abstractNumId="31" w15:restartNumberingAfterBreak="0">
     <w:nsid w:val="50504257"/>
     <w:multiLevelType w:val="hybridMultilevel"/>
     <w:tmpl w:val="C88AEAE6"/>
@@ -8187,7 +8720,7 @@
       </w:pPr>
     </w:lvl>
   </w:abstractNum>
-  <w:abstractNum w:abstractNumId="30" w15:restartNumberingAfterBreak="0">
+  <w:abstractNum w:abstractNumId="32" w15:restartNumberingAfterBreak="0">
     <w:nsid w:val="532D2674"/>
     <w:multiLevelType w:val="hybridMultilevel"/>
     <w:tmpl w:val="3A009CFA"/>
@@ -8300,7 +8833,7 @@
       </w:rPr>
     </w:lvl>
   </w:abstractNum>
-  <w:abstractNum w:abstractNumId="31" w15:restartNumberingAfterBreak="0">
+  <w:abstractNum w:abstractNumId="33" w15:restartNumberingAfterBreak="0">
     <w:nsid w:val="61FB2B7B"/>
     <w:multiLevelType w:val="hybridMultilevel"/>
     <w:tmpl w:val="BB4E5644"/>
@@ -8413,7 +8946,7 @@
       </w:rPr>
     </w:lvl>
   </w:abstractNum>
-  <w:abstractNum w:abstractNumId="32" w15:restartNumberingAfterBreak="0">
+  <w:abstractNum w:abstractNumId="34" w15:restartNumberingAfterBreak="0">
     <w:nsid w:val="62E94C94"/>
     <w:multiLevelType w:val="hybridMultilevel"/>
     <w:tmpl w:val="3CB0ABF2"/>
@@ -8526,7 +9059,7 @@
       </w:rPr>
     </w:lvl>
   </w:abstractNum>
-  <w:abstractNum w:abstractNumId="33" w15:restartNumberingAfterBreak="0">
+  <w:abstractNum w:abstractNumId="35" w15:restartNumberingAfterBreak="0">
     <w:nsid w:val="65280ABD"/>
     <w:multiLevelType w:val="hybridMultilevel"/>
     <w:tmpl w:val="4F5AA236"/>
@@ -8639,7 +9172,7 @@
       </w:rPr>
     </w:lvl>
   </w:abstractNum>
-  <w:abstractNum w:abstractNumId="34" w15:restartNumberingAfterBreak="0">
+  <w:abstractNum w:abstractNumId="36" w15:restartNumberingAfterBreak="0">
     <w:nsid w:val="6B0A1CF4"/>
     <w:multiLevelType w:val="hybridMultilevel"/>
     <w:tmpl w:val="D62E4A3E"/>
@@ -8752,7 +9285,7 @@
       </w:rPr>
     </w:lvl>
   </w:abstractNum>
-  <w:abstractNum w:abstractNumId="35" w15:restartNumberingAfterBreak="0">
+  <w:abstractNum w:abstractNumId="37" w15:restartNumberingAfterBreak="0">
     <w:nsid w:val="6B672C9B"/>
     <w:multiLevelType w:val="hybridMultilevel"/>
     <w:tmpl w:val="C834F2DE"/>
@@ -8865,7 +9398,7 @@
       </w:rPr>
     </w:lvl>
   </w:abstractNum>
-  <w:abstractNum w:abstractNumId="36" w15:restartNumberingAfterBreak="0">
+  <w:abstractNum w:abstractNumId="38" w15:restartNumberingAfterBreak="0">
     <w:nsid w:val="6BC54328"/>
     <w:multiLevelType w:val="hybridMultilevel"/>
     <w:tmpl w:val="18FAB376"/>
@@ -8978,7 +9511,7 @@
       </w:rPr>
     </w:lvl>
   </w:abstractNum>
-  <w:abstractNum w:abstractNumId="37" w15:restartNumberingAfterBreak="0">
+  <w:abstractNum w:abstractNumId="39" w15:restartNumberingAfterBreak="0">
     <w:nsid w:val="6BF74246"/>
     <w:multiLevelType w:val="hybridMultilevel"/>
     <w:tmpl w:val="68609A1A"/>
@@ -9091,7 +9624,7 @@
       </w:rPr>
     </w:lvl>
   </w:abstractNum>
-  <w:abstractNum w:abstractNumId="38" w15:restartNumberingAfterBreak="0">
+  <w:abstractNum w:abstractNumId="40" w15:restartNumberingAfterBreak="0">
     <w:nsid w:val="6C9554C1"/>
     <w:multiLevelType w:val="hybridMultilevel"/>
     <w:tmpl w:val="7A9E7F6C"/>
@@ -9204,7 +9737,7 @@
       </w:rPr>
     </w:lvl>
   </w:abstractNum>
-  <w:abstractNum w:abstractNumId="39" w15:restartNumberingAfterBreak="0">
+  <w:abstractNum w:abstractNumId="41" w15:restartNumberingAfterBreak="0">
     <w:nsid w:val="6F0D075D"/>
     <w:multiLevelType w:val="hybridMultilevel"/>
     <w:tmpl w:val="742C440A"/>
@@ -9317,7 +9850,7 @@
       </w:rPr>
     </w:lvl>
   </w:abstractNum>
-  <w:abstractNum w:abstractNumId="40" w15:restartNumberingAfterBreak="0">
+  <w:abstractNum w:abstractNumId="42" w15:restartNumberingAfterBreak="0">
     <w:nsid w:val="6F793C9C"/>
     <w:multiLevelType w:val="hybridMultilevel"/>
     <w:tmpl w:val="C12C6DE6"/>
@@ -9430,7 +9963,7 @@
       </w:rPr>
     </w:lvl>
   </w:abstractNum>
-  <w:abstractNum w:abstractNumId="41" w15:restartNumberingAfterBreak="0">
+  <w:abstractNum w:abstractNumId="43" w15:restartNumberingAfterBreak="0">
     <w:nsid w:val="77776CB0"/>
     <w:multiLevelType w:val="hybridMultilevel"/>
     <w:tmpl w:val="9E164CD8"/>
@@ -9543,7 +10076,7 @@
       </w:rPr>
     </w:lvl>
   </w:abstractNum>
-  <w:abstractNum w:abstractNumId="42" w15:restartNumberingAfterBreak="0">
+  <w:abstractNum w:abstractNumId="44" w15:restartNumberingAfterBreak="0">
     <w:nsid w:val="77D57755"/>
     <w:multiLevelType w:val="hybridMultilevel"/>
     <w:tmpl w:val="A51A6BC6"/>
@@ -9656,7 +10189,7 @@
       </w:rPr>
     </w:lvl>
   </w:abstractNum>
-  <w:abstractNum w:abstractNumId="43" w15:restartNumberingAfterBreak="0">
+  <w:abstractNum w:abstractNumId="45" w15:restartNumberingAfterBreak="0">
     <w:nsid w:val="79295DBD"/>
     <w:multiLevelType w:val="hybridMultilevel"/>
     <w:tmpl w:val="BA04A042"/>
@@ -9769,7 +10302,7 @@
       </w:rPr>
     </w:lvl>
   </w:abstractNum>
-  <w:abstractNum w:abstractNumId="44" w15:restartNumberingAfterBreak="0">
+  <w:abstractNum w:abstractNumId="46" w15:restartNumberingAfterBreak="0">
     <w:nsid w:val="7A5A2055"/>
     <w:multiLevelType w:val="hybridMultilevel"/>
     <w:tmpl w:val="1564F6BC"/>
@@ -9882,7 +10415,7 @@
       </w:rPr>
     </w:lvl>
   </w:abstractNum>
-  <w:abstractNum w:abstractNumId="45" w15:restartNumberingAfterBreak="0">
+  <w:abstractNum w:abstractNumId="47" w15:restartNumberingAfterBreak="0">
     <w:nsid w:val="7C227CAA"/>
     <w:multiLevelType w:val="hybridMultilevel"/>
     <w:tmpl w:val="9314E872"/>
@@ -9995,7 +10528,7 @@
       </w:rPr>
     </w:lvl>
   </w:abstractNum>
-  <w:abstractNum w:abstractNumId="46" w15:restartNumberingAfterBreak="0">
+  <w:abstractNum w:abstractNumId="48" w15:restartNumberingAfterBreak="0">
     <w:nsid w:val="7D9343C5"/>
     <w:multiLevelType w:val="hybridMultilevel"/>
     <w:tmpl w:val="D3202046"/>
@@ -10108,7 +10641,7 @@
       </w:rPr>
     </w:lvl>
   </w:abstractNum>
-  <w:abstractNum w:abstractNumId="47" w15:restartNumberingAfterBreak="0">
+  <w:abstractNum w:abstractNumId="49" w15:restartNumberingAfterBreak="0">
     <w:nsid w:val="7DB26D65"/>
     <w:multiLevelType w:val="hybridMultilevel"/>
     <w:tmpl w:val="1B68B04A"/>
@@ -10221,7 +10754,7 @@
       </w:rPr>
     </w:lvl>
   </w:abstractNum>
-  <w:abstractNum w:abstractNumId="48" w15:restartNumberingAfterBreak="0">
+  <w:abstractNum w:abstractNumId="50" w15:restartNumberingAfterBreak="0">
     <w:nsid w:val="7E3918A7"/>
     <w:multiLevelType w:val="hybridMultilevel"/>
     <w:tmpl w:val="70C4886E"/>
@@ -10341,145 +10874,151 @@
     <w:abstractNumId w:val="0"/>
   </w:num>
   <w:num w:numId="3" w16cid:durableId="334260068">
-    <w:abstractNumId w:val="21"/>
+    <w:abstractNumId w:val="22"/>
   </w:num>
   <w:num w:numId="4" w16cid:durableId="475949874">
-    <w:abstractNumId w:val="12"/>
+    <w:abstractNumId w:val="13"/>
   </w:num>
   <w:num w:numId="5" w16cid:durableId="1114329038">
-    <w:abstractNumId w:val="29"/>
+    <w:abstractNumId w:val="31"/>
   </w:num>
   <w:num w:numId="6" w16cid:durableId="544756074">
     <w:abstractNumId w:val="9"/>
   </w:num>
   <w:num w:numId="7" w16cid:durableId="1288271554">
-    <w:abstractNumId w:val="20"/>
+    <w:abstractNumId w:val="21"/>
   </w:num>
   <w:num w:numId="8" w16cid:durableId="719284378">
-    <w:abstractNumId w:val="17"/>
+    <w:abstractNumId w:val="18"/>
   </w:num>
   <w:num w:numId="9" w16cid:durableId="1889685086">
-    <w:abstractNumId w:val="14"/>
+    <w:abstractNumId w:val="15"/>
   </w:num>
   <w:num w:numId="10" w16cid:durableId="1251236846">
     <w:abstractNumId w:val="2"/>
   </w:num>
   <w:num w:numId="11" w16cid:durableId="128087661">
-    <w:abstractNumId w:val="47"/>
+    <w:abstractNumId w:val="49"/>
   </w:num>
   <w:num w:numId="12" w16cid:durableId="1258708927">
-    <w:abstractNumId w:val="42"/>
+    <w:abstractNumId w:val="44"/>
   </w:num>
   <w:num w:numId="13" w16cid:durableId="1257593861">
-    <w:abstractNumId w:val="37"/>
+    <w:abstractNumId w:val="39"/>
   </w:num>
   <w:num w:numId="14" w16cid:durableId="2063477088">
-    <w:abstractNumId w:val="43"/>
+    <w:abstractNumId w:val="45"/>
   </w:num>
   <w:num w:numId="15" w16cid:durableId="425733116">
-    <w:abstractNumId w:val="19"/>
+    <w:abstractNumId w:val="20"/>
   </w:num>
   <w:num w:numId="16" w16cid:durableId="1549296923">
     <w:abstractNumId w:val="7"/>
   </w:num>
   <w:num w:numId="17" w16cid:durableId="1442795995">
-    <w:abstractNumId w:val="44"/>
+    <w:abstractNumId w:val="46"/>
   </w:num>
   <w:num w:numId="18" w16cid:durableId="1620911405">
-    <w:abstractNumId w:val="38"/>
+    <w:abstractNumId w:val="40"/>
   </w:num>
   <w:num w:numId="19" w16cid:durableId="2013292399">
-    <w:abstractNumId w:val="35"/>
+    <w:abstractNumId w:val="37"/>
   </w:num>
   <w:num w:numId="20" w16cid:durableId="1024209668">
-    <w:abstractNumId w:val="31"/>
+    <w:abstractNumId w:val="33"/>
   </w:num>
   <w:num w:numId="21" w16cid:durableId="942959176">
     <w:abstractNumId w:val="11"/>
   </w:num>
   <w:num w:numId="22" w16cid:durableId="586766341">
-    <w:abstractNumId w:val="48"/>
+    <w:abstractNumId w:val="50"/>
   </w:num>
   <w:num w:numId="23" w16cid:durableId="1170758352">
-    <w:abstractNumId w:val="13"/>
+    <w:abstractNumId w:val="14"/>
   </w:num>
   <w:num w:numId="24" w16cid:durableId="163594817">
-    <w:abstractNumId w:val="45"/>
+    <w:abstractNumId w:val="47"/>
   </w:num>
   <w:num w:numId="25" w16cid:durableId="1951085053">
-    <w:abstractNumId w:val="32"/>
+    <w:abstractNumId w:val="34"/>
   </w:num>
   <w:num w:numId="26" w16cid:durableId="1319386520">
-    <w:abstractNumId w:val="25"/>
+    <w:abstractNumId w:val="26"/>
   </w:num>
   <w:num w:numId="27" w16cid:durableId="634221934">
-    <w:abstractNumId w:val="26"/>
+    <w:abstractNumId w:val="28"/>
   </w:num>
   <w:num w:numId="28" w16cid:durableId="1320772970">
-    <w:abstractNumId w:val="36"/>
+    <w:abstractNumId w:val="38"/>
   </w:num>
   <w:num w:numId="29" w16cid:durableId="1268274516">
-    <w:abstractNumId w:val="23"/>
+    <w:abstractNumId w:val="24"/>
   </w:num>
   <w:num w:numId="30" w16cid:durableId="2075732831">
-    <w:abstractNumId w:val="15"/>
+    <w:abstractNumId w:val="16"/>
   </w:num>
   <w:num w:numId="31" w16cid:durableId="332805899">
-    <w:abstractNumId w:val="46"/>
+    <w:abstractNumId w:val="48"/>
   </w:num>
   <w:num w:numId="32" w16cid:durableId="678847254">
     <w:abstractNumId w:val="1"/>
   </w:num>
   <w:num w:numId="33" w16cid:durableId="1852335413">
-    <w:abstractNumId w:val="40"/>
+    <w:abstractNumId w:val="42"/>
   </w:num>
   <w:num w:numId="34" w16cid:durableId="1230194582">
     <w:abstractNumId w:val="5"/>
   </w:num>
   <w:num w:numId="35" w16cid:durableId="2139377530">
-    <w:abstractNumId w:val="27"/>
+    <w:abstractNumId w:val="29"/>
   </w:num>
   <w:num w:numId="36" w16cid:durableId="311982604">
-    <w:abstractNumId w:val="34"/>
+    <w:abstractNumId w:val="36"/>
   </w:num>
   <w:num w:numId="37" w16cid:durableId="398795272">
-    <w:abstractNumId w:val="22"/>
+    <w:abstractNumId w:val="23"/>
   </w:num>
   <w:num w:numId="38" w16cid:durableId="943346896">
     <w:abstractNumId w:val="4"/>
   </w:num>
   <w:num w:numId="39" w16cid:durableId="1213691502">
-    <w:abstractNumId w:val="18"/>
+    <w:abstractNumId w:val="19"/>
   </w:num>
   <w:num w:numId="40" w16cid:durableId="1264916638">
     <w:abstractNumId w:val="8"/>
   </w:num>
   <w:num w:numId="41" w16cid:durableId="845704161">
-    <w:abstractNumId w:val="30"/>
+    <w:abstractNumId w:val="32"/>
   </w:num>
   <w:num w:numId="42" w16cid:durableId="1264874397">
-    <w:abstractNumId w:val="16"/>
+    <w:abstractNumId w:val="17"/>
   </w:num>
   <w:num w:numId="43" w16cid:durableId="1446651140">
-    <w:abstractNumId w:val="24"/>
+    <w:abstractNumId w:val="25"/>
   </w:num>
   <w:num w:numId="44" w16cid:durableId="745542443">
     <w:abstractNumId w:val="6"/>
   </w:num>
   <w:num w:numId="45" w16cid:durableId="1734573687">
-    <w:abstractNumId w:val="39"/>
+    <w:abstractNumId w:val="41"/>
   </w:num>
   <w:num w:numId="46" w16cid:durableId="551190148">
-    <w:abstractNumId w:val="33"/>
+    <w:abstractNumId w:val="35"/>
   </w:num>
   <w:num w:numId="47" w16cid:durableId="2136943296">
-    <w:abstractNumId w:val="28"/>
+    <w:abstractNumId w:val="30"/>
   </w:num>
   <w:num w:numId="48" w16cid:durableId="538011882">
     <w:abstractNumId w:val="10"/>
   </w:num>
   <w:num w:numId="49" w16cid:durableId="674265866">
-    <w:abstractNumId w:val="41"/>
+    <w:abstractNumId w:val="43"/>
+  </w:num>
+  <w:num w:numId="50" w16cid:durableId="543564942">
+    <w:abstractNumId w:val="12"/>
+  </w:num>
+  <w:num w:numId="51" w16cid:durableId="1194613283">
+    <w:abstractNumId w:val="27"/>
   </w:num>
 </w:numbering>
 </file>

</xml_diff>

<commit_message>
Update - Light Tweaks and Fixes VI
Removed the art progress tracker because it is useless
</commit_message>
<xml_diff>
--- a/ideas_ressources_files/initial_game_design_concept.docx
+++ b/ideas_ressources_files/initial_game_design_concept.docx
@@ -6,8 +6,13 @@
       <w:pPr>
         <w:pStyle w:val="Titre"/>
       </w:pPr>
+      <w:proofErr w:type="spellStart"/>
       <w:r>
-        <w:t>PvZ RPG – The Zombie-Playing Game</w:t>
+        <w:t>PvZ</w:t>
+      </w:r>
+      <w:proofErr w:type="spellEnd"/>
+      <w:r>
+        <w:t xml:space="preserve"> RPG – The Zombie-Playing Game</w:t>
       </w:r>
     </w:p>
     <w:p>
@@ -705,8 +710,13 @@
                 </wp:inline>
               </w:drawing>
             </w:r>
-            <w:r>
-              <w:t>ZCorp design (coatless + badge)</w:t>
+            <w:proofErr w:type="spellStart"/>
+            <w:r>
+              <w:t>ZCorp</w:t>
+            </w:r>
+            <w:proofErr w:type="spellEnd"/>
+            <w:r>
+              <w:t xml:space="preserve"> design (coatless + badge)</w:t>
             </w:r>
           </w:p>
         </w:tc>
@@ -960,7 +970,7 @@
               <w:pStyle w:val="Paragraphedeliste"/>
               <w:numPr>
                 <w:ilvl w:val="0"/>
-                <w:numId w:val="3"/>
+                <w:numId w:val="1"/>
               </w:numPr>
               <w:spacing w:after="160" w:line="276" w:lineRule="auto"/>
             </w:pPr>
@@ -973,7 +983,7 @@
               <w:pStyle w:val="Paragraphedeliste"/>
               <w:numPr>
                 <w:ilvl w:val="0"/>
-                <w:numId w:val="3"/>
+                <w:numId w:val="1"/>
               </w:numPr>
               <w:spacing w:after="160" w:line="276" w:lineRule="auto"/>
             </w:pPr>
@@ -986,7 +996,7 @@
               <w:pStyle w:val="Paragraphedeliste"/>
               <w:numPr>
                 <w:ilvl w:val="0"/>
-                <w:numId w:val="3"/>
+                <w:numId w:val="1"/>
               </w:numPr>
               <w:spacing w:after="160" w:line="276" w:lineRule="auto"/>
             </w:pPr>
@@ -999,7 +1009,7 @@
               <w:pStyle w:val="Paragraphedeliste"/>
               <w:numPr>
                 <w:ilvl w:val="0"/>
-                <w:numId w:val="3"/>
+                <w:numId w:val="1"/>
               </w:numPr>
               <w:spacing w:after="160" w:line="276" w:lineRule="auto"/>
             </w:pPr>
@@ -1012,7 +1022,7 @@
               <w:pStyle w:val="Paragraphedeliste"/>
               <w:numPr>
                 <w:ilvl w:val="0"/>
-                <w:numId w:val="3"/>
+                <w:numId w:val="1"/>
               </w:numPr>
             </w:pPr>
             <w:r>
@@ -1188,7 +1198,7 @@
               <w:pStyle w:val="Paragraphedeliste"/>
               <w:numPr>
                 <w:ilvl w:val="0"/>
-                <w:numId w:val="5"/>
+                <w:numId w:val="2"/>
               </w:numPr>
               <w:spacing w:after="160" w:line="276" w:lineRule="auto"/>
               <w:jc w:val="left"/>
@@ -1202,26 +1212,28 @@
               <w:pStyle w:val="Paragraphedeliste"/>
               <w:numPr>
                 <w:ilvl w:val="0"/>
-                <w:numId w:val="5"/>
+                <w:numId w:val="2"/>
               </w:numPr>
               <w:jc w:val="left"/>
             </w:pPr>
             <w:r>
               <w:t xml:space="preserve">Player can spawn </w:t>
             </w:r>
+            <w:proofErr w:type="spellStart"/>
             <w:r>
               <w:t>Spawnling</w:t>
             </w:r>
             <w:r>
               <w:t>s</w:t>
             </w:r>
-          </w:p>
-          <w:p>
-            <w:pPr>
-              <w:pStyle w:val="Paragraphedeliste"/>
-              <w:numPr>
-                <w:ilvl w:val="0"/>
-                <w:numId w:val="5"/>
+            <w:proofErr w:type="spellEnd"/>
+          </w:p>
+          <w:p>
+            <w:pPr>
+              <w:pStyle w:val="Paragraphedeliste"/>
+              <w:numPr>
+                <w:ilvl w:val="0"/>
+                <w:numId w:val="2"/>
               </w:numPr>
               <w:spacing w:after="160" w:line="276" w:lineRule="auto"/>
               <w:jc w:val="left"/>
@@ -1235,7 +1247,7 @@
               <w:pStyle w:val="Paragraphedeliste"/>
               <w:numPr>
                 <w:ilvl w:val="0"/>
-                <w:numId w:val="5"/>
+                <w:numId w:val="2"/>
               </w:numPr>
               <w:spacing w:after="160" w:line="276" w:lineRule="auto"/>
               <w:jc w:val="left"/>
@@ -1249,16 +1261,18 @@
               <w:pStyle w:val="Paragraphedeliste"/>
               <w:numPr>
                 <w:ilvl w:val="0"/>
-                <w:numId w:val="5"/>
+                <w:numId w:val="2"/>
               </w:numPr>
               <w:jc w:val="left"/>
             </w:pPr>
+            <w:proofErr w:type="spellStart"/>
             <w:r>
               <w:t>Spawnling</w:t>
             </w:r>
             <w:r>
               <w:t>s</w:t>
             </w:r>
+            <w:proofErr w:type="spellEnd"/>
             <w:r>
               <w:t xml:space="preserve"> act</w:t>
             </w:r>
@@ -1285,7 +1299,7 @@
               <w:pStyle w:val="Paragraphedeliste"/>
               <w:numPr>
                 <w:ilvl w:val="0"/>
-                <w:numId w:val="6"/>
+                <w:numId w:val="3"/>
               </w:numPr>
               <w:jc w:val="left"/>
             </w:pPr>
@@ -1298,7 +1312,7 @@
               <w:pStyle w:val="Paragraphedeliste"/>
               <w:numPr>
                 <w:ilvl w:val="0"/>
-                <w:numId w:val="6"/>
+                <w:numId w:val="3"/>
               </w:numPr>
               <w:jc w:val="left"/>
             </w:pPr>
@@ -1331,7 +1345,7 @@
               <w:pStyle w:val="Paragraphedeliste"/>
               <w:numPr>
                 <w:ilvl w:val="0"/>
-                <w:numId w:val="7"/>
+                <w:numId w:val="4"/>
               </w:numPr>
               <w:jc w:val="left"/>
             </w:pPr>
@@ -1344,7 +1358,7 @@
               <w:pStyle w:val="Paragraphedeliste"/>
               <w:numPr>
                 <w:ilvl w:val="0"/>
-                <w:numId w:val="7"/>
+                <w:numId w:val="4"/>
               </w:numPr>
               <w:jc w:val="left"/>
             </w:pPr>
@@ -1374,7 +1388,7 @@
               <w:pStyle w:val="Paragraphedeliste"/>
               <w:numPr>
                 <w:ilvl w:val="0"/>
-                <w:numId w:val="8"/>
+                <w:numId w:val="5"/>
               </w:numPr>
               <w:jc w:val="left"/>
             </w:pPr>
@@ -1390,7 +1404,7 @@
               <w:pStyle w:val="Paragraphedeliste"/>
               <w:numPr>
                 <w:ilvl w:val="0"/>
-                <w:numId w:val="8"/>
+                <w:numId w:val="5"/>
               </w:numPr>
               <w:jc w:val="left"/>
             </w:pPr>
@@ -1423,12 +1437,14 @@
               <w:ind w:firstLine="0"/>
               <w:jc w:val="left"/>
             </w:pPr>
+            <w:proofErr w:type="spellStart"/>
             <w:r>
               <w:t>Spawnling</w:t>
             </w:r>
             <w:r>
               <w:t>s</w:t>
             </w:r>
+            <w:proofErr w:type="spellEnd"/>
             <w:r>
               <w:t xml:space="preserve"> act</w:t>
             </w:r>
@@ -1438,16 +1454,18 @@
               <w:pStyle w:val="Paragraphedeliste"/>
               <w:numPr>
                 <w:ilvl w:val="0"/>
-                <w:numId w:val="9"/>
+                <w:numId w:val="6"/>
               </w:numPr>
               <w:jc w:val="left"/>
             </w:pPr>
+            <w:proofErr w:type="spellStart"/>
             <w:r>
               <w:t>Spawnling</w:t>
             </w:r>
             <w:r>
               <w:t>s</w:t>
             </w:r>
+            <w:proofErr w:type="spellEnd"/>
             <w:r>
               <w:t xml:space="preserve"> are also controlled by player but only have one </w:t>
             </w:r>
@@ -1567,8 +1585,13 @@
       <w:pPr>
         <w:pStyle w:val="Titre2"/>
       </w:pPr>
+      <w:proofErr w:type="spellStart"/>
       <w:r>
-        <w:t>Spawnlings Score System</w:t>
+        <w:t>Spawnlings</w:t>
+      </w:r>
+      <w:proofErr w:type="spellEnd"/>
+      <w:r>
+        <w:t xml:space="preserve"> Score System</w:t>
       </w:r>
     </w:p>
     <w:tbl>
@@ -1593,8 +1616,13 @@
             <w:pPr>
               <w:ind w:firstLine="0"/>
             </w:pPr>
-            <w:r>
-              <w:t>Spawnlings cost Score Points to be spawned</w:t>
+            <w:proofErr w:type="spellStart"/>
+            <w:r>
+              <w:t>Spawnlings</w:t>
+            </w:r>
+            <w:proofErr w:type="spellEnd"/>
+            <w:r>
+              <w:t xml:space="preserve"> cost Score Points to be spawned</w:t>
             </w:r>
           </w:p>
         </w:tc>
@@ -1699,8 +1727,13 @@
             <w:pPr>
               <w:ind w:firstLine="0"/>
             </w:pPr>
-            <w:r>
-              <w:t>Spawnlings vanquish permanently but health and items reset if they survive a fight</w:t>
+            <w:proofErr w:type="spellStart"/>
+            <w:r>
+              <w:t>Spawnlings</w:t>
+            </w:r>
+            <w:proofErr w:type="spellEnd"/>
+            <w:r>
+              <w:t xml:space="preserve"> vanquish permanently but health and items reset if they survive a fight</w:t>
             </w:r>
           </w:p>
         </w:tc>
@@ -1724,7 +1757,23 @@
               <w:t>collect</w:t>
             </w:r>
             <w:r>
-              <w:t xml:space="preserve"> multiple of each kind of Spawnling, when selecting loadout all copies are brought into the fight allowing the player to summon more than one Spawnling of each kind</w:t>
+              <w:t xml:space="preserve"> multiple of each kind of </w:t>
+            </w:r>
+            <w:proofErr w:type="spellStart"/>
+            <w:r>
+              <w:t>Spawnling</w:t>
+            </w:r>
+            <w:proofErr w:type="spellEnd"/>
+            <w:r>
+              <w:t xml:space="preserve">, when selecting loadout all copies are brought into the fight allowing the player to summon more than one </w:t>
+            </w:r>
+            <w:proofErr w:type="spellStart"/>
+            <w:r>
+              <w:t>Spawnling</w:t>
+            </w:r>
+            <w:proofErr w:type="spellEnd"/>
+            <w:r>
+              <w:t xml:space="preserve"> of each kind</w:t>
             </w:r>
           </w:p>
         </w:tc>
@@ -1747,7 +1796,7 @@
               <w:pStyle w:val="Paragraphedeliste"/>
               <w:numPr>
                 <w:ilvl w:val="0"/>
-                <w:numId w:val="9"/>
+                <w:numId w:val="6"/>
               </w:numPr>
             </w:pPr>
             <w:r>
@@ -1763,9 +1812,11 @@
             <w:r>
               <w:t xml:space="preserve">, the player or </w:t>
             </w:r>
+            <w:proofErr w:type="spellStart"/>
             <w:r>
               <w:t>Spawnling</w:t>
             </w:r>
+            <w:proofErr w:type="spellEnd"/>
             <w:r>
               <w:t xml:space="preserve"> can move 1 tile non-diagonally</w:t>
             </w:r>
@@ -1775,7 +1826,7 @@
               <w:pStyle w:val="Paragraphedeliste"/>
               <w:numPr>
                 <w:ilvl w:val="0"/>
-                <w:numId w:val="9"/>
+                <w:numId w:val="6"/>
               </w:numPr>
             </w:pPr>
             <w:r>
@@ -1787,7 +1838,7 @@
               <w:pStyle w:val="Paragraphedeliste"/>
               <w:numPr>
                 <w:ilvl w:val="0"/>
-                <w:numId w:val="9"/>
+                <w:numId w:val="6"/>
               </w:numPr>
             </w:pPr>
             <w:r>
@@ -1820,7 +1871,7 @@
               <w:pStyle w:val="Paragraphedeliste"/>
               <w:numPr>
                 <w:ilvl w:val="0"/>
-                <w:numId w:val="9"/>
+                <w:numId w:val="6"/>
               </w:numPr>
             </w:pPr>
             <w:r>
@@ -1832,7 +1883,7 @@
               <w:pStyle w:val="Paragraphedeliste"/>
               <w:numPr>
                 <w:ilvl w:val="0"/>
-                <w:numId w:val="9"/>
+                <w:numId w:val="6"/>
               </w:numPr>
             </w:pPr>
             <w:r>
@@ -1844,7 +1895,7 @@
               <w:pStyle w:val="Paragraphedeliste"/>
               <w:numPr>
                 <w:ilvl w:val="0"/>
-                <w:numId w:val="9"/>
+                <w:numId w:val="6"/>
               </w:numPr>
             </w:pPr>
             <w:r>
@@ -1871,25 +1922,27 @@
               <w:pStyle w:val="Paragraphedeliste"/>
               <w:numPr>
                 <w:ilvl w:val="0"/>
-                <w:numId w:val="11"/>
+                <w:numId w:val="8"/>
               </w:numPr>
             </w:pPr>
             <w:r>
               <w:t xml:space="preserve">Work the same way for player and </w:t>
             </w:r>
+            <w:proofErr w:type="spellStart"/>
             <w:r>
               <w:t>Spawnling</w:t>
             </w:r>
             <w:r>
               <w:t>s</w:t>
             </w:r>
-          </w:p>
-          <w:p>
-            <w:pPr>
-              <w:pStyle w:val="Paragraphedeliste"/>
-              <w:numPr>
-                <w:ilvl w:val="0"/>
-                <w:numId w:val="10"/>
+            <w:proofErr w:type="spellEnd"/>
+          </w:p>
+          <w:p>
+            <w:pPr>
+              <w:pStyle w:val="Paragraphedeliste"/>
+              <w:numPr>
+                <w:ilvl w:val="0"/>
+                <w:numId w:val="7"/>
               </w:numPr>
             </w:pPr>
             <w:r>
@@ -1901,7 +1954,7 @@
               <w:pStyle w:val="Paragraphedeliste"/>
               <w:numPr>
                 <w:ilvl w:val="0"/>
-                <w:numId w:val="10"/>
+                <w:numId w:val="7"/>
               </w:numPr>
               <w:jc w:val="left"/>
             </w:pPr>
@@ -1924,7 +1977,7 @@
               <w:pStyle w:val="Paragraphedeliste"/>
               <w:numPr>
                 <w:ilvl w:val="0"/>
-                <w:numId w:val="10"/>
+                <w:numId w:val="7"/>
               </w:numPr>
               <w:jc w:val="left"/>
             </w:pPr>
@@ -1944,7 +1997,7 @@
               <w:pStyle w:val="Paragraphedeliste"/>
               <w:numPr>
                 <w:ilvl w:val="0"/>
-                <w:numId w:val="10"/>
+                <w:numId w:val="7"/>
               </w:numPr>
             </w:pPr>
             <w:r>
@@ -1974,7 +2027,7 @@
               <w:pStyle w:val="Paragraphedeliste"/>
               <w:numPr>
                 <w:ilvl w:val="0"/>
-                <w:numId w:val="12"/>
+                <w:numId w:val="9"/>
               </w:numPr>
             </w:pPr>
             <w:r>
@@ -1986,35 +2039,45 @@
               <w:pStyle w:val="Paragraphedeliste"/>
               <w:numPr>
                 <w:ilvl w:val="0"/>
-                <w:numId w:val="12"/>
+                <w:numId w:val="9"/>
               </w:numPr>
             </w:pPr>
             <w:r>
               <w:t xml:space="preserve">Some </w:t>
             </w:r>
+            <w:proofErr w:type="spellStart"/>
             <w:r>
               <w:t>Spawnling</w:t>
             </w:r>
             <w:r>
-              <w:t>s spawn with armours, such as coneheads</w:t>
-            </w:r>
-          </w:p>
-          <w:p>
-            <w:pPr>
-              <w:pStyle w:val="Paragraphedeliste"/>
-              <w:numPr>
-                <w:ilvl w:val="0"/>
-                <w:numId w:val="12"/>
+              <w:t>s</w:t>
+            </w:r>
+            <w:proofErr w:type="spellEnd"/>
+            <w:r>
+              <w:t xml:space="preserve"> spawn with armours, such as coneheads</w:t>
+            </w:r>
+          </w:p>
+          <w:p>
+            <w:pPr>
+              <w:pStyle w:val="Paragraphedeliste"/>
+              <w:numPr>
+                <w:ilvl w:val="0"/>
+                <w:numId w:val="9"/>
               </w:numPr>
             </w:pPr>
             <w:r>
               <w:t xml:space="preserve">Much like </w:t>
             </w:r>
+            <w:proofErr w:type="spellStart"/>
             <w:r>
               <w:t>Spawnling</w:t>
             </w:r>
             <w:r>
-              <w:t>s, armours</w:t>
+              <w:t>s</w:t>
+            </w:r>
+            <w:proofErr w:type="spellEnd"/>
+            <w:r>
+              <w:t>, armours</w:t>
             </w:r>
             <w:r>
               <w:t xml:space="preserve"> </w:t>
@@ -2037,17 +2100,22 @@
               <w:pStyle w:val="Paragraphedeliste"/>
               <w:numPr>
                 <w:ilvl w:val="0"/>
-                <w:numId w:val="12"/>
+                <w:numId w:val="9"/>
               </w:numPr>
             </w:pPr>
             <w:r>
               <w:t xml:space="preserve">Unlike weapons and gadgets, much like </w:t>
             </w:r>
+            <w:proofErr w:type="spellStart"/>
             <w:r>
               <w:t>Spawnling</w:t>
             </w:r>
             <w:r>
-              <w:t>s, the player can gather more than one of each</w:t>
+              <w:t>s</w:t>
+            </w:r>
+            <w:proofErr w:type="spellEnd"/>
+            <w:r>
+              <w:t>, the player can gather more than one of each</w:t>
             </w:r>
             <w:r>
               <w:t xml:space="preserve"> armour</w:t>
@@ -2061,7 +2129,7 @@
               <w:pStyle w:val="Paragraphedeliste"/>
               <w:numPr>
                 <w:ilvl w:val="0"/>
-                <w:numId w:val="12"/>
+                <w:numId w:val="9"/>
               </w:numPr>
             </w:pPr>
             <w:r>
@@ -2079,7 +2147,7 @@
               <w:pStyle w:val="Paragraphedeliste"/>
               <w:numPr>
                 <w:ilvl w:val="0"/>
-                <w:numId w:val="12"/>
+                <w:numId w:val="9"/>
               </w:numPr>
             </w:pPr>
             <w:r>
@@ -2091,7 +2159,7 @@
               <w:pStyle w:val="Paragraphedeliste"/>
               <w:numPr>
                 <w:ilvl w:val="0"/>
-                <w:numId w:val="12"/>
+                <w:numId w:val="9"/>
               </w:numPr>
             </w:pPr>
             <w:r>
@@ -2103,7 +2171,7 @@
               <w:pStyle w:val="Paragraphedeliste"/>
               <w:numPr>
                 <w:ilvl w:val="0"/>
-                <w:numId w:val="12"/>
+                <w:numId w:val="9"/>
               </w:numPr>
             </w:pPr>
             <w:r>
@@ -2115,7 +2183,7 @@
               <w:pStyle w:val="Paragraphedeliste"/>
               <w:numPr>
                 <w:ilvl w:val="0"/>
-                <w:numId w:val="12"/>
+                <w:numId w:val="9"/>
               </w:numPr>
             </w:pPr>
             <w:r>
@@ -2127,7 +2195,7 @@
               <w:pStyle w:val="Paragraphedeliste"/>
               <w:numPr>
                 <w:ilvl w:val="0"/>
-                <w:numId w:val="12"/>
+                <w:numId w:val="9"/>
               </w:numPr>
             </w:pPr>
             <w:r>
@@ -2139,7 +2207,7 @@
               <w:pStyle w:val="Paragraphedeliste"/>
               <w:numPr>
                 <w:ilvl w:val="0"/>
-                <w:numId w:val="12"/>
+                <w:numId w:val="9"/>
               </w:numPr>
             </w:pPr>
             <w:r>
@@ -2169,7 +2237,7 @@
               <w:pStyle w:val="Paragraphedeliste"/>
               <w:numPr>
                 <w:ilvl w:val="0"/>
-                <w:numId w:val="13"/>
+                <w:numId w:val="10"/>
               </w:numPr>
             </w:pPr>
             <w:r>
@@ -2181,7 +2249,7 @@
               <w:pStyle w:val="Paragraphedeliste"/>
               <w:numPr>
                 <w:ilvl w:val="0"/>
-                <w:numId w:val="13"/>
+                <w:numId w:val="10"/>
               </w:numPr>
             </w:pPr>
             <w:r>
@@ -2228,7 +2296,7 @@
               <w:pStyle w:val="Paragraphedeliste"/>
               <w:numPr>
                 <w:ilvl w:val="0"/>
-                <w:numId w:val="13"/>
+                <w:numId w:val="10"/>
               </w:numPr>
             </w:pPr>
             <w:r>
@@ -2240,7 +2308,7 @@
               <w:pStyle w:val="Paragraphedeliste"/>
               <w:numPr>
                 <w:ilvl w:val="0"/>
-                <w:numId w:val="13"/>
+                <w:numId w:val="10"/>
               </w:numPr>
             </w:pPr>
             <w:r>
@@ -2252,7 +2320,7 @@
               <w:pStyle w:val="Paragraphedeliste"/>
               <w:numPr>
                 <w:ilvl w:val="0"/>
-                <w:numId w:val="13"/>
+                <w:numId w:val="10"/>
               </w:numPr>
             </w:pPr>
             <w:r>
@@ -2270,7 +2338,7 @@
               <w:pStyle w:val="Paragraphedeliste"/>
               <w:numPr>
                 <w:ilvl w:val="0"/>
-                <w:numId w:val="13"/>
+                <w:numId w:val="10"/>
               </w:numPr>
             </w:pPr>
             <w:r>
@@ -2335,7 +2403,7 @@
               <w:pStyle w:val="Paragraphedeliste"/>
               <w:numPr>
                 <w:ilvl w:val="0"/>
-                <w:numId w:val="23"/>
+                <w:numId w:val="17"/>
               </w:numPr>
             </w:pPr>
             <w:r>
@@ -2365,7 +2433,7 @@
               <w:pStyle w:val="Paragraphedeliste"/>
               <w:numPr>
                 <w:ilvl w:val="0"/>
-                <w:numId w:val="17"/>
+                <w:numId w:val="14"/>
               </w:numPr>
             </w:pPr>
             <w:r>
@@ -2377,7 +2445,7 @@
               <w:pStyle w:val="Paragraphedeliste"/>
               <w:numPr>
                 <w:ilvl w:val="0"/>
-                <w:numId w:val="17"/>
+                <w:numId w:val="14"/>
               </w:numPr>
             </w:pPr>
             <w:r>
@@ -2404,7 +2472,7 @@
               <w:pStyle w:val="Paragraphedeliste"/>
               <w:numPr>
                 <w:ilvl w:val="0"/>
-                <w:numId w:val="18"/>
+                <w:numId w:val="15"/>
               </w:numPr>
             </w:pPr>
             <w:r>
@@ -2422,7 +2490,7 @@
               <w:pStyle w:val="Paragraphedeliste"/>
               <w:numPr>
                 <w:ilvl w:val="0"/>
-                <w:numId w:val="18"/>
+                <w:numId w:val="15"/>
               </w:numPr>
             </w:pPr>
             <w:r>
@@ -2482,7 +2550,7 @@
               <w:pStyle w:val="Paragraphedeliste"/>
               <w:numPr>
                 <w:ilvl w:val="0"/>
-                <w:numId w:val="14"/>
+                <w:numId w:val="11"/>
               </w:numPr>
             </w:pPr>
             <w:r>
@@ -2497,7 +2565,7 @@
               <w:pStyle w:val="Paragraphedeliste"/>
               <w:numPr>
                 <w:ilvl w:val="0"/>
-                <w:numId w:val="14"/>
+                <w:numId w:val="11"/>
               </w:numPr>
             </w:pPr>
             <w:r>
@@ -2512,7 +2580,7 @@
               <w:pStyle w:val="Paragraphedeliste"/>
               <w:numPr>
                 <w:ilvl w:val="0"/>
-                <w:numId w:val="14"/>
+                <w:numId w:val="11"/>
               </w:numPr>
             </w:pPr>
             <w:r>
@@ -2545,7 +2613,7 @@
               <w:pStyle w:val="Paragraphedeliste"/>
               <w:numPr>
                 <w:ilvl w:val="0"/>
-                <w:numId w:val="15"/>
+                <w:numId w:val="12"/>
               </w:numPr>
             </w:pPr>
             <w:r>
@@ -2557,7 +2625,7 @@
               <w:pStyle w:val="Paragraphedeliste"/>
               <w:numPr>
                 <w:ilvl w:val="0"/>
-                <w:numId w:val="15"/>
+                <w:numId w:val="12"/>
               </w:numPr>
             </w:pPr>
             <w:r>
@@ -2572,7 +2640,7 @@
               <w:pStyle w:val="Paragraphedeliste"/>
               <w:numPr>
                 <w:ilvl w:val="0"/>
-                <w:numId w:val="15"/>
+                <w:numId w:val="12"/>
               </w:numPr>
             </w:pPr>
             <w:r>
@@ -2599,7 +2667,7 @@
               <w:pStyle w:val="Paragraphedeliste"/>
               <w:numPr>
                 <w:ilvl w:val="0"/>
-                <w:numId w:val="16"/>
+                <w:numId w:val="13"/>
               </w:numPr>
             </w:pPr>
             <w:r>
@@ -2614,7 +2682,7 @@
               <w:pStyle w:val="Paragraphedeliste"/>
               <w:numPr>
                 <w:ilvl w:val="0"/>
-                <w:numId w:val="16"/>
+                <w:numId w:val="13"/>
               </w:numPr>
             </w:pPr>
             <w:r>
@@ -2638,7 +2706,7 @@
               <w:pStyle w:val="Paragraphedeliste"/>
               <w:numPr>
                 <w:ilvl w:val="0"/>
-                <w:numId w:val="16"/>
+                <w:numId w:val="13"/>
               </w:numPr>
             </w:pPr>
             <w:r>
@@ -2668,7 +2736,7 @@
               <w:pStyle w:val="Paragraphedeliste"/>
               <w:numPr>
                 <w:ilvl w:val="0"/>
-                <w:numId w:val="22"/>
+                <w:numId w:val="16"/>
               </w:numPr>
             </w:pPr>
             <w:r>
@@ -2716,7 +2784,7 @@
               <w:pStyle w:val="Paragraphedeliste"/>
               <w:numPr>
                 <w:ilvl w:val="0"/>
-                <w:numId w:val="22"/>
+                <w:numId w:val="16"/>
               </w:numPr>
             </w:pPr>
             <w:r>
@@ -2737,7 +2805,7 @@
               <w:pStyle w:val="Paragraphedeliste"/>
               <w:numPr>
                 <w:ilvl w:val="0"/>
-                <w:numId w:val="22"/>
+                <w:numId w:val="16"/>
               </w:numPr>
             </w:pPr>
             <w:r>
@@ -2786,7 +2854,7 @@
               <w:pStyle w:val="Paragraphedeliste"/>
               <w:numPr>
                 <w:ilvl w:val="0"/>
-                <w:numId w:val="42"/>
+                <w:numId w:val="30"/>
               </w:numPr>
             </w:pPr>
             <w:r>
@@ -2798,7 +2866,7 @@
               <w:pStyle w:val="Paragraphedeliste"/>
               <w:numPr>
                 <w:ilvl w:val="0"/>
-                <w:numId w:val="42"/>
+                <w:numId w:val="30"/>
               </w:numPr>
             </w:pPr>
             <w:r>
@@ -2816,7 +2884,7 @@
               <w:pStyle w:val="Paragraphedeliste"/>
               <w:numPr>
                 <w:ilvl w:val="0"/>
-                <w:numId w:val="42"/>
+                <w:numId w:val="30"/>
               </w:numPr>
             </w:pPr>
             <w:r>
@@ -2870,7 +2938,7 @@
               <w:pStyle w:val="Paragraphedeliste"/>
               <w:numPr>
                 <w:ilvl w:val="0"/>
-                <w:numId w:val="43"/>
+                <w:numId w:val="31"/>
               </w:numPr>
             </w:pPr>
             <w:r>
@@ -2882,7 +2950,7 @@
               <w:pStyle w:val="Paragraphedeliste"/>
               <w:numPr>
                 <w:ilvl w:val="0"/>
-                <w:numId w:val="43"/>
+                <w:numId w:val="31"/>
               </w:numPr>
             </w:pPr>
             <w:r>
@@ -2894,7 +2962,7 @@
               <w:pStyle w:val="Paragraphedeliste"/>
               <w:numPr>
                 <w:ilvl w:val="0"/>
-                <w:numId w:val="43"/>
+                <w:numId w:val="31"/>
               </w:numPr>
             </w:pPr>
             <w:r>
@@ -2912,7 +2980,7 @@
               <w:pStyle w:val="Paragraphedeliste"/>
               <w:numPr>
                 <w:ilvl w:val="0"/>
-                <w:numId w:val="43"/>
+                <w:numId w:val="31"/>
               </w:numPr>
             </w:pPr>
             <w:r>
@@ -2954,7 +3022,7 @@
               <w:pStyle w:val="Paragraphedeliste"/>
               <w:numPr>
                 <w:ilvl w:val="0"/>
-                <w:numId w:val="44"/>
+                <w:numId w:val="32"/>
               </w:numPr>
             </w:pPr>
             <w:r>
@@ -2981,7 +3049,7 @@
               <w:pStyle w:val="Paragraphedeliste"/>
               <w:numPr>
                 <w:ilvl w:val="0"/>
-                <w:numId w:val="44"/>
+                <w:numId w:val="32"/>
               </w:numPr>
             </w:pPr>
             <w:r>
@@ -3011,7 +3079,7 @@
               <w:pStyle w:val="Paragraphedeliste"/>
               <w:numPr>
                 <w:ilvl w:val="0"/>
-                <w:numId w:val="54"/>
+                <w:numId w:val="41"/>
               </w:numPr>
             </w:pPr>
             <w:r>
@@ -3023,7 +3091,7 @@
               <w:pStyle w:val="Paragraphedeliste"/>
               <w:numPr>
                 <w:ilvl w:val="0"/>
-                <w:numId w:val="54"/>
+                <w:numId w:val="41"/>
               </w:numPr>
             </w:pPr>
             <w:r>
@@ -3066,7 +3134,7 @@
               <w:pStyle w:val="Paragraphedeliste"/>
               <w:numPr>
                 <w:ilvl w:val="0"/>
-                <w:numId w:val="25"/>
+                <w:numId w:val="19"/>
               </w:numPr>
             </w:pPr>
             <w:r>
@@ -3078,7 +3146,7 @@
               <w:pStyle w:val="Paragraphedeliste"/>
               <w:numPr>
                 <w:ilvl w:val="0"/>
-                <w:numId w:val="25"/>
+                <w:numId w:val="19"/>
               </w:numPr>
             </w:pPr>
             <w:r>
@@ -3096,18 +3164,20 @@
               <w:pStyle w:val="Paragraphedeliste"/>
               <w:numPr>
                 <w:ilvl w:val="0"/>
-                <w:numId w:val="25"/>
+                <w:numId w:val="19"/>
               </w:numPr>
             </w:pPr>
             <w:r>
               <w:t xml:space="preserve">Immobilizes </w:t>
             </w:r>
+            <w:proofErr w:type="spellStart"/>
             <w:r>
               <w:t>Spawnling</w:t>
             </w:r>
             <w:r>
               <w:t>s</w:t>
             </w:r>
+            <w:proofErr w:type="spellEnd"/>
             <w:r>
               <w:t xml:space="preserve"> </w:t>
             </w:r>
@@ -3126,7 +3196,7 @@
               <w:pStyle w:val="Paragraphedeliste"/>
               <w:numPr>
                 <w:ilvl w:val="0"/>
-                <w:numId w:val="25"/>
+                <w:numId w:val="19"/>
               </w:numPr>
             </w:pPr>
             <w:r>
@@ -3138,7 +3208,7 @@
               <w:pStyle w:val="Paragraphedeliste"/>
               <w:numPr>
                 <w:ilvl w:val="0"/>
-                <w:numId w:val="25"/>
+                <w:numId w:val="19"/>
               </w:numPr>
             </w:pPr>
             <w:r>
@@ -3150,7 +3220,7 @@
               <w:pStyle w:val="Paragraphedeliste"/>
               <w:numPr>
                 <w:ilvl w:val="0"/>
-                <w:numId w:val="25"/>
+                <w:numId w:val="19"/>
               </w:numPr>
               <w:spacing w:after="160" w:line="276" w:lineRule="auto"/>
             </w:pPr>
@@ -3181,7 +3251,7 @@
               <w:pStyle w:val="Paragraphedeliste"/>
               <w:numPr>
                 <w:ilvl w:val="0"/>
-                <w:numId w:val="33"/>
+                <w:numId w:val="23"/>
               </w:numPr>
             </w:pPr>
             <w:r>
@@ -3193,7 +3263,7 @@
               <w:pStyle w:val="Paragraphedeliste"/>
               <w:numPr>
                 <w:ilvl w:val="0"/>
-                <w:numId w:val="33"/>
+                <w:numId w:val="23"/>
               </w:numPr>
             </w:pPr>
             <w:r>
@@ -3214,25 +3284,30 @@
               <w:pStyle w:val="Paragraphedeliste"/>
               <w:numPr>
                 <w:ilvl w:val="0"/>
-                <w:numId w:val="33"/>
+                <w:numId w:val="23"/>
               </w:numPr>
             </w:pPr>
             <w:r>
               <w:t xml:space="preserve">Prevents </w:t>
             </w:r>
+            <w:proofErr w:type="spellStart"/>
             <w:r>
               <w:t>Spawnling</w:t>
             </w:r>
             <w:r>
-              <w:t>s from moving or attacking all together on their next turn</w:t>
-            </w:r>
-          </w:p>
-          <w:p>
-            <w:pPr>
-              <w:pStyle w:val="Paragraphedeliste"/>
-              <w:numPr>
-                <w:ilvl w:val="0"/>
-                <w:numId w:val="27"/>
+              <w:t>s</w:t>
+            </w:r>
+            <w:proofErr w:type="spellEnd"/>
+            <w:r>
+              <w:t xml:space="preserve"> from moving or attacking all together on their next turn</w:t>
+            </w:r>
+          </w:p>
+          <w:p>
+            <w:pPr>
+              <w:pStyle w:val="Paragraphedeliste"/>
+              <w:numPr>
+                <w:ilvl w:val="0"/>
+                <w:numId w:val="20"/>
               </w:numPr>
             </w:pPr>
             <w:r>
@@ -3259,7 +3334,7 @@
               <w:pStyle w:val="Paragraphedeliste"/>
               <w:numPr>
                 <w:ilvl w:val="0"/>
-                <w:numId w:val="27"/>
+                <w:numId w:val="20"/>
               </w:numPr>
             </w:pPr>
             <w:r>
@@ -3277,7 +3352,7 @@
               <w:pStyle w:val="Paragraphedeliste"/>
               <w:numPr>
                 <w:ilvl w:val="0"/>
-                <w:numId w:val="27"/>
+                <w:numId w:val="20"/>
               </w:numPr>
             </w:pPr>
             <w:r>
@@ -3289,7 +3364,7 @@
               <w:pStyle w:val="Paragraphedeliste"/>
               <w:numPr>
                 <w:ilvl w:val="0"/>
-                <w:numId w:val="27"/>
+                <w:numId w:val="20"/>
               </w:numPr>
             </w:pPr>
             <w:r>
@@ -3322,7 +3397,7 @@
               <w:pStyle w:val="Paragraphedeliste"/>
               <w:numPr>
                 <w:ilvl w:val="0"/>
-                <w:numId w:val="32"/>
+                <w:numId w:val="22"/>
               </w:numPr>
             </w:pPr>
             <w:r>
@@ -3334,7 +3409,7 @@
               <w:pStyle w:val="Paragraphedeliste"/>
               <w:numPr>
                 <w:ilvl w:val="0"/>
-                <w:numId w:val="32"/>
+                <w:numId w:val="22"/>
               </w:numPr>
             </w:pPr>
             <w:r>
@@ -3346,7 +3421,7 @@
               <w:pStyle w:val="Paragraphedeliste"/>
               <w:numPr>
                 <w:ilvl w:val="0"/>
-                <w:numId w:val="32"/>
+                <w:numId w:val="22"/>
               </w:numPr>
             </w:pPr>
             <w:r>
@@ -3355,11 +3430,16 @@
             <w:r>
               <w:t xml:space="preserve">mmobilizes </w:t>
             </w:r>
+            <w:proofErr w:type="spellStart"/>
             <w:r>
               <w:t>Spawnling</w:t>
             </w:r>
             <w:r>
-              <w:t>s on their next turn</w:t>
+              <w:t>s</w:t>
+            </w:r>
+            <w:proofErr w:type="spellEnd"/>
+            <w:r>
+              <w:t xml:space="preserve"> on their next turn</w:t>
             </w:r>
           </w:p>
         </w:tc>
@@ -3382,7 +3462,7 @@
               <w:pStyle w:val="Paragraphedeliste"/>
               <w:numPr>
                 <w:ilvl w:val="0"/>
-                <w:numId w:val="34"/>
+                <w:numId w:val="24"/>
               </w:numPr>
             </w:pPr>
             <w:r>
@@ -3394,7 +3474,7 @@
               <w:pStyle w:val="Paragraphedeliste"/>
               <w:numPr>
                 <w:ilvl w:val="0"/>
-                <w:numId w:val="34"/>
+                <w:numId w:val="24"/>
               </w:numPr>
             </w:pPr>
             <w:r>
@@ -3406,17 +3486,22 @@
               <w:pStyle w:val="Paragraphedeliste"/>
               <w:numPr>
                 <w:ilvl w:val="0"/>
-                <w:numId w:val="34"/>
+                <w:numId w:val="24"/>
               </w:numPr>
             </w:pPr>
             <w:r>
               <w:t xml:space="preserve">Prevents </w:t>
             </w:r>
+            <w:proofErr w:type="spellStart"/>
             <w:r>
               <w:t>Spawnling</w:t>
             </w:r>
             <w:r>
-              <w:t>s from moving or attacking all together on their next turn</w:t>
+              <w:t>s</w:t>
+            </w:r>
+            <w:proofErr w:type="spellEnd"/>
+            <w:r>
+              <w:t xml:space="preserve"> from moving or attacking all together on their next turn</w:t>
             </w:r>
           </w:p>
         </w:tc>
@@ -3442,7 +3527,7 @@
               <w:pStyle w:val="Paragraphedeliste"/>
               <w:numPr>
                 <w:ilvl w:val="0"/>
-                <w:numId w:val="31"/>
+                <w:numId w:val="21"/>
               </w:numPr>
             </w:pPr>
             <w:r>
@@ -3460,7 +3545,7 @@
               <w:pStyle w:val="Paragraphedeliste"/>
               <w:numPr>
                 <w:ilvl w:val="0"/>
-                <w:numId w:val="31"/>
+                <w:numId w:val="21"/>
               </w:numPr>
             </w:pPr>
             <w:r>
@@ -3469,11 +3554,16 @@
             <w:r>
               <w:t xml:space="preserve">player zombie and </w:t>
             </w:r>
+            <w:proofErr w:type="spellStart"/>
             <w:r>
               <w:t>Spawnling</w:t>
             </w:r>
             <w:r>
-              <w:t xml:space="preserve">s </w:t>
+              <w:t>s</w:t>
+            </w:r>
+            <w:proofErr w:type="spellEnd"/>
+            <w:r>
+              <w:t xml:space="preserve"> </w:t>
             </w:r>
             <w:r>
               <w:t>from moving or attacking all together on their next turn</w:t>
@@ -3499,7 +3589,7 @@
               <w:pStyle w:val="Paragraphedeliste"/>
               <w:numPr>
                 <w:ilvl w:val="0"/>
-                <w:numId w:val="47"/>
+                <w:numId w:val="34"/>
               </w:numPr>
             </w:pPr>
             <w:r>
@@ -3511,7 +3601,7 @@
               <w:pStyle w:val="Paragraphedeliste"/>
               <w:numPr>
                 <w:ilvl w:val="0"/>
-                <w:numId w:val="47"/>
+                <w:numId w:val="34"/>
               </w:numPr>
             </w:pPr>
             <w:r>
@@ -3523,7 +3613,7 @@
               <w:pStyle w:val="Paragraphedeliste"/>
               <w:numPr>
                 <w:ilvl w:val="0"/>
-                <w:numId w:val="47"/>
+                <w:numId w:val="34"/>
               </w:numPr>
             </w:pPr>
             <w:r>
@@ -3535,7 +3625,7 @@
               <w:pStyle w:val="Paragraphedeliste"/>
               <w:numPr>
                 <w:ilvl w:val="0"/>
-                <w:numId w:val="47"/>
+                <w:numId w:val="34"/>
               </w:numPr>
             </w:pPr>
             <w:r>
@@ -3565,7 +3655,7 @@
               <w:pStyle w:val="Paragraphedeliste"/>
               <w:numPr>
                 <w:ilvl w:val="0"/>
-                <w:numId w:val="35"/>
+                <w:numId w:val="25"/>
               </w:numPr>
             </w:pPr>
             <w:r>
@@ -3595,7 +3685,7 @@
               <w:pStyle w:val="Paragraphedeliste"/>
               <w:numPr>
                 <w:ilvl w:val="0"/>
-                <w:numId w:val="41"/>
+                <w:numId w:val="29"/>
               </w:numPr>
             </w:pPr>
             <w:r>
@@ -3635,7 +3725,7 @@
               <w:pStyle w:val="Paragraphedeliste"/>
               <w:numPr>
                 <w:ilvl w:val="0"/>
-                <w:numId w:val="35"/>
+                <w:numId w:val="25"/>
               </w:numPr>
             </w:pPr>
             <w:r>
@@ -3647,7 +3737,7 @@
               <w:pStyle w:val="Paragraphedeliste"/>
               <w:numPr>
                 <w:ilvl w:val="0"/>
-                <w:numId w:val="35"/>
+                <w:numId w:val="25"/>
               </w:numPr>
             </w:pPr>
             <w:r>
@@ -3668,7 +3758,7 @@
               <w:pStyle w:val="Paragraphedeliste"/>
               <w:numPr>
                 <w:ilvl w:val="0"/>
-                <w:numId w:val="35"/>
+                <w:numId w:val="25"/>
               </w:numPr>
             </w:pPr>
             <w:r>
@@ -3689,7 +3779,7 @@
               <w:pStyle w:val="Paragraphedeliste"/>
               <w:numPr>
                 <w:ilvl w:val="0"/>
-                <w:numId w:val="35"/>
+                <w:numId w:val="25"/>
               </w:numPr>
             </w:pPr>
             <w:r>
@@ -3716,7 +3806,7 @@
               <w:pStyle w:val="Paragraphedeliste"/>
               <w:numPr>
                 <w:ilvl w:val="0"/>
-                <w:numId w:val="35"/>
+                <w:numId w:val="25"/>
               </w:numPr>
             </w:pPr>
             <w:r>
@@ -3728,7 +3818,7 @@
               <w:pStyle w:val="Paragraphedeliste"/>
               <w:numPr>
                 <w:ilvl w:val="0"/>
-                <w:numId w:val="35"/>
+                <w:numId w:val="25"/>
               </w:numPr>
             </w:pPr>
             <w:r>
@@ -3758,7 +3848,7 @@
               <w:pStyle w:val="Paragraphedeliste"/>
               <w:numPr>
                 <w:ilvl w:val="0"/>
-                <w:numId w:val="36"/>
+                <w:numId w:val="26"/>
               </w:numPr>
             </w:pPr>
             <w:r>
@@ -3770,7 +3860,7 @@
               <w:pStyle w:val="Paragraphedeliste"/>
               <w:numPr>
                 <w:ilvl w:val="0"/>
-                <w:numId w:val="36"/>
+                <w:numId w:val="26"/>
               </w:numPr>
             </w:pPr>
             <w:r>
@@ -3782,7 +3872,7 @@
               <w:pStyle w:val="Paragraphedeliste"/>
               <w:numPr>
                 <w:ilvl w:val="0"/>
-                <w:numId w:val="36"/>
+                <w:numId w:val="26"/>
               </w:numPr>
             </w:pPr>
             <w:r>
@@ -3809,7 +3899,7 @@
               <w:pStyle w:val="Paragraphedeliste"/>
               <w:numPr>
                 <w:ilvl w:val="0"/>
-                <w:numId w:val="48"/>
+                <w:numId w:val="35"/>
               </w:numPr>
             </w:pPr>
             <w:r>
@@ -3852,7 +3942,7 @@
               <w:pStyle w:val="Paragraphedeliste"/>
               <w:numPr>
                 <w:ilvl w:val="0"/>
-                <w:numId w:val="37"/>
+                <w:numId w:val="27"/>
               </w:numPr>
             </w:pPr>
             <w:r>
@@ -3879,7 +3969,7 @@
               <w:pStyle w:val="Paragraphedeliste"/>
               <w:numPr>
                 <w:ilvl w:val="0"/>
-                <w:numId w:val="37"/>
+                <w:numId w:val="27"/>
               </w:numPr>
             </w:pPr>
             <w:r>
@@ -3891,7 +3981,7 @@
               <w:pStyle w:val="Paragraphedeliste"/>
               <w:numPr>
                 <w:ilvl w:val="0"/>
-                <w:numId w:val="37"/>
+                <w:numId w:val="27"/>
               </w:numPr>
             </w:pPr>
             <w:r>
@@ -3921,7 +4011,7 @@
               <w:pStyle w:val="Paragraphedeliste"/>
               <w:numPr>
                 <w:ilvl w:val="0"/>
-                <w:numId w:val="53"/>
+                <w:numId w:val="40"/>
               </w:numPr>
             </w:pPr>
             <w:r>
@@ -3950,7 +4040,7 @@
               <w:pStyle w:val="Paragraphedeliste"/>
               <w:numPr>
                 <w:ilvl w:val="0"/>
-                <w:numId w:val="24"/>
+                <w:numId w:val="18"/>
               </w:numPr>
             </w:pPr>
             <w:r>
@@ -3980,7 +4070,7 @@
               <w:pStyle w:val="Paragraphedeliste"/>
               <w:numPr>
                 <w:ilvl w:val="0"/>
-                <w:numId w:val="24"/>
+                <w:numId w:val="18"/>
               </w:numPr>
             </w:pPr>
             <w:r>
@@ -4010,7 +4100,7 @@
               <w:pStyle w:val="Paragraphedeliste"/>
               <w:numPr>
                 <w:ilvl w:val="0"/>
-                <w:numId w:val="24"/>
+                <w:numId w:val="18"/>
               </w:numPr>
             </w:pPr>
             <w:r>
@@ -4022,7 +4112,7 @@
               <w:pStyle w:val="Paragraphedeliste"/>
               <w:numPr>
                 <w:ilvl w:val="0"/>
-                <w:numId w:val="24"/>
+                <w:numId w:val="18"/>
               </w:numPr>
             </w:pPr>
             <w:r>
@@ -4052,7 +4142,7 @@
               <w:pStyle w:val="Paragraphedeliste"/>
               <w:numPr>
                 <w:ilvl w:val="0"/>
-                <w:numId w:val="38"/>
+                <w:numId w:val="28"/>
               </w:numPr>
             </w:pPr>
             <w:r>
@@ -4079,7 +4169,7 @@
               <w:pStyle w:val="Paragraphedeliste"/>
               <w:numPr>
                 <w:ilvl w:val="0"/>
-                <w:numId w:val="38"/>
+                <w:numId w:val="28"/>
               </w:numPr>
             </w:pPr>
             <w:r>
@@ -4097,7 +4187,7 @@
               <w:pStyle w:val="Paragraphedeliste"/>
               <w:numPr>
                 <w:ilvl w:val="0"/>
-                <w:numId w:val="38"/>
+                <w:numId w:val="28"/>
               </w:numPr>
             </w:pPr>
             <w:r>
@@ -4109,7 +4199,7 @@
               <w:pStyle w:val="Paragraphedeliste"/>
               <w:numPr>
                 <w:ilvl w:val="0"/>
-                <w:numId w:val="38"/>
+                <w:numId w:val="28"/>
               </w:numPr>
             </w:pPr>
             <w:r>
@@ -4139,7 +4229,7 @@
               <w:pStyle w:val="Paragraphedeliste"/>
               <w:numPr>
                 <w:ilvl w:val="0"/>
-                <w:numId w:val="49"/>
+                <w:numId w:val="36"/>
               </w:numPr>
             </w:pPr>
             <w:r>
@@ -4166,7 +4256,7 @@
               <w:pStyle w:val="Paragraphedeliste"/>
               <w:numPr>
                 <w:ilvl w:val="0"/>
-                <w:numId w:val="38"/>
+                <w:numId w:val="28"/>
               </w:numPr>
             </w:pPr>
             <w:r>
@@ -4196,7 +4286,7 @@
               <w:pStyle w:val="Paragraphedeliste"/>
               <w:numPr>
                 <w:ilvl w:val="0"/>
-                <w:numId w:val="45"/>
+                <w:numId w:val="33"/>
               </w:numPr>
             </w:pPr>
             <w:r>
@@ -4211,7 +4301,7 @@
               <w:pStyle w:val="Paragraphedeliste"/>
               <w:numPr>
                 <w:ilvl w:val="0"/>
-                <w:numId w:val="45"/>
+                <w:numId w:val="33"/>
               </w:numPr>
             </w:pPr>
             <w:r>
@@ -4247,7 +4337,7 @@
               <w:pStyle w:val="Paragraphedeliste"/>
               <w:numPr>
                 <w:ilvl w:val="0"/>
-                <w:numId w:val="57"/>
+                <w:numId w:val="43"/>
               </w:numPr>
             </w:pPr>
             <w:r>
@@ -4277,7 +4367,7 @@
               <w:pStyle w:val="Paragraphedeliste"/>
               <w:numPr>
                 <w:ilvl w:val="0"/>
-                <w:numId w:val="55"/>
+                <w:numId w:val="42"/>
               </w:numPr>
             </w:pPr>
             <w:r>
@@ -4289,7 +4379,7 @@
               <w:pStyle w:val="Paragraphedeliste"/>
               <w:numPr>
                 <w:ilvl w:val="0"/>
-                <w:numId w:val="55"/>
+                <w:numId w:val="42"/>
               </w:numPr>
             </w:pPr>
             <w:r>
@@ -4322,7 +4412,7 @@
               <w:pStyle w:val="Paragraphedeliste"/>
               <w:numPr>
                 <w:ilvl w:val="0"/>
-                <w:numId w:val="58"/>
+                <w:numId w:val="44"/>
               </w:numPr>
             </w:pPr>
             <w:r>
@@ -4396,7 +4486,15 @@
               <w:ind w:firstLine="0"/>
             </w:pPr>
             <w:r>
-              <w:t>Various areas based on different areas from the entire PvZ franchise</w:t>
+              <w:t xml:space="preserve">Various areas based on different areas from the entire </w:t>
+            </w:r>
+            <w:proofErr w:type="spellStart"/>
+            <w:r>
+              <w:t>PvZ</w:t>
+            </w:r>
+            <w:proofErr w:type="spellEnd"/>
+            <w:r>
+              <w:t xml:space="preserve"> franchise</w:t>
             </w:r>
           </w:p>
         </w:tc>
@@ -4416,11 +4514,16 @@
             <w:r>
               <w:t xml:space="preserve"> </w:t>
             </w:r>
+            <w:proofErr w:type="spellStart"/>
             <w:r>
               <w:t>Spawnling</w:t>
             </w:r>
             <w:r>
-              <w:t>s,</w:t>
+              <w:t>s</w:t>
+            </w:r>
+            <w:proofErr w:type="spellEnd"/>
+            <w:r>
+              <w:t>,</w:t>
             </w:r>
             <w:r>
               <w:t xml:space="preserve"> plants and </w:t>
@@ -4735,7 +4838,7 @@
               <w:pStyle w:val="Paragraphedeliste"/>
               <w:numPr>
                 <w:ilvl w:val="0"/>
-                <w:numId w:val="38"/>
+                <w:numId w:val="28"/>
               </w:numPr>
               <w:jc w:val="left"/>
             </w:pPr>
@@ -4754,7 +4857,7 @@
               <w:pStyle w:val="Paragraphedeliste"/>
               <w:numPr>
                 <w:ilvl w:val="0"/>
-                <w:numId w:val="38"/>
+                <w:numId w:val="28"/>
               </w:numPr>
               <w:jc w:val="left"/>
             </w:pPr>
@@ -4767,12 +4870,25 @@
               <w:pStyle w:val="Paragraphedeliste"/>
               <w:numPr>
                 <w:ilvl w:val="0"/>
-                <w:numId w:val="38"/>
+                <w:numId w:val="28"/>
               </w:numPr>
               <w:jc w:val="left"/>
             </w:pPr>
-            <w:r>
-              <w:t xml:space="preserve">Tall-nut (All Your Brainz </w:t>
+            <w:proofErr w:type="gramStart"/>
+            <w:r>
+              <w:t>Tall-nut</w:t>
+            </w:r>
+            <w:proofErr w:type="gramEnd"/>
+            <w:r>
+              <w:t xml:space="preserve"> (All Your </w:t>
+            </w:r>
+            <w:proofErr w:type="spellStart"/>
+            <w:r>
+              <w:t>Brainz</w:t>
+            </w:r>
+            <w:proofErr w:type="spellEnd"/>
+            <w:r>
+              <w:t xml:space="preserve"> </w:t>
             </w:r>
             <w:r>
               <w:t>r</w:t>
@@ -4867,11 +4983,16 @@
             <w:r>
               <w:t xml:space="preserve">Non-Fight Gardens are bonus rooms where players can earn items and </w:t>
             </w:r>
+            <w:proofErr w:type="spellStart"/>
             <w:r>
               <w:t>Spawnling</w:t>
             </w:r>
             <w:r>
-              <w:t>s, upgrade these, heal and hopefully more</w:t>
+              <w:t>s</w:t>
+            </w:r>
+            <w:proofErr w:type="spellEnd"/>
+            <w:r>
+              <w:t>, upgrade these, heal and hopefully more</w:t>
             </w:r>
           </w:p>
         </w:tc>
@@ -4912,19 +5033,27 @@
               <w:pStyle w:val="Paragraphedeliste"/>
               <w:numPr>
                 <w:ilvl w:val="0"/>
-                <w:numId w:val="52"/>
-              </w:numPr>
-            </w:pPr>
-            <w:r>
-              <w:t>Shop Gardens (use Brainiac Coins to buy/upgrade items and spawnlings)</w:t>
-            </w:r>
-          </w:p>
-          <w:p>
-            <w:pPr>
-              <w:pStyle w:val="Paragraphedeliste"/>
-              <w:numPr>
-                <w:ilvl w:val="0"/>
-                <w:numId w:val="52"/>
+                <w:numId w:val="39"/>
+              </w:numPr>
+            </w:pPr>
+            <w:r>
+              <w:t xml:space="preserve">Shop Gardens (use Brainiac Coins to buy/upgrade items and </w:t>
+            </w:r>
+            <w:proofErr w:type="spellStart"/>
+            <w:r>
+              <w:t>spawnlings</w:t>
+            </w:r>
+            <w:proofErr w:type="spellEnd"/>
+            <w:r>
+              <w:t>)</w:t>
+            </w:r>
+          </w:p>
+          <w:p>
+            <w:pPr>
+              <w:pStyle w:val="Paragraphedeliste"/>
+              <w:numPr>
+                <w:ilvl w:val="0"/>
+                <w:numId w:val="39"/>
               </w:numPr>
             </w:pPr>
             <w:r>
@@ -4936,7 +5065,7 @@
               <w:pStyle w:val="Paragraphedeliste"/>
               <w:numPr>
                 <w:ilvl w:val="0"/>
-                <w:numId w:val="52"/>
+                <w:numId w:val="39"/>
               </w:numPr>
             </w:pPr>
             <w:r>
@@ -5189,7 +5318,15 @@
     </w:p>
     <w:p>
       <w:r>
-        <w:t>The Minimal Viable Product (MVP) is the bare minimum required for the game to be playable, in the case of PvZ RPG</w:t>
+        <w:t xml:space="preserve">The Minimal Viable Product (MVP) is the bare minimum required for the game to be playable, in the case of </w:t>
+      </w:r>
+      <w:proofErr w:type="spellStart"/>
+      <w:r>
+        <w:t>PvZ</w:t>
+      </w:r>
+      <w:proofErr w:type="spellEnd"/>
+      <w:r>
+        <w:t xml:space="preserve"> RPG</w:t>
       </w:r>
       <w:r>
         <w:t xml:space="preserve"> –</w:t>
@@ -5203,7 +5340,7 @@
         <w:pStyle w:val="Paragraphedeliste"/>
         <w:numPr>
           <w:ilvl w:val="0"/>
-          <w:numId w:val="50"/>
+          <w:numId w:val="37"/>
         </w:numPr>
       </w:pPr>
       <w:r>
@@ -5215,7 +5352,7 @@
         <w:pStyle w:val="Paragraphedeliste"/>
         <w:numPr>
           <w:ilvl w:val="0"/>
-          <w:numId w:val="50"/>
+          <w:numId w:val="37"/>
         </w:numPr>
       </w:pPr>
       <w:r>
@@ -5227,7 +5364,7 @@
         <w:pStyle w:val="Paragraphedeliste"/>
         <w:numPr>
           <w:ilvl w:val="0"/>
-          <w:numId w:val="50"/>
+          <w:numId w:val="37"/>
         </w:numPr>
       </w:pPr>
       <w:r>
@@ -5239,7 +5376,7 @@
         <w:pStyle w:val="Paragraphedeliste"/>
         <w:numPr>
           <w:ilvl w:val="0"/>
-          <w:numId w:val="50"/>
+          <w:numId w:val="37"/>
         </w:numPr>
       </w:pPr>
       <w:r>
@@ -5251,7 +5388,7 @@
         <w:pStyle w:val="Paragraphedeliste"/>
         <w:numPr>
           <w:ilvl w:val="0"/>
-          <w:numId w:val="50"/>
+          <w:numId w:val="37"/>
         </w:numPr>
       </w:pPr>
       <w:r>
@@ -5268,7 +5405,7 @@
         <w:pStyle w:val="Paragraphedeliste"/>
         <w:numPr>
           <w:ilvl w:val="0"/>
-          <w:numId w:val="51"/>
+          <w:numId w:val="38"/>
         </w:numPr>
       </w:pPr>
       <w:r>
@@ -5280,7 +5417,7 @@
         <w:pStyle w:val="Paragraphedeliste"/>
         <w:numPr>
           <w:ilvl w:val="0"/>
-          <w:numId w:val="51"/>
+          <w:numId w:val="38"/>
         </w:numPr>
       </w:pPr>
       <w:r>
@@ -5292,7 +5429,7 @@
         <w:pStyle w:val="Paragraphedeliste"/>
         <w:numPr>
           <w:ilvl w:val="0"/>
-          <w:numId w:val="51"/>
+          <w:numId w:val="38"/>
         </w:numPr>
       </w:pPr>
       <w:r>
@@ -5304,7 +5441,7 @@
         <w:pStyle w:val="Paragraphedeliste"/>
         <w:numPr>
           <w:ilvl w:val="0"/>
-          <w:numId w:val="51"/>
+          <w:numId w:val="38"/>
         </w:numPr>
       </w:pPr>
       <w:r>
@@ -5316,7 +5453,7 @@
         <w:pStyle w:val="Paragraphedeliste"/>
         <w:numPr>
           <w:ilvl w:val="0"/>
-          <w:numId w:val="51"/>
+          <w:numId w:val="38"/>
         </w:numPr>
       </w:pPr>
       <w:r>
@@ -5328,7 +5465,7 @@
         <w:pStyle w:val="Paragraphedeliste"/>
         <w:numPr>
           <w:ilvl w:val="0"/>
-          <w:numId w:val="51"/>
+          <w:numId w:val="38"/>
         </w:numPr>
       </w:pPr>
       <w:r>
@@ -5340,7 +5477,7 @@
         <w:pStyle w:val="Paragraphedeliste"/>
         <w:numPr>
           <w:ilvl w:val="0"/>
-          <w:numId w:val="51"/>
+          <w:numId w:val="38"/>
         </w:numPr>
       </w:pPr>
       <w:r>
@@ -5360,232 +5497,6 @@
 <file path=word/numbering.xml><?xml version="1.0" encoding="utf-8"?>
 <w:numbering xmlns:wpc="http://schemas.microsoft.com/office/word/2010/wordprocessingCanvas" xmlns:cx="http://schemas.microsoft.com/office/drawing/2014/chartex" xmlns:cx1="http://schemas.microsoft.com/office/drawing/2015/9/8/chartex" xmlns:cx2="http://schemas.microsoft.com/office/drawing/2015/10/21/chartex" xmlns:cx3="http://schemas.microsoft.com/office/drawing/2016/5/9/chartex" xmlns:cx4="http://schemas.microsoft.com/office/drawing/2016/5/10/chartex" xmlns:cx5="http://schemas.microsoft.com/office/drawing/2016/5/11/chartex" xmlns:cx6="http://schemas.microsoft.com/office/drawing/2016/5/12/chartex" xmlns:cx7="http://schemas.microsoft.com/office/drawing/2016/5/13/chartex" xmlns:cx8="http://schemas.microsoft.com/office/drawing/2016/5/14/chartex" xmlns:mc="http://schemas.openxmlformats.org/markup-compatibility/2006" xmlns:aink="http://schemas.microsoft.com/office/drawing/2016/ink" xmlns:am3d="http://schemas.microsoft.com/office/drawing/2017/model3d" xmlns:o="urn:schemas-microsoft-com:office:office" xmlns:oel="http://schemas.microsoft.com/office/2019/extlst" xmlns:r="http://schemas.openxmlformats.org/officeDocument/2006/relationships" xmlns:m="http://schemas.openxmlformats.org/officeDocument/2006/math" xmlns:v="urn:schemas-microsoft-com:vml" xmlns:wp14="http://schemas.microsoft.com/office/word/2010/wordprocessingDrawing" xmlns:wp="http://schemas.openxmlformats.org/drawingml/2006/wordprocessingDrawing" xmlns:w10="urn:schemas-microsoft-com:office:word" xmlns:w="http://schemas.openxmlformats.org/wordprocessingml/2006/main" xmlns:w14="http://schemas.microsoft.com/office/word/2010/wordml" xmlns:w15="http://schemas.microsoft.com/office/word/2012/wordml" xmlns:w16cex="http://schemas.microsoft.com/office/word/2018/wordml/cex" xmlns:w16cid="http://schemas.microsoft.com/office/word/2016/wordml/cid" xmlns:w16="http://schemas.microsoft.com/office/word/2018/wordml" xmlns:w16du="http://schemas.microsoft.com/office/word/2023/wordml/word16du" xmlns:w16sdtdh="http://schemas.microsoft.com/office/word/2020/wordml/sdtdatahash" xmlns:w16sdtfl="http://schemas.microsoft.com/office/word/2024/wordml/sdtformatlock" xmlns:w16se="http://schemas.microsoft.com/office/word/2015/wordml/symex" xmlns:wpg="http://schemas.microsoft.com/office/word/2010/wordprocessingGroup" xmlns:wpi="http://schemas.microsoft.com/office/word/2010/wordprocessingInk" xmlns:wne="http://schemas.microsoft.com/office/word/2006/wordml" xmlns:wps="http://schemas.microsoft.com/office/word/2010/wordprocessingShape" mc:Ignorable="w14 w15 w16se w16cid w16 w16cex w16sdtdh w16sdtfl w16du wp14">
   <w:abstractNum w:abstractNumId="0" w15:restartNumberingAfterBreak="0">
-    <w:nsid w:val="0114080D"/>
-    <w:multiLevelType w:val="hybridMultilevel"/>
-    <w:tmpl w:val="FA72695E"/>
-    <w:lvl w:ilvl="0" w:tplc="100C0005">
-      <w:start w:val="1"/>
-      <w:numFmt w:val="bullet"/>
-      <w:lvlText w:val=""/>
-      <w:lvlJc w:val="left"/>
-      <w:pPr>
-        <w:ind w:left="1004" w:hanging="360"/>
-      </w:pPr>
-      <w:rPr>
-        <w:rFonts w:ascii="Wingdings" w:hAnsi="Wingdings" w:hint="default"/>
-      </w:rPr>
-    </w:lvl>
-    <w:lvl w:ilvl="1" w:tplc="100C0003" w:tentative="1">
-      <w:start w:val="1"/>
-      <w:numFmt w:val="bullet"/>
-      <w:lvlText w:val="o"/>
-      <w:lvlJc w:val="left"/>
-      <w:pPr>
-        <w:ind w:left="1724" w:hanging="360"/>
-      </w:pPr>
-      <w:rPr>
-        <w:rFonts w:ascii="Courier New" w:hAnsi="Courier New" w:cs="Courier New" w:hint="default"/>
-      </w:rPr>
-    </w:lvl>
-    <w:lvl w:ilvl="2" w:tplc="100C0005" w:tentative="1">
-      <w:start w:val="1"/>
-      <w:numFmt w:val="bullet"/>
-      <w:lvlText w:val=""/>
-      <w:lvlJc w:val="left"/>
-      <w:pPr>
-        <w:ind w:left="2444" w:hanging="360"/>
-      </w:pPr>
-      <w:rPr>
-        <w:rFonts w:ascii="Wingdings" w:hAnsi="Wingdings" w:hint="default"/>
-      </w:rPr>
-    </w:lvl>
-    <w:lvl w:ilvl="3" w:tplc="100C0001" w:tentative="1">
-      <w:start w:val="1"/>
-      <w:numFmt w:val="bullet"/>
-      <w:lvlText w:val=""/>
-      <w:lvlJc w:val="left"/>
-      <w:pPr>
-        <w:ind w:left="3164" w:hanging="360"/>
-      </w:pPr>
-      <w:rPr>
-        <w:rFonts w:ascii="Symbol" w:hAnsi="Symbol" w:hint="default"/>
-      </w:rPr>
-    </w:lvl>
-    <w:lvl w:ilvl="4" w:tplc="100C0003" w:tentative="1">
-      <w:start w:val="1"/>
-      <w:numFmt w:val="bullet"/>
-      <w:lvlText w:val="o"/>
-      <w:lvlJc w:val="left"/>
-      <w:pPr>
-        <w:ind w:left="3884" w:hanging="360"/>
-      </w:pPr>
-      <w:rPr>
-        <w:rFonts w:ascii="Courier New" w:hAnsi="Courier New" w:cs="Courier New" w:hint="default"/>
-      </w:rPr>
-    </w:lvl>
-    <w:lvl w:ilvl="5" w:tplc="100C0005" w:tentative="1">
-      <w:start w:val="1"/>
-      <w:numFmt w:val="bullet"/>
-      <w:lvlText w:val=""/>
-      <w:lvlJc w:val="left"/>
-      <w:pPr>
-        <w:ind w:left="4604" w:hanging="360"/>
-      </w:pPr>
-      <w:rPr>
-        <w:rFonts w:ascii="Wingdings" w:hAnsi="Wingdings" w:hint="default"/>
-      </w:rPr>
-    </w:lvl>
-    <w:lvl w:ilvl="6" w:tplc="100C0001" w:tentative="1">
-      <w:start w:val="1"/>
-      <w:numFmt w:val="bullet"/>
-      <w:lvlText w:val=""/>
-      <w:lvlJc w:val="left"/>
-      <w:pPr>
-        <w:ind w:left="5324" w:hanging="360"/>
-      </w:pPr>
-      <w:rPr>
-        <w:rFonts w:ascii="Symbol" w:hAnsi="Symbol" w:hint="default"/>
-      </w:rPr>
-    </w:lvl>
-    <w:lvl w:ilvl="7" w:tplc="100C0003" w:tentative="1">
-      <w:start w:val="1"/>
-      <w:numFmt w:val="bullet"/>
-      <w:lvlText w:val="o"/>
-      <w:lvlJc w:val="left"/>
-      <w:pPr>
-        <w:ind w:left="6044" w:hanging="360"/>
-      </w:pPr>
-      <w:rPr>
-        <w:rFonts w:ascii="Courier New" w:hAnsi="Courier New" w:cs="Courier New" w:hint="default"/>
-      </w:rPr>
-    </w:lvl>
-    <w:lvl w:ilvl="8" w:tplc="100C0005" w:tentative="1">
-      <w:start w:val="1"/>
-      <w:numFmt w:val="bullet"/>
-      <w:lvlText w:val=""/>
-      <w:lvlJc w:val="left"/>
-      <w:pPr>
-        <w:ind w:left="6764" w:hanging="360"/>
-      </w:pPr>
-      <w:rPr>
-        <w:rFonts w:ascii="Wingdings" w:hAnsi="Wingdings" w:hint="default"/>
-      </w:rPr>
-    </w:lvl>
-  </w:abstractNum>
-  <w:abstractNum w:abstractNumId="1" w15:restartNumberingAfterBreak="0">
-    <w:nsid w:val="022E5FCF"/>
-    <w:multiLevelType w:val="hybridMultilevel"/>
-    <w:tmpl w:val="99748790"/>
-    <w:lvl w:ilvl="0" w:tplc="100C0001">
-      <w:start w:val="1"/>
-      <w:numFmt w:val="bullet"/>
-      <w:lvlText w:val=""/>
-      <w:lvlJc w:val="left"/>
-      <w:pPr>
-        <w:ind w:left="720" w:hanging="360"/>
-      </w:pPr>
-      <w:rPr>
-        <w:rFonts w:ascii="Symbol" w:hAnsi="Symbol" w:hint="default"/>
-      </w:rPr>
-    </w:lvl>
-    <w:lvl w:ilvl="1" w:tplc="100C0003" w:tentative="1">
-      <w:start w:val="1"/>
-      <w:numFmt w:val="bullet"/>
-      <w:lvlText w:val="o"/>
-      <w:lvlJc w:val="left"/>
-      <w:pPr>
-        <w:ind w:left="1440" w:hanging="360"/>
-      </w:pPr>
-      <w:rPr>
-        <w:rFonts w:ascii="Courier New" w:hAnsi="Courier New" w:cs="Courier New" w:hint="default"/>
-      </w:rPr>
-    </w:lvl>
-    <w:lvl w:ilvl="2" w:tplc="100C0005" w:tentative="1">
-      <w:start w:val="1"/>
-      <w:numFmt w:val="bullet"/>
-      <w:lvlText w:val=""/>
-      <w:lvlJc w:val="left"/>
-      <w:pPr>
-        <w:ind w:left="2160" w:hanging="360"/>
-      </w:pPr>
-      <w:rPr>
-        <w:rFonts w:ascii="Wingdings" w:hAnsi="Wingdings" w:hint="default"/>
-      </w:rPr>
-    </w:lvl>
-    <w:lvl w:ilvl="3" w:tplc="100C0001" w:tentative="1">
-      <w:start w:val="1"/>
-      <w:numFmt w:val="bullet"/>
-      <w:lvlText w:val=""/>
-      <w:lvlJc w:val="left"/>
-      <w:pPr>
-        <w:ind w:left="2880" w:hanging="360"/>
-      </w:pPr>
-      <w:rPr>
-        <w:rFonts w:ascii="Symbol" w:hAnsi="Symbol" w:hint="default"/>
-      </w:rPr>
-    </w:lvl>
-    <w:lvl w:ilvl="4" w:tplc="100C0003" w:tentative="1">
-      <w:start w:val="1"/>
-      <w:numFmt w:val="bullet"/>
-      <w:lvlText w:val="o"/>
-      <w:lvlJc w:val="left"/>
-      <w:pPr>
-        <w:ind w:left="3600" w:hanging="360"/>
-      </w:pPr>
-      <w:rPr>
-        <w:rFonts w:ascii="Courier New" w:hAnsi="Courier New" w:cs="Courier New" w:hint="default"/>
-      </w:rPr>
-    </w:lvl>
-    <w:lvl w:ilvl="5" w:tplc="100C0005" w:tentative="1">
-      <w:start w:val="1"/>
-      <w:numFmt w:val="bullet"/>
-      <w:lvlText w:val=""/>
-      <w:lvlJc w:val="left"/>
-      <w:pPr>
-        <w:ind w:left="4320" w:hanging="360"/>
-      </w:pPr>
-      <w:rPr>
-        <w:rFonts w:ascii="Wingdings" w:hAnsi="Wingdings" w:hint="default"/>
-      </w:rPr>
-    </w:lvl>
-    <w:lvl w:ilvl="6" w:tplc="100C0001" w:tentative="1">
-      <w:start w:val="1"/>
-      <w:numFmt w:val="bullet"/>
-      <w:lvlText w:val=""/>
-      <w:lvlJc w:val="left"/>
-      <w:pPr>
-        <w:ind w:left="5040" w:hanging="360"/>
-      </w:pPr>
-      <w:rPr>
-        <w:rFonts w:ascii="Symbol" w:hAnsi="Symbol" w:hint="default"/>
-      </w:rPr>
-    </w:lvl>
-    <w:lvl w:ilvl="7" w:tplc="100C0003" w:tentative="1">
-      <w:start w:val="1"/>
-      <w:numFmt w:val="bullet"/>
-      <w:lvlText w:val="o"/>
-      <w:lvlJc w:val="left"/>
-      <w:pPr>
-        <w:ind w:left="5760" w:hanging="360"/>
-      </w:pPr>
-      <w:rPr>
-        <w:rFonts w:ascii="Courier New" w:hAnsi="Courier New" w:cs="Courier New" w:hint="default"/>
-      </w:rPr>
-    </w:lvl>
-    <w:lvl w:ilvl="8" w:tplc="100C0005" w:tentative="1">
-      <w:start w:val="1"/>
-      <w:numFmt w:val="bullet"/>
-      <w:lvlText w:val=""/>
-      <w:lvlJc w:val="left"/>
-      <w:pPr>
-        <w:ind w:left="6480" w:hanging="360"/>
-      </w:pPr>
-      <w:rPr>
-        <w:rFonts w:ascii="Wingdings" w:hAnsi="Wingdings" w:hint="default"/>
-      </w:rPr>
-    </w:lvl>
-  </w:abstractNum>
-  <w:abstractNum w:abstractNumId="2" w15:restartNumberingAfterBreak="0">
     <w:nsid w:val="02E537B6"/>
     <w:multiLevelType w:val="hybridMultilevel"/>
     <w:tmpl w:val="EB1E9F92"/>
@@ -5698,7 +5609,7 @@
       </w:rPr>
     </w:lvl>
   </w:abstractNum>
-  <w:abstractNum w:abstractNumId="3" w15:restartNumberingAfterBreak="0">
+  <w:abstractNum w:abstractNumId="1" w15:restartNumberingAfterBreak="0">
     <w:nsid w:val="040F4FD3"/>
     <w:multiLevelType w:val="hybridMultilevel"/>
     <w:tmpl w:val="1BA25FF2"/>
@@ -5811,120 +5722,7 @@
       </w:rPr>
     </w:lvl>
   </w:abstractNum>
-  <w:abstractNum w:abstractNumId="4" w15:restartNumberingAfterBreak="0">
-    <w:nsid w:val="042827F1"/>
-    <w:multiLevelType w:val="hybridMultilevel"/>
-    <w:tmpl w:val="29700B0A"/>
-    <w:lvl w:ilvl="0" w:tplc="100C0005">
-      <w:start w:val="1"/>
-      <w:numFmt w:val="bullet"/>
-      <w:lvlText w:val=""/>
-      <w:lvlJc w:val="left"/>
-      <w:pPr>
-        <w:ind w:left="1004" w:hanging="360"/>
-      </w:pPr>
-      <w:rPr>
-        <w:rFonts w:ascii="Wingdings" w:hAnsi="Wingdings" w:hint="default"/>
-      </w:rPr>
-    </w:lvl>
-    <w:lvl w:ilvl="1" w:tplc="100C0003" w:tentative="1">
-      <w:start w:val="1"/>
-      <w:numFmt w:val="bullet"/>
-      <w:lvlText w:val="o"/>
-      <w:lvlJc w:val="left"/>
-      <w:pPr>
-        <w:ind w:left="1724" w:hanging="360"/>
-      </w:pPr>
-      <w:rPr>
-        <w:rFonts w:ascii="Courier New" w:hAnsi="Courier New" w:cs="Courier New" w:hint="default"/>
-      </w:rPr>
-    </w:lvl>
-    <w:lvl w:ilvl="2" w:tplc="100C0005" w:tentative="1">
-      <w:start w:val="1"/>
-      <w:numFmt w:val="bullet"/>
-      <w:lvlText w:val=""/>
-      <w:lvlJc w:val="left"/>
-      <w:pPr>
-        <w:ind w:left="2444" w:hanging="360"/>
-      </w:pPr>
-      <w:rPr>
-        <w:rFonts w:ascii="Wingdings" w:hAnsi="Wingdings" w:hint="default"/>
-      </w:rPr>
-    </w:lvl>
-    <w:lvl w:ilvl="3" w:tplc="100C0001" w:tentative="1">
-      <w:start w:val="1"/>
-      <w:numFmt w:val="bullet"/>
-      <w:lvlText w:val=""/>
-      <w:lvlJc w:val="left"/>
-      <w:pPr>
-        <w:ind w:left="3164" w:hanging="360"/>
-      </w:pPr>
-      <w:rPr>
-        <w:rFonts w:ascii="Symbol" w:hAnsi="Symbol" w:hint="default"/>
-      </w:rPr>
-    </w:lvl>
-    <w:lvl w:ilvl="4" w:tplc="100C0003" w:tentative="1">
-      <w:start w:val="1"/>
-      <w:numFmt w:val="bullet"/>
-      <w:lvlText w:val="o"/>
-      <w:lvlJc w:val="left"/>
-      <w:pPr>
-        <w:ind w:left="3884" w:hanging="360"/>
-      </w:pPr>
-      <w:rPr>
-        <w:rFonts w:ascii="Courier New" w:hAnsi="Courier New" w:cs="Courier New" w:hint="default"/>
-      </w:rPr>
-    </w:lvl>
-    <w:lvl w:ilvl="5" w:tplc="100C0005" w:tentative="1">
-      <w:start w:val="1"/>
-      <w:numFmt w:val="bullet"/>
-      <w:lvlText w:val=""/>
-      <w:lvlJc w:val="left"/>
-      <w:pPr>
-        <w:ind w:left="4604" w:hanging="360"/>
-      </w:pPr>
-      <w:rPr>
-        <w:rFonts w:ascii="Wingdings" w:hAnsi="Wingdings" w:hint="default"/>
-      </w:rPr>
-    </w:lvl>
-    <w:lvl w:ilvl="6" w:tplc="100C0001" w:tentative="1">
-      <w:start w:val="1"/>
-      <w:numFmt w:val="bullet"/>
-      <w:lvlText w:val=""/>
-      <w:lvlJc w:val="left"/>
-      <w:pPr>
-        <w:ind w:left="5324" w:hanging="360"/>
-      </w:pPr>
-      <w:rPr>
-        <w:rFonts w:ascii="Symbol" w:hAnsi="Symbol" w:hint="default"/>
-      </w:rPr>
-    </w:lvl>
-    <w:lvl w:ilvl="7" w:tplc="100C0003" w:tentative="1">
-      <w:start w:val="1"/>
-      <w:numFmt w:val="bullet"/>
-      <w:lvlText w:val="o"/>
-      <w:lvlJc w:val="left"/>
-      <w:pPr>
-        <w:ind w:left="6044" w:hanging="360"/>
-      </w:pPr>
-      <w:rPr>
-        <w:rFonts w:ascii="Courier New" w:hAnsi="Courier New" w:cs="Courier New" w:hint="default"/>
-      </w:rPr>
-    </w:lvl>
-    <w:lvl w:ilvl="8" w:tplc="100C0005" w:tentative="1">
-      <w:start w:val="1"/>
-      <w:numFmt w:val="bullet"/>
-      <w:lvlText w:val=""/>
-      <w:lvlJc w:val="left"/>
-      <w:pPr>
-        <w:ind w:left="6764" w:hanging="360"/>
-      </w:pPr>
-      <w:rPr>
-        <w:rFonts w:ascii="Wingdings" w:hAnsi="Wingdings" w:hint="default"/>
-      </w:rPr>
-    </w:lvl>
-  </w:abstractNum>
-  <w:abstractNum w:abstractNumId="5" w15:restartNumberingAfterBreak="0">
+  <w:abstractNum w:abstractNumId="2" w15:restartNumberingAfterBreak="0">
     <w:nsid w:val="06017584"/>
     <w:multiLevelType w:val="hybridMultilevel"/>
     <w:tmpl w:val="9F82D9C6"/>
@@ -6037,7 +5835,7 @@
       </w:rPr>
     </w:lvl>
   </w:abstractNum>
-  <w:abstractNum w:abstractNumId="6" w15:restartNumberingAfterBreak="0">
+  <w:abstractNum w:abstractNumId="3" w15:restartNumberingAfterBreak="0">
     <w:nsid w:val="07725FF0"/>
     <w:multiLevelType w:val="hybridMultilevel"/>
     <w:tmpl w:val="A9C8EA80"/>
@@ -6150,7 +5948,7 @@
       </w:rPr>
     </w:lvl>
   </w:abstractNum>
-  <w:abstractNum w:abstractNumId="7" w15:restartNumberingAfterBreak="0">
+  <w:abstractNum w:abstractNumId="4" w15:restartNumberingAfterBreak="0">
     <w:nsid w:val="07AF7CB4"/>
     <w:multiLevelType w:val="hybridMultilevel"/>
     <w:tmpl w:val="8A0A15A0"/>
@@ -6263,7 +6061,7 @@
       </w:rPr>
     </w:lvl>
   </w:abstractNum>
-  <w:abstractNum w:abstractNumId="8" w15:restartNumberingAfterBreak="0">
+  <w:abstractNum w:abstractNumId="5" w15:restartNumberingAfterBreak="0">
     <w:nsid w:val="0C5018F1"/>
     <w:multiLevelType w:val="hybridMultilevel"/>
     <w:tmpl w:val="8B14F4A2"/>
@@ -6376,120 +6174,7 @@
       </w:rPr>
     </w:lvl>
   </w:abstractNum>
-  <w:abstractNum w:abstractNumId="9" w15:restartNumberingAfterBreak="0">
-    <w:nsid w:val="0D47049F"/>
-    <w:multiLevelType w:val="hybridMultilevel"/>
-    <w:tmpl w:val="EB8ACBB8"/>
-    <w:lvl w:ilvl="0" w:tplc="100C0005">
-      <w:start w:val="1"/>
-      <w:numFmt w:val="bullet"/>
-      <w:lvlText w:val=""/>
-      <w:lvlJc w:val="left"/>
-      <w:pPr>
-        <w:ind w:left="720" w:hanging="360"/>
-      </w:pPr>
-      <w:rPr>
-        <w:rFonts w:ascii="Wingdings" w:hAnsi="Wingdings" w:hint="default"/>
-      </w:rPr>
-    </w:lvl>
-    <w:lvl w:ilvl="1" w:tplc="100C0003" w:tentative="1">
-      <w:start w:val="1"/>
-      <w:numFmt w:val="bullet"/>
-      <w:lvlText w:val="o"/>
-      <w:lvlJc w:val="left"/>
-      <w:pPr>
-        <w:ind w:left="1440" w:hanging="360"/>
-      </w:pPr>
-      <w:rPr>
-        <w:rFonts w:ascii="Courier New" w:hAnsi="Courier New" w:cs="Courier New" w:hint="default"/>
-      </w:rPr>
-    </w:lvl>
-    <w:lvl w:ilvl="2" w:tplc="100C0005" w:tentative="1">
-      <w:start w:val="1"/>
-      <w:numFmt w:val="bullet"/>
-      <w:lvlText w:val=""/>
-      <w:lvlJc w:val="left"/>
-      <w:pPr>
-        <w:ind w:left="2160" w:hanging="360"/>
-      </w:pPr>
-      <w:rPr>
-        <w:rFonts w:ascii="Wingdings" w:hAnsi="Wingdings" w:hint="default"/>
-      </w:rPr>
-    </w:lvl>
-    <w:lvl w:ilvl="3" w:tplc="100C0001" w:tentative="1">
-      <w:start w:val="1"/>
-      <w:numFmt w:val="bullet"/>
-      <w:lvlText w:val=""/>
-      <w:lvlJc w:val="left"/>
-      <w:pPr>
-        <w:ind w:left="2880" w:hanging="360"/>
-      </w:pPr>
-      <w:rPr>
-        <w:rFonts w:ascii="Symbol" w:hAnsi="Symbol" w:hint="default"/>
-      </w:rPr>
-    </w:lvl>
-    <w:lvl w:ilvl="4" w:tplc="100C0003" w:tentative="1">
-      <w:start w:val="1"/>
-      <w:numFmt w:val="bullet"/>
-      <w:lvlText w:val="o"/>
-      <w:lvlJc w:val="left"/>
-      <w:pPr>
-        <w:ind w:left="3600" w:hanging="360"/>
-      </w:pPr>
-      <w:rPr>
-        <w:rFonts w:ascii="Courier New" w:hAnsi="Courier New" w:cs="Courier New" w:hint="default"/>
-      </w:rPr>
-    </w:lvl>
-    <w:lvl w:ilvl="5" w:tplc="100C0005" w:tentative="1">
-      <w:start w:val="1"/>
-      <w:numFmt w:val="bullet"/>
-      <w:lvlText w:val=""/>
-      <w:lvlJc w:val="left"/>
-      <w:pPr>
-        <w:ind w:left="4320" w:hanging="360"/>
-      </w:pPr>
-      <w:rPr>
-        <w:rFonts w:ascii="Wingdings" w:hAnsi="Wingdings" w:hint="default"/>
-      </w:rPr>
-    </w:lvl>
-    <w:lvl w:ilvl="6" w:tplc="100C0001" w:tentative="1">
-      <w:start w:val="1"/>
-      <w:numFmt w:val="bullet"/>
-      <w:lvlText w:val=""/>
-      <w:lvlJc w:val="left"/>
-      <w:pPr>
-        <w:ind w:left="5040" w:hanging="360"/>
-      </w:pPr>
-      <w:rPr>
-        <w:rFonts w:ascii="Symbol" w:hAnsi="Symbol" w:hint="default"/>
-      </w:rPr>
-    </w:lvl>
-    <w:lvl w:ilvl="7" w:tplc="100C0003" w:tentative="1">
-      <w:start w:val="1"/>
-      <w:numFmt w:val="bullet"/>
-      <w:lvlText w:val="o"/>
-      <w:lvlJc w:val="left"/>
-      <w:pPr>
-        <w:ind w:left="5760" w:hanging="360"/>
-      </w:pPr>
-      <w:rPr>
-        <w:rFonts w:ascii="Courier New" w:hAnsi="Courier New" w:cs="Courier New" w:hint="default"/>
-      </w:rPr>
-    </w:lvl>
-    <w:lvl w:ilvl="8" w:tplc="100C0005" w:tentative="1">
-      <w:start w:val="1"/>
-      <w:numFmt w:val="bullet"/>
-      <w:lvlText w:val=""/>
-      <w:lvlJc w:val="left"/>
-      <w:pPr>
-        <w:ind w:left="6480" w:hanging="360"/>
-      </w:pPr>
-      <w:rPr>
-        <w:rFonts w:ascii="Wingdings" w:hAnsi="Wingdings" w:hint="default"/>
-      </w:rPr>
-    </w:lvl>
-  </w:abstractNum>
-  <w:abstractNum w:abstractNumId="10" w15:restartNumberingAfterBreak="0">
+  <w:abstractNum w:abstractNumId="6" w15:restartNumberingAfterBreak="0">
     <w:nsid w:val="0DD25719"/>
     <w:multiLevelType w:val="hybridMultilevel"/>
     <w:tmpl w:val="1F845610"/>
@@ -6602,7 +6287,7 @@
       </w:rPr>
     </w:lvl>
   </w:abstractNum>
-  <w:abstractNum w:abstractNumId="11" w15:restartNumberingAfterBreak="0">
+  <w:abstractNum w:abstractNumId="7" w15:restartNumberingAfterBreak="0">
     <w:nsid w:val="15A87263"/>
     <w:multiLevelType w:val="hybridMultilevel"/>
     <w:tmpl w:val="CF4421EE"/>
@@ -6715,120 +6400,7 @@
       </w:rPr>
     </w:lvl>
   </w:abstractNum>
-  <w:abstractNum w:abstractNumId="12" w15:restartNumberingAfterBreak="0">
-    <w:nsid w:val="192F5A0E"/>
-    <w:multiLevelType w:val="hybridMultilevel"/>
-    <w:tmpl w:val="D534E9C4"/>
-    <w:lvl w:ilvl="0" w:tplc="100C0005">
-      <w:start w:val="1"/>
-      <w:numFmt w:val="bullet"/>
-      <w:lvlText w:val=""/>
-      <w:lvlJc w:val="left"/>
-      <w:pPr>
-        <w:ind w:left="720" w:hanging="360"/>
-      </w:pPr>
-      <w:rPr>
-        <w:rFonts w:ascii="Wingdings" w:hAnsi="Wingdings" w:hint="default"/>
-      </w:rPr>
-    </w:lvl>
-    <w:lvl w:ilvl="1" w:tplc="100C0003" w:tentative="1">
-      <w:start w:val="1"/>
-      <w:numFmt w:val="bullet"/>
-      <w:lvlText w:val="o"/>
-      <w:lvlJc w:val="left"/>
-      <w:pPr>
-        <w:ind w:left="1440" w:hanging="360"/>
-      </w:pPr>
-      <w:rPr>
-        <w:rFonts w:ascii="Courier New" w:hAnsi="Courier New" w:cs="Courier New" w:hint="default"/>
-      </w:rPr>
-    </w:lvl>
-    <w:lvl w:ilvl="2" w:tplc="100C0005" w:tentative="1">
-      <w:start w:val="1"/>
-      <w:numFmt w:val="bullet"/>
-      <w:lvlText w:val=""/>
-      <w:lvlJc w:val="left"/>
-      <w:pPr>
-        <w:ind w:left="2160" w:hanging="360"/>
-      </w:pPr>
-      <w:rPr>
-        <w:rFonts w:ascii="Wingdings" w:hAnsi="Wingdings" w:hint="default"/>
-      </w:rPr>
-    </w:lvl>
-    <w:lvl w:ilvl="3" w:tplc="100C0001" w:tentative="1">
-      <w:start w:val="1"/>
-      <w:numFmt w:val="bullet"/>
-      <w:lvlText w:val=""/>
-      <w:lvlJc w:val="left"/>
-      <w:pPr>
-        <w:ind w:left="2880" w:hanging="360"/>
-      </w:pPr>
-      <w:rPr>
-        <w:rFonts w:ascii="Symbol" w:hAnsi="Symbol" w:hint="default"/>
-      </w:rPr>
-    </w:lvl>
-    <w:lvl w:ilvl="4" w:tplc="100C0003" w:tentative="1">
-      <w:start w:val="1"/>
-      <w:numFmt w:val="bullet"/>
-      <w:lvlText w:val="o"/>
-      <w:lvlJc w:val="left"/>
-      <w:pPr>
-        <w:ind w:left="3600" w:hanging="360"/>
-      </w:pPr>
-      <w:rPr>
-        <w:rFonts w:ascii="Courier New" w:hAnsi="Courier New" w:cs="Courier New" w:hint="default"/>
-      </w:rPr>
-    </w:lvl>
-    <w:lvl w:ilvl="5" w:tplc="100C0005" w:tentative="1">
-      <w:start w:val="1"/>
-      <w:numFmt w:val="bullet"/>
-      <w:lvlText w:val=""/>
-      <w:lvlJc w:val="left"/>
-      <w:pPr>
-        <w:ind w:left="4320" w:hanging="360"/>
-      </w:pPr>
-      <w:rPr>
-        <w:rFonts w:ascii="Wingdings" w:hAnsi="Wingdings" w:hint="default"/>
-      </w:rPr>
-    </w:lvl>
-    <w:lvl w:ilvl="6" w:tplc="100C0001" w:tentative="1">
-      <w:start w:val="1"/>
-      <w:numFmt w:val="bullet"/>
-      <w:lvlText w:val=""/>
-      <w:lvlJc w:val="left"/>
-      <w:pPr>
-        <w:ind w:left="5040" w:hanging="360"/>
-      </w:pPr>
-      <w:rPr>
-        <w:rFonts w:ascii="Symbol" w:hAnsi="Symbol" w:hint="default"/>
-      </w:rPr>
-    </w:lvl>
-    <w:lvl w:ilvl="7" w:tplc="100C0003" w:tentative="1">
-      <w:start w:val="1"/>
-      <w:numFmt w:val="bullet"/>
-      <w:lvlText w:val="o"/>
-      <w:lvlJc w:val="left"/>
-      <w:pPr>
-        <w:ind w:left="5760" w:hanging="360"/>
-      </w:pPr>
-      <w:rPr>
-        <w:rFonts w:ascii="Courier New" w:hAnsi="Courier New" w:cs="Courier New" w:hint="default"/>
-      </w:rPr>
-    </w:lvl>
-    <w:lvl w:ilvl="8" w:tplc="100C0005" w:tentative="1">
-      <w:start w:val="1"/>
-      <w:numFmt w:val="bullet"/>
-      <w:lvlText w:val=""/>
-      <w:lvlJc w:val="left"/>
-      <w:pPr>
-        <w:ind w:left="6480" w:hanging="360"/>
-      </w:pPr>
-      <w:rPr>
-        <w:rFonts w:ascii="Wingdings" w:hAnsi="Wingdings" w:hint="default"/>
-      </w:rPr>
-    </w:lvl>
-  </w:abstractNum>
-  <w:abstractNum w:abstractNumId="13" w15:restartNumberingAfterBreak="0">
+  <w:abstractNum w:abstractNumId="8" w15:restartNumberingAfterBreak="0">
     <w:nsid w:val="1B566039"/>
     <w:multiLevelType w:val="hybridMultilevel"/>
     <w:tmpl w:val="332EB258"/>
@@ -6941,120 +6513,7 @@
       </w:rPr>
     </w:lvl>
   </w:abstractNum>
-  <w:abstractNum w:abstractNumId="14" w15:restartNumberingAfterBreak="0">
-    <w:nsid w:val="1BD6147E"/>
-    <w:multiLevelType w:val="hybridMultilevel"/>
-    <w:tmpl w:val="D9E84EA6"/>
-    <w:lvl w:ilvl="0" w:tplc="100C0005">
-      <w:start w:val="1"/>
-      <w:numFmt w:val="bullet"/>
-      <w:lvlText w:val=""/>
-      <w:lvlJc w:val="left"/>
-      <w:pPr>
-        <w:ind w:left="720" w:hanging="360"/>
-      </w:pPr>
-      <w:rPr>
-        <w:rFonts w:ascii="Wingdings" w:hAnsi="Wingdings" w:hint="default"/>
-      </w:rPr>
-    </w:lvl>
-    <w:lvl w:ilvl="1" w:tplc="100C0003" w:tentative="1">
-      <w:start w:val="1"/>
-      <w:numFmt w:val="bullet"/>
-      <w:lvlText w:val="o"/>
-      <w:lvlJc w:val="left"/>
-      <w:pPr>
-        <w:ind w:left="1440" w:hanging="360"/>
-      </w:pPr>
-      <w:rPr>
-        <w:rFonts w:ascii="Courier New" w:hAnsi="Courier New" w:cs="Courier New" w:hint="default"/>
-      </w:rPr>
-    </w:lvl>
-    <w:lvl w:ilvl="2" w:tplc="100C0005" w:tentative="1">
-      <w:start w:val="1"/>
-      <w:numFmt w:val="bullet"/>
-      <w:lvlText w:val=""/>
-      <w:lvlJc w:val="left"/>
-      <w:pPr>
-        <w:ind w:left="2160" w:hanging="360"/>
-      </w:pPr>
-      <w:rPr>
-        <w:rFonts w:ascii="Wingdings" w:hAnsi="Wingdings" w:hint="default"/>
-      </w:rPr>
-    </w:lvl>
-    <w:lvl w:ilvl="3" w:tplc="100C0001" w:tentative="1">
-      <w:start w:val="1"/>
-      <w:numFmt w:val="bullet"/>
-      <w:lvlText w:val=""/>
-      <w:lvlJc w:val="left"/>
-      <w:pPr>
-        <w:ind w:left="2880" w:hanging="360"/>
-      </w:pPr>
-      <w:rPr>
-        <w:rFonts w:ascii="Symbol" w:hAnsi="Symbol" w:hint="default"/>
-      </w:rPr>
-    </w:lvl>
-    <w:lvl w:ilvl="4" w:tplc="100C0003" w:tentative="1">
-      <w:start w:val="1"/>
-      <w:numFmt w:val="bullet"/>
-      <w:lvlText w:val="o"/>
-      <w:lvlJc w:val="left"/>
-      <w:pPr>
-        <w:ind w:left="3600" w:hanging="360"/>
-      </w:pPr>
-      <w:rPr>
-        <w:rFonts w:ascii="Courier New" w:hAnsi="Courier New" w:cs="Courier New" w:hint="default"/>
-      </w:rPr>
-    </w:lvl>
-    <w:lvl w:ilvl="5" w:tplc="100C0005" w:tentative="1">
-      <w:start w:val="1"/>
-      <w:numFmt w:val="bullet"/>
-      <w:lvlText w:val=""/>
-      <w:lvlJc w:val="left"/>
-      <w:pPr>
-        <w:ind w:left="4320" w:hanging="360"/>
-      </w:pPr>
-      <w:rPr>
-        <w:rFonts w:ascii="Wingdings" w:hAnsi="Wingdings" w:hint="default"/>
-      </w:rPr>
-    </w:lvl>
-    <w:lvl w:ilvl="6" w:tplc="100C0001" w:tentative="1">
-      <w:start w:val="1"/>
-      <w:numFmt w:val="bullet"/>
-      <w:lvlText w:val=""/>
-      <w:lvlJc w:val="left"/>
-      <w:pPr>
-        <w:ind w:left="5040" w:hanging="360"/>
-      </w:pPr>
-      <w:rPr>
-        <w:rFonts w:ascii="Symbol" w:hAnsi="Symbol" w:hint="default"/>
-      </w:rPr>
-    </w:lvl>
-    <w:lvl w:ilvl="7" w:tplc="100C0003" w:tentative="1">
-      <w:start w:val="1"/>
-      <w:numFmt w:val="bullet"/>
-      <w:lvlText w:val="o"/>
-      <w:lvlJc w:val="left"/>
-      <w:pPr>
-        <w:ind w:left="5760" w:hanging="360"/>
-      </w:pPr>
-      <w:rPr>
-        <w:rFonts w:ascii="Courier New" w:hAnsi="Courier New" w:cs="Courier New" w:hint="default"/>
-      </w:rPr>
-    </w:lvl>
-    <w:lvl w:ilvl="8" w:tplc="100C0005" w:tentative="1">
-      <w:start w:val="1"/>
-      <w:numFmt w:val="bullet"/>
-      <w:lvlText w:val=""/>
-      <w:lvlJc w:val="left"/>
-      <w:pPr>
-        <w:ind w:left="6480" w:hanging="360"/>
-      </w:pPr>
-      <w:rPr>
-        <w:rFonts w:ascii="Wingdings" w:hAnsi="Wingdings" w:hint="default"/>
-      </w:rPr>
-    </w:lvl>
-  </w:abstractNum>
-  <w:abstractNum w:abstractNumId="15" w15:restartNumberingAfterBreak="0">
+  <w:abstractNum w:abstractNumId="9" w15:restartNumberingAfterBreak="0">
     <w:nsid w:val="24674EAA"/>
     <w:multiLevelType w:val="hybridMultilevel"/>
     <w:tmpl w:val="4B86C3B8"/>
@@ -7167,7 +6626,7 @@
       </w:rPr>
     </w:lvl>
   </w:abstractNum>
-  <w:abstractNum w:abstractNumId="16" w15:restartNumberingAfterBreak="0">
+  <w:abstractNum w:abstractNumId="10" w15:restartNumberingAfterBreak="0">
     <w:nsid w:val="2601411C"/>
     <w:multiLevelType w:val="hybridMultilevel"/>
     <w:tmpl w:val="B40E0766"/>
@@ -7280,120 +6739,7 @@
       </w:rPr>
     </w:lvl>
   </w:abstractNum>
-  <w:abstractNum w:abstractNumId="17" w15:restartNumberingAfterBreak="0">
-    <w:nsid w:val="264D0508"/>
-    <w:multiLevelType w:val="hybridMultilevel"/>
-    <w:tmpl w:val="4A7CEFA0"/>
-    <w:lvl w:ilvl="0" w:tplc="100C0001">
-      <w:start w:val="1"/>
-      <w:numFmt w:val="bullet"/>
-      <w:lvlText w:val=""/>
-      <w:lvlJc w:val="left"/>
-      <w:pPr>
-        <w:ind w:left="720" w:hanging="360"/>
-      </w:pPr>
-      <w:rPr>
-        <w:rFonts w:ascii="Symbol" w:hAnsi="Symbol" w:hint="default"/>
-      </w:rPr>
-    </w:lvl>
-    <w:lvl w:ilvl="1" w:tplc="100C0003" w:tentative="1">
-      <w:start w:val="1"/>
-      <w:numFmt w:val="bullet"/>
-      <w:lvlText w:val="o"/>
-      <w:lvlJc w:val="left"/>
-      <w:pPr>
-        <w:ind w:left="1440" w:hanging="360"/>
-      </w:pPr>
-      <w:rPr>
-        <w:rFonts w:ascii="Courier New" w:hAnsi="Courier New" w:cs="Courier New" w:hint="default"/>
-      </w:rPr>
-    </w:lvl>
-    <w:lvl w:ilvl="2" w:tplc="100C0005" w:tentative="1">
-      <w:start w:val="1"/>
-      <w:numFmt w:val="bullet"/>
-      <w:lvlText w:val=""/>
-      <w:lvlJc w:val="left"/>
-      <w:pPr>
-        <w:ind w:left="2160" w:hanging="360"/>
-      </w:pPr>
-      <w:rPr>
-        <w:rFonts w:ascii="Wingdings" w:hAnsi="Wingdings" w:hint="default"/>
-      </w:rPr>
-    </w:lvl>
-    <w:lvl w:ilvl="3" w:tplc="100C0001" w:tentative="1">
-      <w:start w:val="1"/>
-      <w:numFmt w:val="bullet"/>
-      <w:lvlText w:val=""/>
-      <w:lvlJc w:val="left"/>
-      <w:pPr>
-        <w:ind w:left="2880" w:hanging="360"/>
-      </w:pPr>
-      <w:rPr>
-        <w:rFonts w:ascii="Symbol" w:hAnsi="Symbol" w:hint="default"/>
-      </w:rPr>
-    </w:lvl>
-    <w:lvl w:ilvl="4" w:tplc="100C0003" w:tentative="1">
-      <w:start w:val="1"/>
-      <w:numFmt w:val="bullet"/>
-      <w:lvlText w:val="o"/>
-      <w:lvlJc w:val="left"/>
-      <w:pPr>
-        <w:ind w:left="3600" w:hanging="360"/>
-      </w:pPr>
-      <w:rPr>
-        <w:rFonts w:ascii="Courier New" w:hAnsi="Courier New" w:cs="Courier New" w:hint="default"/>
-      </w:rPr>
-    </w:lvl>
-    <w:lvl w:ilvl="5" w:tplc="100C0005" w:tentative="1">
-      <w:start w:val="1"/>
-      <w:numFmt w:val="bullet"/>
-      <w:lvlText w:val=""/>
-      <w:lvlJc w:val="left"/>
-      <w:pPr>
-        <w:ind w:left="4320" w:hanging="360"/>
-      </w:pPr>
-      <w:rPr>
-        <w:rFonts w:ascii="Wingdings" w:hAnsi="Wingdings" w:hint="default"/>
-      </w:rPr>
-    </w:lvl>
-    <w:lvl w:ilvl="6" w:tplc="100C0001" w:tentative="1">
-      <w:start w:val="1"/>
-      <w:numFmt w:val="bullet"/>
-      <w:lvlText w:val=""/>
-      <w:lvlJc w:val="left"/>
-      <w:pPr>
-        <w:ind w:left="5040" w:hanging="360"/>
-      </w:pPr>
-      <w:rPr>
-        <w:rFonts w:ascii="Symbol" w:hAnsi="Symbol" w:hint="default"/>
-      </w:rPr>
-    </w:lvl>
-    <w:lvl w:ilvl="7" w:tplc="100C0003" w:tentative="1">
-      <w:start w:val="1"/>
-      <w:numFmt w:val="bullet"/>
-      <w:lvlText w:val="o"/>
-      <w:lvlJc w:val="left"/>
-      <w:pPr>
-        <w:ind w:left="5760" w:hanging="360"/>
-      </w:pPr>
-      <w:rPr>
-        <w:rFonts w:ascii="Courier New" w:hAnsi="Courier New" w:cs="Courier New" w:hint="default"/>
-      </w:rPr>
-    </w:lvl>
-    <w:lvl w:ilvl="8" w:tplc="100C0005" w:tentative="1">
-      <w:start w:val="1"/>
-      <w:numFmt w:val="bullet"/>
-      <w:lvlText w:val=""/>
-      <w:lvlJc w:val="left"/>
-      <w:pPr>
-        <w:ind w:left="6480" w:hanging="360"/>
-      </w:pPr>
-      <w:rPr>
-        <w:rFonts w:ascii="Wingdings" w:hAnsi="Wingdings" w:hint="default"/>
-      </w:rPr>
-    </w:lvl>
-  </w:abstractNum>
-  <w:abstractNum w:abstractNumId="18" w15:restartNumberingAfterBreak="0">
+  <w:abstractNum w:abstractNumId="11" w15:restartNumberingAfterBreak="0">
     <w:nsid w:val="27C7461D"/>
     <w:multiLevelType w:val="hybridMultilevel"/>
     <w:tmpl w:val="92703C28"/>
@@ -7506,7 +6852,7 @@
       </w:rPr>
     </w:lvl>
   </w:abstractNum>
-  <w:abstractNum w:abstractNumId="19" w15:restartNumberingAfterBreak="0">
+  <w:abstractNum w:abstractNumId="12" w15:restartNumberingAfterBreak="0">
     <w:nsid w:val="2BDD0AE7"/>
     <w:multiLevelType w:val="hybridMultilevel"/>
     <w:tmpl w:val="D9C610F6"/>
@@ -7619,120 +6965,7 @@
       </w:rPr>
     </w:lvl>
   </w:abstractNum>
-  <w:abstractNum w:abstractNumId="20" w15:restartNumberingAfterBreak="0">
-    <w:nsid w:val="2C96228F"/>
-    <w:multiLevelType w:val="hybridMultilevel"/>
-    <w:tmpl w:val="E1C84FA8"/>
-    <w:lvl w:ilvl="0" w:tplc="100C0005">
-      <w:start w:val="1"/>
-      <w:numFmt w:val="bullet"/>
-      <w:lvlText w:val=""/>
-      <w:lvlJc w:val="left"/>
-      <w:pPr>
-        <w:ind w:left="720" w:hanging="360"/>
-      </w:pPr>
-      <w:rPr>
-        <w:rFonts w:ascii="Wingdings" w:hAnsi="Wingdings" w:hint="default"/>
-      </w:rPr>
-    </w:lvl>
-    <w:lvl w:ilvl="1" w:tplc="100C0003" w:tentative="1">
-      <w:start w:val="1"/>
-      <w:numFmt w:val="bullet"/>
-      <w:lvlText w:val="o"/>
-      <w:lvlJc w:val="left"/>
-      <w:pPr>
-        <w:ind w:left="1440" w:hanging="360"/>
-      </w:pPr>
-      <w:rPr>
-        <w:rFonts w:ascii="Courier New" w:hAnsi="Courier New" w:cs="Courier New" w:hint="default"/>
-      </w:rPr>
-    </w:lvl>
-    <w:lvl w:ilvl="2" w:tplc="100C0005" w:tentative="1">
-      <w:start w:val="1"/>
-      <w:numFmt w:val="bullet"/>
-      <w:lvlText w:val=""/>
-      <w:lvlJc w:val="left"/>
-      <w:pPr>
-        <w:ind w:left="2160" w:hanging="360"/>
-      </w:pPr>
-      <w:rPr>
-        <w:rFonts w:ascii="Wingdings" w:hAnsi="Wingdings" w:hint="default"/>
-      </w:rPr>
-    </w:lvl>
-    <w:lvl w:ilvl="3" w:tplc="100C0001" w:tentative="1">
-      <w:start w:val="1"/>
-      <w:numFmt w:val="bullet"/>
-      <w:lvlText w:val=""/>
-      <w:lvlJc w:val="left"/>
-      <w:pPr>
-        <w:ind w:left="2880" w:hanging="360"/>
-      </w:pPr>
-      <w:rPr>
-        <w:rFonts w:ascii="Symbol" w:hAnsi="Symbol" w:hint="default"/>
-      </w:rPr>
-    </w:lvl>
-    <w:lvl w:ilvl="4" w:tplc="100C0003" w:tentative="1">
-      <w:start w:val="1"/>
-      <w:numFmt w:val="bullet"/>
-      <w:lvlText w:val="o"/>
-      <w:lvlJc w:val="left"/>
-      <w:pPr>
-        <w:ind w:left="3600" w:hanging="360"/>
-      </w:pPr>
-      <w:rPr>
-        <w:rFonts w:ascii="Courier New" w:hAnsi="Courier New" w:cs="Courier New" w:hint="default"/>
-      </w:rPr>
-    </w:lvl>
-    <w:lvl w:ilvl="5" w:tplc="100C0005" w:tentative="1">
-      <w:start w:val="1"/>
-      <w:numFmt w:val="bullet"/>
-      <w:lvlText w:val=""/>
-      <w:lvlJc w:val="left"/>
-      <w:pPr>
-        <w:ind w:left="4320" w:hanging="360"/>
-      </w:pPr>
-      <w:rPr>
-        <w:rFonts w:ascii="Wingdings" w:hAnsi="Wingdings" w:hint="default"/>
-      </w:rPr>
-    </w:lvl>
-    <w:lvl w:ilvl="6" w:tplc="100C0001" w:tentative="1">
-      <w:start w:val="1"/>
-      <w:numFmt w:val="bullet"/>
-      <w:lvlText w:val=""/>
-      <w:lvlJc w:val="left"/>
-      <w:pPr>
-        <w:ind w:left="5040" w:hanging="360"/>
-      </w:pPr>
-      <w:rPr>
-        <w:rFonts w:ascii="Symbol" w:hAnsi="Symbol" w:hint="default"/>
-      </w:rPr>
-    </w:lvl>
-    <w:lvl w:ilvl="7" w:tplc="100C0003" w:tentative="1">
-      <w:start w:val="1"/>
-      <w:numFmt w:val="bullet"/>
-      <w:lvlText w:val="o"/>
-      <w:lvlJc w:val="left"/>
-      <w:pPr>
-        <w:ind w:left="5760" w:hanging="360"/>
-      </w:pPr>
-      <w:rPr>
-        <w:rFonts w:ascii="Courier New" w:hAnsi="Courier New" w:cs="Courier New" w:hint="default"/>
-      </w:rPr>
-    </w:lvl>
-    <w:lvl w:ilvl="8" w:tplc="100C0005" w:tentative="1">
-      <w:start w:val="1"/>
-      <w:numFmt w:val="bullet"/>
-      <w:lvlText w:val=""/>
-      <w:lvlJc w:val="left"/>
-      <w:pPr>
-        <w:ind w:left="6480" w:hanging="360"/>
-      </w:pPr>
-      <w:rPr>
-        <w:rFonts w:ascii="Wingdings" w:hAnsi="Wingdings" w:hint="default"/>
-      </w:rPr>
-    </w:lvl>
-  </w:abstractNum>
-  <w:abstractNum w:abstractNumId="21" w15:restartNumberingAfterBreak="0">
+  <w:abstractNum w:abstractNumId="13" w15:restartNumberingAfterBreak="0">
     <w:nsid w:val="2DC806FC"/>
     <w:multiLevelType w:val="hybridMultilevel"/>
     <w:tmpl w:val="63645CA8"/>
@@ -7845,7 +7078,7 @@
       </w:rPr>
     </w:lvl>
   </w:abstractNum>
-  <w:abstractNum w:abstractNumId="22" w15:restartNumberingAfterBreak="0">
+  <w:abstractNum w:abstractNumId="14" w15:restartNumberingAfterBreak="0">
     <w:nsid w:val="2F1E539A"/>
     <w:multiLevelType w:val="hybridMultilevel"/>
     <w:tmpl w:val="7534BF44"/>
@@ -7958,7 +7191,7 @@
       </w:rPr>
     </w:lvl>
   </w:abstractNum>
-  <w:abstractNum w:abstractNumId="23" w15:restartNumberingAfterBreak="0">
+  <w:abstractNum w:abstractNumId="15" w15:restartNumberingAfterBreak="0">
     <w:nsid w:val="309D2606"/>
     <w:multiLevelType w:val="hybridMultilevel"/>
     <w:tmpl w:val="7F125134"/>
@@ -8071,7 +7304,7 @@
       </w:rPr>
     </w:lvl>
   </w:abstractNum>
-  <w:abstractNum w:abstractNumId="24" w15:restartNumberingAfterBreak="0">
+  <w:abstractNum w:abstractNumId="16" w15:restartNumberingAfterBreak="0">
     <w:nsid w:val="32E9583D"/>
     <w:multiLevelType w:val="hybridMultilevel"/>
     <w:tmpl w:val="58647E7C"/>
@@ -8184,120 +7417,7 @@
       </w:rPr>
     </w:lvl>
   </w:abstractNum>
-  <w:abstractNum w:abstractNumId="25" w15:restartNumberingAfterBreak="0">
-    <w:nsid w:val="396F19AD"/>
-    <w:multiLevelType w:val="hybridMultilevel"/>
-    <w:tmpl w:val="520E6BE6"/>
-    <w:lvl w:ilvl="0" w:tplc="100C0005">
-      <w:start w:val="1"/>
-      <w:numFmt w:val="bullet"/>
-      <w:lvlText w:val=""/>
-      <w:lvlJc w:val="left"/>
-      <w:pPr>
-        <w:ind w:left="720" w:hanging="360"/>
-      </w:pPr>
-      <w:rPr>
-        <w:rFonts w:ascii="Wingdings" w:hAnsi="Wingdings" w:hint="default"/>
-      </w:rPr>
-    </w:lvl>
-    <w:lvl w:ilvl="1" w:tplc="100C0003" w:tentative="1">
-      <w:start w:val="1"/>
-      <w:numFmt w:val="bullet"/>
-      <w:lvlText w:val="o"/>
-      <w:lvlJc w:val="left"/>
-      <w:pPr>
-        <w:ind w:left="1440" w:hanging="360"/>
-      </w:pPr>
-      <w:rPr>
-        <w:rFonts w:ascii="Courier New" w:hAnsi="Courier New" w:cs="Courier New" w:hint="default"/>
-      </w:rPr>
-    </w:lvl>
-    <w:lvl w:ilvl="2" w:tplc="100C0005" w:tentative="1">
-      <w:start w:val="1"/>
-      <w:numFmt w:val="bullet"/>
-      <w:lvlText w:val=""/>
-      <w:lvlJc w:val="left"/>
-      <w:pPr>
-        <w:ind w:left="2160" w:hanging="360"/>
-      </w:pPr>
-      <w:rPr>
-        <w:rFonts w:ascii="Wingdings" w:hAnsi="Wingdings" w:hint="default"/>
-      </w:rPr>
-    </w:lvl>
-    <w:lvl w:ilvl="3" w:tplc="100C0001" w:tentative="1">
-      <w:start w:val="1"/>
-      <w:numFmt w:val="bullet"/>
-      <w:lvlText w:val=""/>
-      <w:lvlJc w:val="left"/>
-      <w:pPr>
-        <w:ind w:left="2880" w:hanging="360"/>
-      </w:pPr>
-      <w:rPr>
-        <w:rFonts w:ascii="Symbol" w:hAnsi="Symbol" w:hint="default"/>
-      </w:rPr>
-    </w:lvl>
-    <w:lvl w:ilvl="4" w:tplc="100C0003" w:tentative="1">
-      <w:start w:val="1"/>
-      <w:numFmt w:val="bullet"/>
-      <w:lvlText w:val="o"/>
-      <w:lvlJc w:val="left"/>
-      <w:pPr>
-        <w:ind w:left="3600" w:hanging="360"/>
-      </w:pPr>
-      <w:rPr>
-        <w:rFonts w:ascii="Courier New" w:hAnsi="Courier New" w:cs="Courier New" w:hint="default"/>
-      </w:rPr>
-    </w:lvl>
-    <w:lvl w:ilvl="5" w:tplc="100C0005" w:tentative="1">
-      <w:start w:val="1"/>
-      <w:numFmt w:val="bullet"/>
-      <w:lvlText w:val=""/>
-      <w:lvlJc w:val="left"/>
-      <w:pPr>
-        <w:ind w:left="4320" w:hanging="360"/>
-      </w:pPr>
-      <w:rPr>
-        <w:rFonts w:ascii="Wingdings" w:hAnsi="Wingdings" w:hint="default"/>
-      </w:rPr>
-    </w:lvl>
-    <w:lvl w:ilvl="6" w:tplc="100C0001" w:tentative="1">
-      <w:start w:val="1"/>
-      <w:numFmt w:val="bullet"/>
-      <w:lvlText w:val=""/>
-      <w:lvlJc w:val="left"/>
-      <w:pPr>
-        <w:ind w:left="5040" w:hanging="360"/>
-      </w:pPr>
-      <w:rPr>
-        <w:rFonts w:ascii="Symbol" w:hAnsi="Symbol" w:hint="default"/>
-      </w:rPr>
-    </w:lvl>
-    <w:lvl w:ilvl="7" w:tplc="100C0003" w:tentative="1">
-      <w:start w:val="1"/>
-      <w:numFmt w:val="bullet"/>
-      <w:lvlText w:val="o"/>
-      <w:lvlJc w:val="left"/>
-      <w:pPr>
-        <w:ind w:left="5760" w:hanging="360"/>
-      </w:pPr>
-      <w:rPr>
-        <w:rFonts w:ascii="Courier New" w:hAnsi="Courier New" w:cs="Courier New" w:hint="default"/>
-      </w:rPr>
-    </w:lvl>
-    <w:lvl w:ilvl="8" w:tplc="100C0005" w:tentative="1">
-      <w:start w:val="1"/>
-      <w:numFmt w:val="bullet"/>
-      <w:lvlText w:val=""/>
-      <w:lvlJc w:val="left"/>
-      <w:pPr>
-        <w:ind w:left="6480" w:hanging="360"/>
-      </w:pPr>
-      <w:rPr>
-        <w:rFonts w:ascii="Wingdings" w:hAnsi="Wingdings" w:hint="default"/>
-      </w:rPr>
-    </w:lvl>
-  </w:abstractNum>
-  <w:abstractNum w:abstractNumId="26" w15:restartNumberingAfterBreak="0">
+  <w:abstractNum w:abstractNumId="17" w15:restartNumberingAfterBreak="0">
     <w:nsid w:val="3E492F1C"/>
     <w:multiLevelType w:val="hybridMultilevel"/>
     <w:tmpl w:val="08E80938"/>
@@ -8410,120 +7530,7 @@
       </w:rPr>
     </w:lvl>
   </w:abstractNum>
-  <w:abstractNum w:abstractNumId="27" w15:restartNumberingAfterBreak="0">
-    <w:nsid w:val="3EB32D02"/>
-    <w:multiLevelType w:val="hybridMultilevel"/>
-    <w:tmpl w:val="D5B88524"/>
-    <w:lvl w:ilvl="0" w:tplc="100C0005">
-      <w:start w:val="1"/>
-      <w:numFmt w:val="bullet"/>
-      <w:lvlText w:val=""/>
-      <w:lvlJc w:val="left"/>
-      <w:pPr>
-        <w:ind w:left="720" w:hanging="360"/>
-      </w:pPr>
-      <w:rPr>
-        <w:rFonts w:ascii="Wingdings" w:hAnsi="Wingdings" w:hint="default"/>
-      </w:rPr>
-    </w:lvl>
-    <w:lvl w:ilvl="1" w:tplc="100C0003" w:tentative="1">
-      <w:start w:val="1"/>
-      <w:numFmt w:val="bullet"/>
-      <w:lvlText w:val="o"/>
-      <w:lvlJc w:val="left"/>
-      <w:pPr>
-        <w:ind w:left="1440" w:hanging="360"/>
-      </w:pPr>
-      <w:rPr>
-        <w:rFonts w:ascii="Courier New" w:hAnsi="Courier New" w:cs="Courier New" w:hint="default"/>
-      </w:rPr>
-    </w:lvl>
-    <w:lvl w:ilvl="2" w:tplc="100C0005" w:tentative="1">
-      <w:start w:val="1"/>
-      <w:numFmt w:val="bullet"/>
-      <w:lvlText w:val=""/>
-      <w:lvlJc w:val="left"/>
-      <w:pPr>
-        <w:ind w:left="2160" w:hanging="360"/>
-      </w:pPr>
-      <w:rPr>
-        <w:rFonts w:ascii="Wingdings" w:hAnsi="Wingdings" w:hint="default"/>
-      </w:rPr>
-    </w:lvl>
-    <w:lvl w:ilvl="3" w:tplc="100C0001" w:tentative="1">
-      <w:start w:val="1"/>
-      <w:numFmt w:val="bullet"/>
-      <w:lvlText w:val=""/>
-      <w:lvlJc w:val="left"/>
-      <w:pPr>
-        <w:ind w:left="2880" w:hanging="360"/>
-      </w:pPr>
-      <w:rPr>
-        <w:rFonts w:ascii="Symbol" w:hAnsi="Symbol" w:hint="default"/>
-      </w:rPr>
-    </w:lvl>
-    <w:lvl w:ilvl="4" w:tplc="100C0003" w:tentative="1">
-      <w:start w:val="1"/>
-      <w:numFmt w:val="bullet"/>
-      <w:lvlText w:val="o"/>
-      <w:lvlJc w:val="left"/>
-      <w:pPr>
-        <w:ind w:left="3600" w:hanging="360"/>
-      </w:pPr>
-      <w:rPr>
-        <w:rFonts w:ascii="Courier New" w:hAnsi="Courier New" w:cs="Courier New" w:hint="default"/>
-      </w:rPr>
-    </w:lvl>
-    <w:lvl w:ilvl="5" w:tplc="100C0005" w:tentative="1">
-      <w:start w:val="1"/>
-      <w:numFmt w:val="bullet"/>
-      <w:lvlText w:val=""/>
-      <w:lvlJc w:val="left"/>
-      <w:pPr>
-        <w:ind w:left="4320" w:hanging="360"/>
-      </w:pPr>
-      <w:rPr>
-        <w:rFonts w:ascii="Wingdings" w:hAnsi="Wingdings" w:hint="default"/>
-      </w:rPr>
-    </w:lvl>
-    <w:lvl w:ilvl="6" w:tplc="100C0001" w:tentative="1">
-      <w:start w:val="1"/>
-      <w:numFmt w:val="bullet"/>
-      <w:lvlText w:val=""/>
-      <w:lvlJc w:val="left"/>
-      <w:pPr>
-        <w:ind w:left="5040" w:hanging="360"/>
-      </w:pPr>
-      <w:rPr>
-        <w:rFonts w:ascii="Symbol" w:hAnsi="Symbol" w:hint="default"/>
-      </w:rPr>
-    </w:lvl>
-    <w:lvl w:ilvl="7" w:tplc="100C0003" w:tentative="1">
-      <w:start w:val="1"/>
-      <w:numFmt w:val="bullet"/>
-      <w:lvlText w:val="o"/>
-      <w:lvlJc w:val="left"/>
-      <w:pPr>
-        <w:ind w:left="5760" w:hanging="360"/>
-      </w:pPr>
-      <w:rPr>
-        <w:rFonts w:ascii="Courier New" w:hAnsi="Courier New" w:cs="Courier New" w:hint="default"/>
-      </w:rPr>
-    </w:lvl>
-    <w:lvl w:ilvl="8" w:tplc="100C0005" w:tentative="1">
-      <w:start w:val="1"/>
-      <w:numFmt w:val="bullet"/>
-      <w:lvlText w:val=""/>
-      <w:lvlJc w:val="left"/>
-      <w:pPr>
-        <w:ind w:left="6480" w:hanging="360"/>
-      </w:pPr>
-      <w:rPr>
-        <w:rFonts w:ascii="Wingdings" w:hAnsi="Wingdings" w:hint="default"/>
-      </w:rPr>
-    </w:lvl>
-  </w:abstractNum>
-  <w:abstractNum w:abstractNumId="28" w15:restartNumberingAfterBreak="0">
+  <w:abstractNum w:abstractNumId="18" w15:restartNumberingAfterBreak="0">
     <w:nsid w:val="40EC5F21"/>
     <w:multiLevelType w:val="hybridMultilevel"/>
     <w:tmpl w:val="5CF21F70"/>
@@ -8636,7 +7643,7 @@
       </w:rPr>
     </w:lvl>
   </w:abstractNum>
-  <w:abstractNum w:abstractNumId="29" w15:restartNumberingAfterBreak="0">
+  <w:abstractNum w:abstractNumId="19" w15:restartNumberingAfterBreak="0">
     <w:nsid w:val="42C5401F"/>
     <w:multiLevelType w:val="hybridMultilevel"/>
     <w:tmpl w:val="B64C2028"/>
@@ -8749,7 +7756,7 @@
       </w:rPr>
     </w:lvl>
   </w:abstractNum>
-  <w:abstractNum w:abstractNumId="30" w15:restartNumberingAfterBreak="0">
+  <w:abstractNum w:abstractNumId="20" w15:restartNumberingAfterBreak="0">
     <w:nsid w:val="465D2B3E"/>
     <w:multiLevelType w:val="hybridMultilevel"/>
     <w:tmpl w:val="326A779E"/>
@@ -8862,7 +7869,7 @@
       </w:rPr>
     </w:lvl>
   </w:abstractNum>
-  <w:abstractNum w:abstractNumId="31" w15:restartNumberingAfterBreak="0">
+  <w:abstractNum w:abstractNumId="21" w15:restartNumberingAfterBreak="0">
     <w:nsid w:val="48F05F53"/>
     <w:multiLevelType w:val="hybridMultilevel"/>
     <w:tmpl w:val="B6C89250"/>
@@ -8975,7 +7982,7 @@
       </w:rPr>
     </w:lvl>
   </w:abstractNum>
-  <w:abstractNum w:abstractNumId="32" w15:restartNumberingAfterBreak="0">
+  <w:abstractNum w:abstractNumId="22" w15:restartNumberingAfterBreak="0">
     <w:nsid w:val="4A8A4651"/>
     <w:multiLevelType w:val="hybridMultilevel"/>
     <w:tmpl w:val="BFA4795C"/>
@@ -9088,7 +8095,7 @@
       </w:rPr>
     </w:lvl>
   </w:abstractNum>
-  <w:abstractNum w:abstractNumId="33" w15:restartNumberingAfterBreak="0">
+  <w:abstractNum w:abstractNumId="23" w15:restartNumberingAfterBreak="0">
     <w:nsid w:val="4ECF2B31"/>
     <w:multiLevelType w:val="hybridMultilevel"/>
     <w:tmpl w:val="83724E82"/>
@@ -9201,7 +8208,7 @@
       </w:rPr>
     </w:lvl>
   </w:abstractNum>
-  <w:abstractNum w:abstractNumId="34" w15:restartNumberingAfterBreak="0">
+  <w:abstractNum w:abstractNumId="24" w15:restartNumberingAfterBreak="0">
     <w:nsid w:val="50504257"/>
     <w:multiLevelType w:val="hybridMultilevel"/>
     <w:tmpl w:val="C88AEAE6"/>
@@ -9287,7 +8294,7 @@
       </w:pPr>
     </w:lvl>
   </w:abstractNum>
-  <w:abstractNum w:abstractNumId="35" w15:restartNumberingAfterBreak="0">
+  <w:abstractNum w:abstractNumId="25" w15:restartNumberingAfterBreak="0">
     <w:nsid w:val="532D2674"/>
     <w:multiLevelType w:val="hybridMultilevel"/>
     <w:tmpl w:val="3A009CFA"/>
@@ -9400,7 +8407,7 @@
       </w:rPr>
     </w:lvl>
   </w:abstractNum>
-  <w:abstractNum w:abstractNumId="36" w15:restartNumberingAfterBreak="0">
+  <w:abstractNum w:abstractNumId="26" w15:restartNumberingAfterBreak="0">
     <w:nsid w:val="5FA160B2"/>
     <w:multiLevelType w:val="hybridMultilevel"/>
     <w:tmpl w:val="2BFE10BC"/>
@@ -9513,120 +8520,7 @@
       </w:rPr>
     </w:lvl>
   </w:abstractNum>
-  <w:abstractNum w:abstractNumId="37" w15:restartNumberingAfterBreak="0">
-    <w:nsid w:val="61FB2B7B"/>
-    <w:multiLevelType w:val="hybridMultilevel"/>
-    <w:tmpl w:val="BB4E5644"/>
-    <w:lvl w:ilvl="0" w:tplc="100C0005">
-      <w:start w:val="1"/>
-      <w:numFmt w:val="bullet"/>
-      <w:lvlText w:val=""/>
-      <w:lvlJc w:val="left"/>
-      <w:pPr>
-        <w:ind w:left="720" w:hanging="360"/>
-      </w:pPr>
-      <w:rPr>
-        <w:rFonts w:ascii="Wingdings" w:hAnsi="Wingdings" w:hint="default"/>
-      </w:rPr>
-    </w:lvl>
-    <w:lvl w:ilvl="1" w:tplc="100C0003" w:tentative="1">
-      <w:start w:val="1"/>
-      <w:numFmt w:val="bullet"/>
-      <w:lvlText w:val="o"/>
-      <w:lvlJc w:val="left"/>
-      <w:pPr>
-        <w:ind w:left="1440" w:hanging="360"/>
-      </w:pPr>
-      <w:rPr>
-        <w:rFonts w:ascii="Courier New" w:hAnsi="Courier New" w:cs="Courier New" w:hint="default"/>
-      </w:rPr>
-    </w:lvl>
-    <w:lvl w:ilvl="2" w:tplc="100C0005" w:tentative="1">
-      <w:start w:val="1"/>
-      <w:numFmt w:val="bullet"/>
-      <w:lvlText w:val=""/>
-      <w:lvlJc w:val="left"/>
-      <w:pPr>
-        <w:ind w:left="2160" w:hanging="360"/>
-      </w:pPr>
-      <w:rPr>
-        <w:rFonts w:ascii="Wingdings" w:hAnsi="Wingdings" w:hint="default"/>
-      </w:rPr>
-    </w:lvl>
-    <w:lvl w:ilvl="3" w:tplc="100C0001" w:tentative="1">
-      <w:start w:val="1"/>
-      <w:numFmt w:val="bullet"/>
-      <w:lvlText w:val=""/>
-      <w:lvlJc w:val="left"/>
-      <w:pPr>
-        <w:ind w:left="2880" w:hanging="360"/>
-      </w:pPr>
-      <w:rPr>
-        <w:rFonts w:ascii="Symbol" w:hAnsi="Symbol" w:hint="default"/>
-      </w:rPr>
-    </w:lvl>
-    <w:lvl w:ilvl="4" w:tplc="100C0003" w:tentative="1">
-      <w:start w:val="1"/>
-      <w:numFmt w:val="bullet"/>
-      <w:lvlText w:val="o"/>
-      <w:lvlJc w:val="left"/>
-      <w:pPr>
-        <w:ind w:left="3600" w:hanging="360"/>
-      </w:pPr>
-      <w:rPr>
-        <w:rFonts w:ascii="Courier New" w:hAnsi="Courier New" w:cs="Courier New" w:hint="default"/>
-      </w:rPr>
-    </w:lvl>
-    <w:lvl w:ilvl="5" w:tplc="100C0005" w:tentative="1">
-      <w:start w:val="1"/>
-      <w:numFmt w:val="bullet"/>
-      <w:lvlText w:val=""/>
-      <w:lvlJc w:val="left"/>
-      <w:pPr>
-        <w:ind w:left="4320" w:hanging="360"/>
-      </w:pPr>
-      <w:rPr>
-        <w:rFonts w:ascii="Wingdings" w:hAnsi="Wingdings" w:hint="default"/>
-      </w:rPr>
-    </w:lvl>
-    <w:lvl w:ilvl="6" w:tplc="100C0001" w:tentative="1">
-      <w:start w:val="1"/>
-      <w:numFmt w:val="bullet"/>
-      <w:lvlText w:val=""/>
-      <w:lvlJc w:val="left"/>
-      <w:pPr>
-        <w:ind w:left="5040" w:hanging="360"/>
-      </w:pPr>
-      <w:rPr>
-        <w:rFonts w:ascii="Symbol" w:hAnsi="Symbol" w:hint="default"/>
-      </w:rPr>
-    </w:lvl>
-    <w:lvl w:ilvl="7" w:tplc="100C0003" w:tentative="1">
-      <w:start w:val="1"/>
-      <w:numFmt w:val="bullet"/>
-      <w:lvlText w:val="o"/>
-      <w:lvlJc w:val="left"/>
-      <w:pPr>
-        <w:ind w:left="5760" w:hanging="360"/>
-      </w:pPr>
-      <w:rPr>
-        <w:rFonts w:ascii="Courier New" w:hAnsi="Courier New" w:cs="Courier New" w:hint="default"/>
-      </w:rPr>
-    </w:lvl>
-    <w:lvl w:ilvl="8" w:tplc="100C0005" w:tentative="1">
-      <w:start w:val="1"/>
-      <w:numFmt w:val="bullet"/>
-      <w:lvlText w:val=""/>
-      <w:lvlJc w:val="left"/>
-      <w:pPr>
-        <w:ind w:left="6480" w:hanging="360"/>
-      </w:pPr>
-      <w:rPr>
-        <w:rFonts w:ascii="Wingdings" w:hAnsi="Wingdings" w:hint="default"/>
-      </w:rPr>
-    </w:lvl>
-  </w:abstractNum>
-  <w:abstractNum w:abstractNumId="38" w15:restartNumberingAfterBreak="0">
+  <w:abstractNum w:abstractNumId="27" w15:restartNumberingAfterBreak="0">
     <w:nsid w:val="62E94C94"/>
     <w:multiLevelType w:val="hybridMultilevel"/>
     <w:tmpl w:val="3CB0ABF2"/>
@@ -9739,7 +8633,7 @@
       </w:rPr>
     </w:lvl>
   </w:abstractNum>
-  <w:abstractNum w:abstractNumId="39" w15:restartNumberingAfterBreak="0">
+  <w:abstractNum w:abstractNumId="28" w15:restartNumberingAfterBreak="0">
     <w:nsid w:val="63713B52"/>
     <w:multiLevelType w:val="hybridMultilevel"/>
     <w:tmpl w:val="12A477EC"/>
@@ -9852,120 +8746,7 @@
       </w:rPr>
     </w:lvl>
   </w:abstractNum>
-  <w:abstractNum w:abstractNumId="40" w15:restartNumberingAfterBreak="0">
-    <w:nsid w:val="65280ABD"/>
-    <w:multiLevelType w:val="hybridMultilevel"/>
-    <w:tmpl w:val="4F5AA236"/>
-    <w:lvl w:ilvl="0" w:tplc="100C0001">
-      <w:start w:val="1"/>
-      <w:numFmt w:val="bullet"/>
-      <w:lvlText w:val=""/>
-      <w:lvlJc w:val="left"/>
-      <w:pPr>
-        <w:ind w:left="720" w:hanging="360"/>
-      </w:pPr>
-      <w:rPr>
-        <w:rFonts w:ascii="Symbol" w:hAnsi="Symbol" w:hint="default"/>
-      </w:rPr>
-    </w:lvl>
-    <w:lvl w:ilvl="1" w:tplc="100C0003" w:tentative="1">
-      <w:start w:val="1"/>
-      <w:numFmt w:val="bullet"/>
-      <w:lvlText w:val="o"/>
-      <w:lvlJc w:val="left"/>
-      <w:pPr>
-        <w:ind w:left="1440" w:hanging="360"/>
-      </w:pPr>
-      <w:rPr>
-        <w:rFonts w:ascii="Courier New" w:hAnsi="Courier New" w:cs="Courier New" w:hint="default"/>
-      </w:rPr>
-    </w:lvl>
-    <w:lvl w:ilvl="2" w:tplc="100C0005" w:tentative="1">
-      <w:start w:val="1"/>
-      <w:numFmt w:val="bullet"/>
-      <w:lvlText w:val=""/>
-      <w:lvlJc w:val="left"/>
-      <w:pPr>
-        <w:ind w:left="2160" w:hanging="360"/>
-      </w:pPr>
-      <w:rPr>
-        <w:rFonts w:ascii="Wingdings" w:hAnsi="Wingdings" w:hint="default"/>
-      </w:rPr>
-    </w:lvl>
-    <w:lvl w:ilvl="3" w:tplc="100C0001" w:tentative="1">
-      <w:start w:val="1"/>
-      <w:numFmt w:val="bullet"/>
-      <w:lvlText w:val=""/>
-      <w:lvlJc w:val="left"/>
-      <w:pPr>
-        <w:ind w:left="2880" w:hanging="360"/>
-      </w:pPr>
-      <w:rPr>
-        <w:rFonts w:ascii="Symbol" w:hAnsi="Symbol" w:hint="default"/>
-      </w:rPr>
-    </w:lvl>
-    <w:lvl w:ilvl="4" w:tplc="100C0003" w:tentative="1">
-      <w:start w:val="1"/>
-      <w:numFmt w:val="bullet"/>
-      <w:lvlText w:val="o"/>
-      <w:lvlJc w:val="left"/>
-      <w:pPr>
-        <w:ind w:left="3600" w:hanging="360"/>
-      </w:pPr>
-      <w:rPr>
-        <w:rFonts w:ascii="Courier New" w:hAnsi="Courier New" w:cs="Courier New" w:hint="default"/>
-      </w:rPr>
-    </w:lvl>
-    <w:lvl w:ilvl="5" w:tplc="100C0005" w:tentative="1">
-      <w:start w:val="1"/>
-      <w:numFmt w:val="bullet"/>
-      <w:lvlText w:val=""/>
-      <w:lvlJc w:val="left"/>
-      <w:pPr>
-        <w:ind w:left="4320" w:hanging="360"/>
-      </w:pPr>
-      <w:rPr>
-        <w:rFonts w:ascii="Wingdings" w:hAnsi="Wingdings" w:hint="default"/>
-      </w:rPr>
-    </w:lvl>
-    <w:lvl w:ilvl="6" w:tplc="100C0001" w:tentative="1">
-      <w:start w:val="1"/>
-      <w:numFmt w:val="bullet"/>
-      <w:lvlText w:val=""/>
-      <w:lvlJc w:val="left"/>
-      <w:pPr>
-        <w:ind w:left="5040" w:hanging="360"/>
-      </w:pPr>
-      <w:rPr>
-        <w:rFonts w:ascii="Symbol" w:hAnsi="Symbol" w:hint="default"/>
-      </w:rPr>
-    </w:lvl>
-    <w:lvl w:ilvl="7" w:tplc="100C0003" w:tentative="1">
-      <w:start w:val="1"/>
-      <w:numFmt w:val="bullet"/>
-      <w:lvlText w:val="o"/>
-      <w:lvlJc w:val="left"/>
-      <w:pPr>
-        <w:ind w:left="5760" w:hanging="360"/>
-      </w:pPr>
-      <w:rPr>
-        <w:rFonts w:ascii="Courier New" w:hAnsi="Courier New" w:cs="Courier New" w:hint="default"/>
-      </w:rPr>
-    </w:lvl>
-    <w:lvl w:ilvl="8" w:tplc="100C0005" w:tentative="1">
-      <w:start w:val="1"/>
-      <w:numFmt w:val="bullet"/>
-      <w:lvlText w:val=""/>
-      <w:lvlJc w:val="left"/>
-      <w:pPr>
-        <w:ind w:left="6480" w:hanging="360"/>
-      </w:pPr>
-      <w:rPr>
-        <w:rFonts w:ascii="Wingdings" w:hAnsi="Wingdings" w:hint="default"/>
-      </w:rPr>
-    </w:lvl>
-  </w:abstractNum>
-  <w:abstractNum w:abstractNumId="41" w15:restartNumberingAfterBreak="0">
+  <w:abstractNum w:abstractNumId="29" w15:restartNumberingAfterBreak="0">
     <w:nsid w:val="691E6447"/>
     <w:multiLevelType w:val="hybridMultilevel"/>
     <w:tmpl w:val="15D84160"/>
@@ -10078,7 +8859,7 @@
       </w:rPr>
     </w:lvl>
   </w:abstractNum>
-  <w:abstractNum w:abstractNumId="42" w15:restartNumberingAfterBreak="0">
+  <w:abstractNum w:abstractNumId="30" w15:restartNumberingAfterBreak="0">
     <w:nsid w:val="6B0A1CF4"/>
     <w:multiLevelType w:val="hybridMultilevel"/>
     <w:tmpl w:val="D62E4A3E"/>
@@ -10191,233 +8972,7 @@
       </w:rPr>
     </w:lvl>
   </w:abstractNum>
-  <w:abstractNum w:abstractNumId="43" w15:restartNumberingAfterBreak="0">
-    <w:nsid w:val="6B672C9B"/>
-    <w:multiLevelType w:val="hybridMultilevel"/>
-    <w:tmpl w:val="C834F2DE"/>
-    <w:lvl w:ilvl="0" w:tplc="100C0005">
-      <w:start w:val="1"/>
-      <w:numFmt w:val="bullet"/>
-      <w:lvlText w:val=""/>
-      <w:lvlJc w:val="left"/>
-      <w:pPr>
-        <w:ind w:left="720" w:hanging="360"/>
-      </w:pPr>
-      <w:rPr>
-        <w:rFonts w:ascii="Wingdings" w:hAnsi="Wingdings" w:hint="default"/>
-      </w:rPr>
-    </w:lvl>
-    <w:lvl w:ilvl="1" w:tplc="100C0003" w:tentative="1">
-      <w:start w:val="1"/>
-      <w:numFmt w:val="bullet"/>
-      <w:lvlText w:val="o"/>
-      <w:lvlJc w:val="left"/>
-      <w:pPr>
-        <w:ind w:left="1440" w:hanging="360"/>
-      </w:pPr>
-      <w:rPr>
-        <w:rFonts w:ascii="Courier New" w:hAnsi="Courier New" w:cs="Courier New" w:hint="default"/>
-      </w:rPr>
-    </w:lvl>
-    <w:lvl w:ilvl="2" w:tplc="100C0005" w:tentative="1">
-      <w:start w:val="1"/>
-      <w:numFmt w:val="bullet"/>
-      <w:lvlText w:val=""/>
-      <w:lvlJc w:val="left"/>
-      <w:pPr>
-        <w:ind w:left="2160" w:hanging="360"/>
-      </w:pPr>
-      <w:rPr>
-        <w:rFonts w:ascii="Wingdings" w:hAnsi="Wingdings" w:hint="default"/>
-      </w:rPr>
-    </w:lvl>
-    <w:lvl w:ilvl="3" w:tplc="100C0001" w:tentative="1">
-      <w:start w:val="1"/>
-      <w:numFmt w:val="bullet"/>
-      <w:lvlText w:val=""/>
-      <w:lvlJc w:val="left"/>
-      <w:pPr>
-        <w:ind w:left="2880" w:hanging="360"/>
-      </w:pPr>
-      <w:rPr>
-        <w:rFonts w:ascii="Symbol" w:hAnsi="Symbol" w:hint="default"/>
-      </w:rPr>
-    </w:lvl>
-    <w:lvl w:ilvl="4" w:tplc="100C0003" w:tentative="1">
-      <w:start w:val="1"/>
-      <w:numFmt w:val="bullet"/>
-      <w:lvlText w:val="o"/>
-      <w:lvlJc w:val="left"/>
-      <w:pPr>
-        <w:ind w:left="3600" w:hanging="360"/>
-      </w:pPr>
-      <w:rPr>
-        <w:rFonts w:ascii="Courier New" w:hAnsi="Courier New" w:cs="Courier New" w:hint="default"/>
-      </w:rPr>
-    </w:lvl>
-    <w:lvl w:ilvl="5" w:tplc="100C0005" w:tentative="1">
-      <w:start w:val="1"/>
-      <w:numFmt w:val="bullet"/>
-      <w:lvlText w:val=""/>
-      <w:lvlJc w:val="left"/>
-      <w:pPr>
-        <w:ind w:left="4320" w:hanging="360"/>
-      </w:pPr>
-      <w:rPr>
-        <w:rFonts w:ascii="Wingdings" w:hAnsi="Wingdings" w:hint="default"/>
-      </w:rPr>
-    </w:lvl>
-    <w:lvl w:ilvl="6" w:tplc="100C0001" w:tentative="1">
-      <w:start w:val="1"/>
-      <w:numFmt w:val="bullet"/>
-      <w:lvlText w:val=""/>
-      <w:lvlJc w:val="left"/>
-      <w:pPr>
-        <w:ind w:left="5040" w:hanging="360"/>
-      </w:pPr>
-      <w:rPr>
-        <w:rFonts w:ascii="Symbol" w:hAnsi="Symbol" w:hint="default"/>
-      </w:rPr>
-    </w:lvl>
-    <w:lvl w:ilvl="7" w:tplc="100C0003" w:tentative="1">
-      <w:start w:val="1"/>
-      <w:numFmt w:val="bullet"/>
-      <w:lvlText w:val="o"/>
-      <w:lvlJc w:val="left"/>
-      <w:pPr>
-        <w:ind w:left="5760" w:hanging="360"/>
-      </w:pPr>
-      <w:rPr>
-        <w:rFonts w:ascii="Courier New" w:hAnsi="Courier New" w:cs="Courier New" w:hint="default"/>
-      </w:rPr>
-    </w:lvl>
-    <w:lvl w:ilvl="8" w:tplc="100C0005" w:tentative="1">
-      <w:start w:val="1"/>
-      <w:numFmt w:val="bullet"/>
-      <w:lvlText w:val=""/>
-      <w:lvlJc w:val="left"/>
-      <w:pPr>
-        <w:ind w:left="6480" w:hanging="360"/>
-      </w:pPr>
-      <w:rPr>
-        <w:rFonts w:ascii="Wingdings" w:hAnsi="Wingdings" w:hint="default"/>
-      </w:rPr>
-    </w:lvl>
-  </w:abstractNum>
-  <w:abstractNum w:abstractNumId="44" w15:restartNumberingAfterBreak="0">
-    <w:nsid w:val="6BC54328"/>
-    <w:multiLevelType w:val="hybridMultilevel"/>
-    <w:tmpl w:val="18FAB376"/>
-    <w:lvl w:ilvl="0" w:tplc="100C0005">
-      <w:start w:val="1"/>
-      <w:numFmt w:val="bullet"/>
-      <w:lvlText w:val=""/>
-      <w:lvlJc w:val="left"/>
-      <w:pPr>
-        <w:ind w:left="720" w:hanging="360"/>
-      </w:pPr>
-      <w:rPr>
-        <w:rFonts w:ascii="Wingdings" w:hAnsi="Wingdings" w:hint="default"/>
-      </w:rPr>
-    </w:lvl>
-    <w:lvl w:ilvl="1" w:tplc="100C0003" w:tentative="1">
-      <w:start w:val="1"/>
-      <w:numFmt w:val="bullet"/>
-      <w:lvlText w:val="o"/>
-      <w:lvlJc w:val="left"/>
-      <w:pPr>
-        <w:ind w:left="1440" w:hanging="360"/>
-      </w:pPr>
-      <w:rPr>
-        <w:rFonts w:ascii="Courier New" w:hAnsi="Courier New" w:cs="Courier New" w:hint="default"/>
-      </w:rPr>
-    </w:lvl>
-    <w:lvl w:ilvl="2" w:tplc="100C0005" w:tentative="1">
-      <w:start w:val="1"/>
-      <w:numFmt w:val="bullet"/>
-      <w:lvlText w:val=""/>
-      <w:lvlJc w:val="left"/>
-      <w:pPr>
-        <w:ind w:left="2160" w:hanging="360"/>
-      </w:pPr>
-      <w:rPr>
-        <w:rFonts w:ascii="Wingdings" w:hAnsi="Wingdings" w:hint="default"/>
-      </w:rPr>
-    </w:lvl>
-    <w:lvl w:ilvl="3" w:tplc="100C0001" w:tentative="1">
-      <w:start w:val="1"/>
-      <w:numFmt w:val="bullet"/>
-      <w:lvlText w:val=""/>
-      <w:lvlJc w:val="left"/>
-      <w:pPr>
-        <w:ind w:left="2880" w:hanging="360"/>
-      </w:pPr>
-      <w:rPr>
-        <w:rFonts w:ascii="Symbol" w:hAnsi="Symbol" w:hint="default"/>
-      </w:rPr>
-    </w:lvl>
-    <w:lvl w:ilvl="4" w:tplc="100C0003" w:tentative="1">
-      <w:start w:val="1"/>
-      <w:numFmt w:val="bullet"/>
-      <w:lvlText w:val="o"/>
-      <w:lvlJc w:val="left"/>
-      <w:pPr>
-        <w:ind w:left="3600" w:hanging="360"/>
-      </w:pPr>
-      <w:rPr>
-        <w:rFonts w:ascii="Courier New" w:hAnsi="Courier New" w:cs="Courier New" w:hint="default"/>
-      </w:rPr>
-    </w:lvl>
-    <w:lvl w:ilvl="5" w:tplc="100C0005" w:tentative="1">
-      <w:start w:val="1"/>
-      <w:numFmt w:val="bullet"/>
-      <w:lvlText w:val=""/>
-      <w:lvlJc w:val="left"/>
-      <w:pPr>
-        <w:ind w:left="4320" w:hanging="360"/>
-      </w:pPr>
-      <w:rPr>
-        <w:rFonts w:ascii="Wingdings" w:hAnsi="Wingdings" w:hint="default"/>
-      </w:rPr>
-    </w:lvl>
-    <w:lvl w:ilvl="6" w:tplc="100C0001" w:tentative="1">
-      <w:start w:val="1"/>
-      <w:numFmt w:val="bullet"/>
-      <w:lvlText w:val=""/>
-      <w:lvlJc w:val="left"/>
-      <w:pPr>
-        <w:ind w:left="5040" w:hanging="360"/>
-      </w:pPr>
-      <w:rPr>
-        <w:rFonts w:ascii="Symbol" w:hAnsi="Symbol" w:hint="default"/>
-      </w:rPr>
-    </w:lvl>
-    <w:lvl w:ilvl="7" w:tplc="100C0003" w:tentative="1">
-      <w:start w:val="1"/>
-      <w:numFmt w:val="bullet"/>
-      <w:lvlText w:val="o"/>
-      <w:lvlJc w:val="left"/>
-      <w:pPr>
-        <w:ind w:left="5760" w:hanging="360"/>
-      </w:pPr>
-      <w:rPr>
-        <w:rFonts w:ascii="Courier New" w:hAnsi="Courier New" w:cs="Courier New" w:hint="default"/>
-      </w:rPr>
-    </w:lvl>
-    <w:lvl w:ilvl="8" w:tplc="100C0005" w:tentative="1">
-      <w:start w:val="1"/>
-      <w:numFmt w:val="bullet"/>
-      <w:lvlText w:val=""/>
-      <w:lvlJc w:val="left"/>
-      <w:pPr>
-        <w:ind w:left="6480" w:hanging="360"/>
-      </w:pPr>
-      <w:rPr>
-        <w:rFonts w:ascii="Wingdings" w:hAnsi="Wingdings" w:hint="default"/>
-      </w:rPr>
-    </w:lvl>
-  </w:abstractNum>
-  <w:abstractNum w:abstractNumId="45" w15:restartNumberingAfterBreak="0">
+  <w:abstractNum w:abstractNumId="31" w15:restartNumberingAfterBreak="0">
     <w:nsid w:val="6BF74246"/>
     <w:multiLevelType w:val="hybridMultilevel"/>
     <w:tmpl w:val="68609A1A"/>
@@ -10530,7 +9085,7 @@
       </w:rPr>
     </w:lvl>
   </w:abstractNum>
-  <w:abstractNum w:abstractNumId="46" w15:restartNumberingAfterBreak="0">
+  <w:abstractNum w:abstractNumId="32" w15:restartNumberingAfterBreak="0">
     <w:nsid w:val="6C9554C1"/>
     <w:multiLevelType w:val="hybridMultilevel"/>
     <w:tmpl w:val="7A9E7F6C"/>
@@ -10643,7 +9198,7 @@
       </w:rPr>
     </w:lvl>
   </w:abstractNum>
-  <w:abstractNum w:abstractNumId="47" w15:restartNumberingAfterBreak="0">
+  <w:abstractNum w:abstractNumId="33" w15:restartNumberingAfterBreak="0">
     <w:nsid w:val="6F0D075D"/>
     <w:multiLevelType w:val="hybridMultilevel"/>
     <w:tmpl w:val="742C440A"/>
@@ -10756,7 +9311,7 @@
       </w:rPr>
     </w:lvl>
   </w:abstractNum>
-  <w:abstractNum w:abstractNumId="48" w15:restartNumberingAfterBreak="0">
+  <w:abstractNum w:abstractNumId="34" w15:restartNumberingAfterBreak="0">
     <w:nsid w:val="6F793C9C"/>
     <w:multiLevelType w:val="hybridMultilevel"/>
     <w:tmpl w:val="C12C6DE6"/>
@@ -10869,7 +9424,7 @@
       </w:rPr>
     </w:lvl>
   </w:abstractNum>
-  <w:abstractNum w:abstractNumId="49" w15:restartNumberingAfterBreak="0">
+  <w:abstractNum w:abstractNumId="35" w15:restartNumberingAfterBreak="0">
     <w:nsid w:val="77776CB0"/>
     <w:multiLevelType w:val="hybridMultilevel"/>
     <w:tmpl w:val="9E164CD8"/>
@@ -10982,7 +9537,7 @@
       </w:rPr>
     </w:lvl>
   </w:abstractNum>
-  <w:abstractNum w:abstractNumId="50" w15:restartNumberingAfterBreak="0">
+  <w:abstractNum w:abstractNumId="36" w15:restartNumberingAfterBreak="0">
     <w:nsid w:val="77D57755"/>
     <w:multiLevelType w:val="hybridMultilevel"/>
     <w:tmpl w:val="A51A6BC6"/>
@@ -11095,7 +9650,7 @@
       </w:rPr>
     </w:lvl>
   </w:abstractNum>
-  <w:abstractNum w:abstractNumId="51" w15:restartNumberingAfterBreak="0">
+  <w:abstractNum w:abstractNumId="37" w15:restartNumberingAfterBreak="0">
     <w:nsid w:val="79295DBD"/>
     <w:multiLevelType w:val="hybridMultilevel"/>
     <w:tmpl w:val="BA04A042"/>
@@ -11208,7 +9763,7 @@
       </w:rPr>
     </w:lvl>
   </w:abstractNum>
-  <w:abstractNum w:abstractNumId="52" w15:restartNumberingAfterBreak="0">
+  <w:abstractNum w:abstractNumId="38" w15:restartNumberingAfterBreak="0">
     <w:nsid w:val="7A5A2055"/>
     <w:multiLevelType w:val="hybridMultilevel"/>
     <w:tmpl w:val="1564F6BC"/>
@@ -11321,7 +9876,7 @@
       </w:rPr>
     </w:lvl>
   </w:abstractNum>
-  <w:abstractNum w:abstractNumId="53" w15:restartNumberingAfterBreak="0">
+  <w:abstractNum w:abstractNumId="39" w15:restartNumberingAfterBreak="0">
     <w:nsid w:val="7C227CAA"/>
     <w:multiLevelType w:val="hybridMultilevel"/>
     <w:tmpl w:val="9314E872"/>
@@ -11434,7 +9989,7 @@
       </w:rPr>
     </w:lvl>
   </w:abstractNum>
-  <w:abstractNum w:abstractNumId="54" w15:restartNumberingAfterBreak="0">
+  <w:abstractNum w:abstractNumId="40" w15:restartNumberingAfterBreak="0">
     <w:nsid w:val="7D3A679C"/>
     <w:multiLevelType w:val="hybridMultilevel"/>
     <w:tmpl w:val="1D2207B0"/>
@@ -11547,7 +10102,7 @@
       </w:rPr>
     </w:lvl>
   </w:abstractNum>
-  <w:abstractNum w:abstractNumId="55" w15:restartNumberingAfterBreak="0">
+  <w:abstractNum w:abstractNumId="41" w15:restartNumberingAfterBreak="0">
     <w:nsid w:val="7D9343C5"/>
     <w:multiLevelType w:val="hybridMultilevel"/>
     <w:tmpl w:val="D3202046"/>
@@ -11660,7 +10215,7 @@
       </w:rPr>
     </w:lvl>
   </w:abstractNum>
-  <w:abstractNum w:abstractNumId="56" w15:restartNumberingAfterBreak="0">
+  <w:abstractNum w:abstractNumId="42" w15:restartNumberingAfterBreak="0">
     <w:nsid w:val="7DB26D65"/>
     <w:multiLevelType w:val="hybridMultilevel"/>
     <w:tmpl w:val="1B68B04A"/>
@@ -11773,7 +10328,7 @@
       </w:rPr>
     </w:lvl>
   </w:abstractNum>
-  <w:abstractNum w:abstractNumId="57" w15:restartNumberingAfterBreak="0">
+  <w:abstractNum w:abstractNumId="43" w15:restartNumberingAfterBreak="0">
     <w:nsid w:val="7E3918A7"/>
     <w:multiLevelType w:val="hybridMultilevel"/>
     <w:tmpl w:val="70C4886E"/>
@@ -11886,180 +10441,139 @@
       </w:rPr>
     </w:lvl>
   </w:abstractNum>
-  <w:num w:numId="1" w16cid:durableId="1331828360">
+  <w:num w:numId="1" w16cid:durableId="334260068">
+    <w:abstractNumId w:val="15"/>
+  </w:num>
+  <w:num w:numId="2" w16cid:durableId="1114329038">
+    <w:abstractNumId w:val="24"/>
+  </w:num>
+  <w:num w:numId="3" w16cid:durableId="544756074">
+    <w:abstractNumId w:val="6"/>
+  </w:num>
+  <w:num w:numId="4" w16cid:durableId="1288271554">
+    <w:abstractNumId w:val="14"/>
+  </w:num>
+  <w:num w:numId="5" w16cid:durableId="719284378">
+    <w:abstractNumId w:val="12"/>
+  </w:num>
+  <w:num w:numId="6" w16cid:durableId="1889685086">
+    <w:abstractNumId w:val="10"/>
+  </w:num>
+  <w:num w:numId="7" w16cid:durableId="1251236846">
+    <w:abstractNumId w:val="1"/>
+  </w:num>
+  <w:num w:numId="8" w16cid:durableId="128087661">
+    <w:abstractNumId w:val="42"/>
+  </w:num>
+  <w:num w:numId="9" w16cid:durableId="1258708927">
+    <w:abstractNumId w:val="36"/>
+  </w:num>
+  <w:num w:numId="10" w16cid:durableId="1257593861">
+    <w:abstractNumId w:val="31"/>
+  </w:num>
+  <w:num w:numId="11" w16cid:durableId="2063477088">
+    <w:abstractNumId w:val="37"/>
+  </w:num>
+  <w:num w:numId="12" w16cid:durableId="425733116">
+    <w:abstractNumId w:val="13"/>
+  </w:num>
+  <w:num w:numId="13" w16cid:durableId="1549296923">
+    <w:abstractNumId w:val="5"/>
+  </w:num>
+  <w:num w:numId="14" w16cid:durableId="1442795995">
+    <w:abstractNumId w:val="38"/>
+  </w:num>
+  <w:num w:numId="15" w16cid:durableId="1620911405">
+    <w:abstractNumId w:val="32"/>
+  </w:num>
+  <w:num w:numId="16" w16cid:durableId="586766341">
+    <w:abstractNumId w:val="43"/>
+  </w:num>
+  <w:num w:numId="17" w16cid:durableId="1170758352">
+    <w:abstractNumId w:val="9"/>
+  </w:num>
+  <w:num w:numId="18" w16cid:durableId="163594817">
+    <w:abstractNumId w:val="39"/>
+  </w:num>
+  <w:num w:numId="19" w16cid:durableId="1951085053">
+    <w:abstractNumId w:val="27"/>
+  </w:num>
+  <w:num w:numId="20" w16cid:durableId="634221934">
+    <w:abstractNumId w:val="19"/>
+  </w:num>
+  <w:num w:numId="21" w16cid:durableId="332805899">
+    <w:abstractNumId w:val="41"/>
+  </w:num>
+  <w:num w:numId="22" w16cid:durableId="678847254">
+    <w:abstractNumId w:val="0"/>
+  </w:num>
+  <w:num w:numId="23" w16cid:durableId="1852335413">
+    <w:abstractNumId w:val="34"/>
+  </w:num>
+  <w:num w:numId="24" w16cid:durableId="1230194582">
+    <w:abstractNumId w:val="3"/>
+  </w:num>
+  <w:num w:numId="25" w16cid:durableId="2139377530">
+    <w:abstractNumId w:val="21"/>
+  </w:num>
+  <w:num w:numId="26" w16cid:durableId="311982604">
+    <w:abstractNumId w:val="30"/>
+  </w:num>
+  <w:num w:numId="27" w16cid:durableId="398795272">
+    <w:abstractNumId w:val="16"/>
+  </w:num>
+  <w:num w:numId="28" w16cid:durableId="943346896">
+    <w:abstractNumId w:val="2"/>
+  </w:num>
+  <w:num w:numId="29" w16cid:durableId="845704161">
+    <w:abstractNumId w:val="25"/>
+  </w:num>
+  <w:num w:numId="30" w16cid:durableId="1264874397">
+    <w:abstractNumId w:val="11"/>
+  </w:num>
+  <w:num w:numId="31" w16cid:durableId="1446651140">
+    <w:abstractNumId w:val="17"/>
+  </w:num>
+  <w:num w:numId="32" w16cid:durableId="745542443">
     <w:abstractNumId w:val="4"/>
   </w:num>
-  <w:num w:numId="2" w16cid:durableId="322196772">
-    <w:abstractNumId w:val="0"/>
+  <w:num w:numId="33" w16cid:durableId="1734573687">
+    <w:abstractNumId w:val="33"/>
   </w:num>
-  <w:num w:numId="3" w16cid:durableId="334260068">
+  <w:num w:numId="34" w16cid:durableId="2136943296">
     <w:abstractNumId w:val="23"/>
   </w:num>
-  <w:num w:numId="4" w16cid:durableId="475949874">
-    <w:abstractNumId w:val="14"/>
+  <w:num w:numId="35" w16cid:durableId="538011882">
+    <w:abstractNumId w:val="7"/>
   </w:num>
-  <w:num w:numId="5" w16cid:durableId="1114329038">
-    <w:abstractNumId w:val="34"/>
+  <w:num w:numId="36" w16cid:durableId="674265866">
+    <w:abstractNumId w:val="35"/>
   </w:num>
-  <w:num w:numId="6" w16cid:durableId="544756074">
-    <w:abstractNumId w:val="10"/>
+  <w:num w:numId="37" w16cid:durableId="543564942">
+    <w:abstractNumId w:val="8"/>
   </w:num>
-  <w:num w:numId="7" w16cid:durableId="1288271554">
+  <w:num w:numId="38" w16cid:durableId="1194613283">
+    <w:abstractNumId w:val="18"/>
+  </w:num>
+  <w:num w:numId="39" w16cid:durableId="1562978795">
+    <w:abstractNumId w:val="20"/>
+  </w:num>
+  <w:num w:numId="40" w16cid:durableId="2057317525">
+    <w:abstractNumId w:val="40"/>
+  </w:num>
+  <w:num w:numId="41" w16cid:durableId="40372623">
+    <w:abstractNumId w:val="26"/>
+  </w:num>
+  <w:num w:numId="42" w16cid:durableId="211960525">
+    <w:abstractNumId w:val="29"/>
+  </w:num>
+  <w:num w:numId="43" w16cid:durableId="1237207137">
+    <w:abstractNumId w:val="28"/>
+  </w:num>
+  <w:num w:numId="44" w16cid:durableId="1553275273">
     <w:abstractNumId w:val="22"/>
   </w:num>
-  <w:num w:numId="8" w16cid:durableId="719284378">
-    <w:abstractNumId w:val="19"/>
-  </w:num>
-  <w:num w:numId="9" w16cid:durableId="1889685086">
-    <w:abstractNumId w:val="16"/>
-  </w:num>
-  <w:num w:numId="10" w16cid:durableId="1251236846">
-    <w:abstractNumId w:val="3"/>
-  </w:num>
-  <w:num w:numId="11" w16cid:durableId="128087661">
-    <w:abstractNumId w:val="56"/>
-  </w:num>
-  <w:num w:numId="12" w16cid:durableId="1258708927">
-    <w:abstractNumId w:val="50"/>
-  </w:num>
-  <w:num w:numId="13" w16cid:durableId="1257593861">
-    <w:abstractNumId w:val="45"/>
-  </w:num>
-  <w:num w:numId="14" w16cid:durableId="2063477088">
-    <w:abstractNumId w:val="51"/>
-  </w:num>
-  <w:num w:numId="15" w16cid:durableId="425733116">
-    <w:abstractNumId w:val="21"/>
-  </w:num>
-  <w:num w:numId="16" w16cid:durableId="1549296923">
-    <w:abstractNumId w:val="8"/>
-  </w:num>
-  <w:num w:numId="17" w16cid:durableId="1442795995">
-    <w:abstractNumId w:val="52"/>
-  </w:num>
-  <w:num w:numId="18" w16cid:durableId="1620911405">
-    <w:abstractNumId w:val="46"/>
-  </w:num>
-  <w:num w:numId="19" w16cid:durableId="2013292399">
-    <w:abstractNumId w:val="43"/>
-  </w:num>
-  <w:num w:numId="20" w16cid:durableId="1024209668">
-    <w:abstractNumId w:val="37"/>
-  </w:num>
-  <w:num w:numId="21" w16cid:durableId="942959176">
-    <w:abstractNumId w:val="12"/>
-  </w:num>
-  <w:num w:numId="22" w16cid:durableId="586766341">
-    <w:abstractNumId w:val="57"/>
-  </w:num>
-  <w:num w:numId="23" w16cid:durableId="1170758352">
-    <w:abstractNumId w:val="15"/>
-  </w:num>
-  <w:num w:numId="24" w16cid:durableId="163594817">
-    <w:abstractNumId w:val="53"/>
-  </w:num>
-  <w:num w:numId="25" w16cid:durableId="1951085053">
-    <w:abstractNumId w:val="38"/>
-  </w:num>
-  <w:num w:numId="26" w16cid:durableId="1319386520">
-    <w:abstractNumId w:val="27"/>
-  </w:num>
-  <w:num w:numId="27" w16cid:durableId="634221934">
-    <w:abstractNumId w:val="29"/>
-  </w:num>
-  <w:num w:numId="28" w16cid:durableId="1320772970">
-    <w:abstractNumId w:val="44"/>
-  </w:num>
-  <w:num w:numId="29" w16cid:durableId="1268274516">
-    <w:abstractNumId w:val="25"/>
-  </w:num>
-  <w:num w:numId="30" w16cid:durableId="2075732831">
-    <w:abstractNumId w:val="17"/>
-  </w:num>
-  <w:num w:numId="31" w16cid:durableId="332805899">
-    <w:abstractNumId w:val="55"/>
-  </w:num>
-  <w:num w:numId="32" w16cid:durableId="678847254">
-    <w:abstractNumId w:val="2"/>
-  </w:num>
-  <w:num w:numId="33" w16cid:durableId="1852335413">
-    <w:abstractNumId w:val="48"/>
-  </w:num>
-  <w:num w:numId="34" w16cid:durableId="1230194582">
-    <w:abstractNumId w:val="6"/>
-  </w:num>
-  <w:num w:numId="35" w16cid:durableId="2139377530">
-    <w:abstractNumId w:val="31"/>
-  </w:num>
-  <w:num w:numId="36" w16cid:durableId="311982604">
-    <w:abstractNumId w:val="42"/>
-  </w:num>
-  <w:num w:numId="37" w16cid:durableId="398795272">
-    <w:abstractNumId w:val="24"/>
-  </w:num>
-  <w:num w:numId="38" w16cid:durableId="943346896">
-    <w:abstractNumId w:val="5"/>
-  </w:num>
-  <w:num w:numId="39" w16cid:durableId="1213691502">
-    <w:abstractNumId w:val="20"/>
-  </w:num>
-  <w:num w:numId="40" w16cid:durableId="1264916638">
-    <w:abstractNumId w:val="9"/>
-  </w:num>
-  <w:num w:numId="41" w16cid:durableId="845704161">
-    <w:abstractNumId w:val="35"/>
-  </w:num>
-  <w:num w:numId="42" w16cid:durableId="1264874397">
-    <w:abstractNumId w:val="18"/>
-  </w:num>
-  <w:num w:numId="43" w16cid:durableId="1446651140">
-    <w:abstractNumId w:val="26"/>
-  </w:num>
-  <w:num w:numId="44" w16cid:durableId="745542443">
-    <w:abstractNumId w:val="7"/>
-  </w:num>
-  <w:num w:numId="45" w16cid:durableId="1734573687">
-    <w:abstractNumId w:val="47"/>
-  </w:num>
-  <w:num w:numId="46" w16cid:durableId="551190148">
-    <w:abstractNumId w:val="40"/>
-  </w:num>
-  <w:num w:numId="47" w16cid:durableId="2136943296">
-    <w:abstractNumId w:val="33"/>
-  </w:num>
-  <w:num w:numId="48" w16cid:durableId="538011882">
-    <w:abstractNumId w:val="11"/>
-  </w:num>
-  <w:num w:numId="49" w16cid:durableId="674265866">
-    <w:abstractNumId w:val="49"/>
-  </w:num>
-  <w:num w:numId="50" w16cid:durableId="543564942">
-    <w:abstractNumId w:val="13"/>
-  </w:num>
-  <w:num w:numId="51" w16cid:durableId="1194613283">
-    <w:abstractNumId w:val="28"/>
-  </w:num>
-  <w:num w:numId="52" w16cid:durableId="1562978795">
-    <w:abstractNumId w:val="30"/>
-  </w:num>
-  <w:num w:numId="53" w16cid:durableId="2057317525">
-    <w:abstractNumId w:val="54"/>
-  </w:num>
-  <w:num w:numId="54" w16cid:durableId="40372623">
-    <w:abstractNumId w:val="36"/>
-  </w:num>
-  <w:num w:numId="55" w16cid:durableId="211960525">
-    <w:abstractNumId w:val="41"/>
-  </w:num>
-  <w:num w:numId="56" w16cid:durableId="1969625706">
-    <w:abstractNumId w:val="1"/>
-  </w:num>
-  <w:num w:numId="57" w16cid:durableId="1237207137">
-    <w:abstractNumId w:val="39"/>
-  </w:num>
-  <w:num w:numId="58" w16cid:durableId="1553275273">
-    <w:abstractNumId w:val="32"/>
-  </w:num>
+  <w:numIdMacAtCleanup w:val="44"/>
 </w:numbering>
 </file>
 

</xml_diff>